<commit_message>
added some features and future plans to progress report
</commit_message>
<xml_diff>
--- a/Game Design/Progress Report.docx
+++ b/Game Design/Progress Report.docx
@@ -53,6 +53,35 @@
           <w:sz w:val="24"/>
           <w:szCs w:val="24"/>
         </w:rPr>
+        <w:tab/>
+        <w:t>-level 1, 2, and 3. (talk about design and how the artist went about creating the level)</w:t>
+      </w:r>
+    </w:p>
+    <w:p>
+      <w:pPr>
+        <w:spacing w:line="240" w:lineRule="auto"/>
+        <w:rPr>
+          <w:rFonts w:ascii="Times New Roman" w:hAnsi="Times New Roman" w:cs="Times New Roman"/>
+          <w:sz w:val="24"/>
+          <w:szCs w:val="24"/>
+        </w:rPr>
+      </w:pPr>
+    </w:p>
+    <w:p>
+      <w:pPr>
+        <w:spacing w:line="240" w:lineRule="auto"/>
+        <w:rPr>
+          <w:rFonts w:ascii="Times New Roman" w:hAnsi="Times New Roman" w:cs="Times New Roman"/>
+          <w:sz w:val="24"/>
+          <w:szCs w:val="24"/>
+        </w:rPr>
+      </w:pPr>
+      <w:r>
+        <w:rPr>
+          <w:rFonts w:ascii="Times New Roman" w:hAnsi="Times New Roman" w:cs="Times New Roman"/>
+          <w:sz w:val="24"/>
+          <w:szCs w:val="24"/>
+        </w:rPr>
         <w:t xml:space="preserve"> - Features that have been implemented (you can include at most one screenshot of your game prototype) </w:t>
       </w:r>
     </w:p>
@@ -71,55 +100,589 @@
           <w:sz w:val="24"/>
           <w:szCs w:val="24"/>
         </w:rPr>
-        <w:t xml:space="preserve">- Explain each group member’s contribution </w:t>
-      </w:r>
-    </w:p>
-    <w:p>
-      <w:pPr>
-        <w:spacing w:line="240" w:lineRule="auto"/>
-        <w:rPr>
-          <w:rFonts w:ascii="Times New Roman" w:hAnsi="Times New Roman" w:cs="Times New Roman"/>
-          <w:sz w:val="24"/>
-          <w:szCs w:val="24"/>
-        </w:rPr>
-      </w:pPr>
-      <w:r>
-        <w:rPr>
-          <w:rFonts w:ascii="Times New Roman" w:hAnsi="Times New Roman" w:cs="Times New Roman"/>
-          <w:sz w:val="24"/>
-          <w:szCs w:val="24"/>
-        </w:rPr>
-        <w:t xml:space="preserve">- </w:t>
-      </w:r>
-      <w:proofErr w:type="gramStart"/>
-      <w:r>
-        <w:rPr>
-          <w:rFonts w:ascii="Times New Roman" w:hAnsi="Times New Roman" w:cs="Times New Roman"/>
-          <w:sz w:val="24"/>
-          <w:szCs w:val="24"/>
-        </w:rPr>
-        <w:t>Future plan</w:t>
-      </w:r>
-      <w:r>
-        <w:rPr>
-          <w:rFonts w:ascii="Times New Roman" w:hAnsi="Times New Roman" w:cs="Times New Roman"/>
-          <w:sz w:val="24"/>
-          <w:szCs w:val="24"/>
-        </w:rPr>
-        <w:t>s</w:t>
-      </w:r>
-      <w:proofErr w:type="gramEnd"/>
-    </w:p>
-    <w:p>
-      <w:pPr>
-        <w:rPr>
-          <w:rFonts w:ascii="Times New Roman" w:hAnsi="Times New Roman" w:cs="Times New Roman"/>
-          <w:sz w:val="24"/>
-          <w:szCs w:val="24"/>
-        </w:rPr>
-      </w:pPr>
+        <w:tab/>
+        <w:t>Features that have been implemented include a</w:t>
+      </w:r>
+      <w:r>
+        <w:rPr>
+          <w:rFonts w:ascii="Times New Roman" w:hAnsi="Times New Roman" w:cs="Times New Roman"/>
+          <w:sz w:val="24"/>
+          <w:szCs w:val="24"/>
+        </w:rPr>
+        <w:t xml:space="preserve"> temporary </w:t>
+      </w:r>
+      <w:r>
+        <w:rPr>
+          <w:rFonts w:ascii="Times New Roman" w:hAnsi="Times New Roman" w:cs="Times New Roman"/>
+          <w:sz w:val="24"/>
+          <w:szCs w:val="24"/>
+        </w:rPr>
+        <w:t xml:space="preserve">animated 3D model with a player movement script which allows the player to move the character via the keyboard’s wasd keys. This script </w:t>
+      </w:r>
+      <w:r>
+        <w:rPr>
+          <w:rFonts w:ascii="Times New Roman" w:hAnsi="Times New Roman" w:cs="Times New Roman"/>
+          <w:sz w:val="24"/>
+          <w:szCs w:val="24"/>
+        </w:rPr>
+        <w:t>contains</w:t>
+      </w:r>
+      <w:r>
+        <w:rPr>
+          <w:rFonts w:ascii="Times New Roman" w:hAnsi="Times New Roman" w:cs="Times New Roman"/>
+          <w:sz w:val="24"/>
+          <w:szCs w:val="24"/>
+        </w:rPr>
+        <w:t xml:space="preserve"> a pivot object which is utilized by a camera controller script which gives the player the ability to rotate around the main </w:t>
+      </w:r>
+      <w:r>
+        <w:rPr>
+          <w:rFonts w:ascii="Times New Roman" w:hAnsi="Times New Roman" w:cs="Times New Roman"/>
+          <w:sz w:val="24"/>
+          <w:szCs w:val="24"/>
+        </w:rPr>
+        <w:t>character and</w:t>
+      </w:r>
+      <w:r>
+        <w:rPr>
+          <w:rFonts w:ascii="Times New Roman" w:hAnsi="Times New Roman" w:cs="Times New Roman"/>
+          <w:sz w:val="24"/>
+          <w:szCs w:val="24"/>
+        </w:rPr>
+        <w:t xml:space="preserve"> view the world around them</w:t>
+      </w:r>
+      <w:r>
+        <w:rPr>
+          <w:rFonts w:ascii="Times New Roman" w:hAnsi="Times New Roman" w:cs="Times New Roman"/>
+          <w:sz w:val="24"/>
+          <w:szCs w:val="24"/>
+        </w:rPr>
+        <w:t>.</w:t>
+      </w:r>
+      <w:r>
+        <w:rPr>
+          <w:rFonts w:ascii="Times New Roman" w:hAnsi="Times New Roman" w:cs="Times New Roman"/>
+          <w:sz w:val="24"/>
+          <w:szCs w:val="24"/>
+        </w:rPr>
+        <w:t xml:space="preserve"> This camera controller script also allows the player to turn using the mouse. </w:t>
+      </w:r>
+      <w:r>
+        <w:rPr>
+          <w:rFonts w:ascii="Times New Roman" w:hAnsi="Times New Roman" w:cs="Times New Roman"/>
+          <w:sz w:val="24"/>
+          <w:szCs w:val="24"/>
+        </w:rPr>
+        <w:t>This</w:t>
+      </w:r>
+      <w:r>
+        <w:rPr>
+          <w:rFonts w:ascii="Times New Roman" w:hAnsi="Times New Roman" w:cs="Times New Roman"/>
+          <w:sz w:val="24"/>
+          <w:szCs w:val="24"/>
+        </w:rPr>
+        <w:t xml:space="preserve"> temporary 3D model was </w:t>
+      </w:r>
+      <w:r>
+        <w:rPr>
+          <w:rFonts w:ascii="Times New Roman" w:hAnsi="Times New Roman" w:cs="Times New Roman"/>
+          <w:sz w:val="24"/>
+          <w:szCs w:val="24"/>
+        </w:rPr>
+        <w:t>originally</w:t>
+      </w:r>
+      <w:r>
+        <w:rPr>
+          <w:rFonts w:ascii="Times New Roman" w:hAnsi="Times New Roman" w:cs="Times New Roman"/>
+          <w:sz w:val="24"/>
+          <w:szCs w:val="24"/>
+        </w:rPr>
+        <w:t xml:space="preserve"> imported into the game to make sure this movement and camera controller scripts worked properly with the unity animator. </w:t>
+      </w:r>
+      <w:r>
+        <w:rPr>
+          <w:rFonts w:ascii="Times New Roman" w:hAnsi="Times New Roman" w:cs="Times New Roman"/>
+          <w:sz w:val="24"/>
+          <w:szCs w:val="24"/>
+        </w:rPr>
+        <w:t>Currently</w:t>
+      </w:r>
+      <w:r>
+        <w:rPr>
+          <w:rFonts w:ascii="Times New Roman" w:hAnsi="Times New Roman" w:cs="Times New Roman"/>
+          <w:sz w:val="24"/>
+          <w:szCs w:val="24"/>
+        </w:rPr>
+        <w:t xml:space="preserve"> only the idle and run animations are currently being used. Once the main character model is made and rigged it will then be replaced with the new animations.</w:t>
+      </w:r>
       <w:bookmarkStart w:id="0" w:name="_GoBack"/>
       <w:bookmarkEnd w:id="0"/>
+    </w:p>
+    <w:p>
+      <w:pPr>
+        <w:spacing w:line="240" w:lineRule="auto"/>
+        <w:rPr>
+          <w:rFonts w:ascii="Times New Roman" w:hAnsi="Times New Roman" w:cs="Times New Roman"/>
+          <w:sz w:val="24"/>
+          <w:szCs w:val="24"/>
+        </w:rPr>
+      </w:pPr>
+    </w:p>
+    <w:p>
+      <w:pPr>
+        <w:spacing w:line="240" w:lineRule="auto"/>
+        <w:rPr>
+          <w:rFonts w:ascii="Times New Roman" w:hAnsi="Times New Roman" w:cs="Times New Roman"/>
+          <w:sz w:val="24"/>
+          <w:szCs w:val="24"/>
+        </w:rPr>
+      </w:pPr>
+      <w:r>
+        <w:rPr>
+          <w:rFonts w:ascii="Times New Roman" w:hAnsi="Times New Roman" w:cs="Times New Roman"/>
+          <w:sz w:val="24"/>
+          <w:szCs w:val="24"/>
+        </w:rPr>
+        <w:t xml:space="preserve">- Explain each group member’s contribution </w:t>
+      </w:r>
+    </w:p>
+    <w:p>
+      <w:pPr>
+        <w:spacing w:line="240" w:lineRule="auto"/>
+        <w:rPr>
+          <w:rFonts w:ascii="Times New Roman" w:hAnsi="Times New Roman" w:cs="Times New Roman"/>
+          <w:sz w:val="24"/>
+          <w:szCs w:val="24"/>
+        </w:rPr>
+      </w:pPr>
+      <w:r>
+        <w:rPr>
+          <w:rFonts w:ascii="Times New Roman" w:hAnsi="Times New Roman" w:cs="Times New Roman"/>
+          <w:sz w:val="24"/>
+          <w:szCs w:val="24"/>
+        </w:rPr>
+        <w:tab/>
+        <w:t xml:space="preserve">Michael Gee, group leader. Manages the group and makes sure tasks and goals are completed on time. </w:t>
+      </w:r>
+      <w:r>
+        <w:rPr>
+          <w:rFonts w:ascii="Times New Roman" w:hAnsi="Times New Roman" w:cs="Times New Roman"/>
+          <w:sz w:val="24"/>
+          <w:szCs w:val="24"/>
+        </w:rPr>
+        <w:t>I</w:t>
+      </w:r>
+      <w:r>
+        <w:rPr>
+          <w:rFonts w:ascii="Times New Roman" w:hAnsi="Times New Roman" w:cs="Times New Roman"/>
+          <w:sz w:val="24"/>
+          <w:szCs w:val="24"/>
+        </w:rPr>
+        <w:t>mplemented character movement, imported the 3D model, animated the model, and implemented the camera controller script into the game.</w:t>
+      </w:r>
+    </w:p>
+    <w:p>
+      <w:pPr>
+        <w:spacing w:line="240" w:lineRule="auto"/>
+        <w:rPr>
+          <w:rFonts w:ascii="Times New Roman" w:hAnsi="Times New Roman" w:cs="Times New Roman"/>
+          <w:sz w:val="24"/>
+          <w:szCs w:val="24"/>
+        </w:rPr>
+      </w:pPr>
+      <w:r>
+        <w:rPr>
+          <w:rFonts w:ascii="Times New Roman" w:hAnsi="Times New Roman" w:cs="Times New Roman"/>
+          <w:sz w:val="24"/>
+          <w:szCs w:val="24"/>
+        </w:rPr>
+        <w:tab/>
+        <w:t>Leo</w:t>
+      </w:r>
+      <w:r>
+        <w:rPr>
+          <w:rFonts w:ascii="Times New Roman" w:hAnsi="Times New Roman" w:cs="Times New Roman"/>
+          <w:sz w:val="24"/>
+          <w:szCs w:val="24"/>
+        </w:rPr>
+        <w:t xml:space="preserve">pold Frilot, programmer and documenter.  Set up </w:t>
+      </w:r>
+      <w:r>
+        <w:rPr>
+          <w:rFonts w:ascii="Times New Roman" w:hAnsi="Times New Roman" w:cs="Times New Roman"/>
+          <w:sz w:val="24"/>
+          <w:szCs w:val="24"/>
+        </w:rPr>
+        <w:t xml:space="preserve">the forest scene, </w:t>
+      </w:r>
+      <w:r>
+        <w:rPr>
+          <w:rFonts w:ascii="Times New Roman" w:hAnsi="Times New Roman" w:cs="Times New Roman"/>
+          <w:sz w:val="24"/>
+          <w:szCs w:val="24"/>
+        </w:rPr>
+        <w:t>“l</w:t>
+      </w:r>
+      <w:r>
+        <w:rPr>
+          <w:rFonts w:ascii="Times New Roman" w:hAnsi="Times New Roman" w:cs="Times New Roman"/>
+          <w:sz w:val="24"/>
+          <w:szCs w:val="24"/>
+        </w:rPr>
+        <w:t>evel one</w:t>
+      </w:r>
+      <w:r>
+        <w:rPr>
+          <w:rFonts w:ascii="Times New Roman" w:hAnsi="Times New Roman" w:cs="Times New Roman"/>
+          <w:sz w:val="24"/>
+          <w:szCs w:val="24"/>
+        </w:rPr>
+        <w:t>”</w:t>
+      </w:r>
+      <w:r>
+        <w:rPr>
+          <w:rFonts w:ascii="Times New Roman" w:hAnsi="Times New Roman" w:cs="Times New Roman"/>
+          <w:sz w:val="24"/>
+          <w:szCs w:val="24"/>
+        </w:rPr>
+        <w:t>,</w:t>
+      </w:r>
+      <w:r>
+        <w:rPr>
+          <w:rFonts w:ascii="Times New Roman" w:hAnsi="Times New Roman" w:cs="Times New Roman"/>
+          <w:sz w:val="24"/>
+          <w:szCs w:val="24"/>
+        </w:rPr>
+        <w:t xml:space="preserve"> and implemented several scripts for the initial set up of the</w:t>
+      </w:r>
+      <w:r>
+        <w:rPr>
+          <w:rFonts w:ascii="Times New Roman" w:hAnsi="Times New Roman" w:cs="Times New Roman"/>
+          <w:sz w:val="24"/>
+          <w:szCs w:val="24"/>
+        </w:rPr>
+        <w:t xml:space="preserve"> forest</w:t>
+      </w:r>
+      <w:r>
+        <w:rPr>
+          <w:rFonts w:ascii="Times New Roman" w:hAnsi="Times New Roman" w:cs="Times New Roman"/>
+          <w:sz w:val="24"/>
+          <w:szCs w:val="24"/>
+        </w:rPr>
+        <w:t>. This includes</w:t>
+      </w:r>
+      <w:r>
+        <w:rPr>
+          <w:rFonts w:ascii="Times New Roman" w:hAnsi="Times New Roman" w:cs="Times New Roman"/>
+          <w:sz w:val="24"/>
+          <w:szCs w:val="24"/>
+        </w:rPr>
+        <w:t xml:space="preserve"> the game loop, light adjustment for the sun, player data</w:t>
+      </w:r>
+      <w:r>
+        <w:rPr>
+          <w:rFonts w:ascii="Times New Roman" w:hAnsi="Times New Roman" w:cs="Times New Roman"/>
+          <w:sz w:val="24"/>
+          <w:szCs w:val="24"/>
+        </w:rPr>
+        <w:t xml:space="preserve"> and </w:t>
+      </w:r>
+      <w:r>
+        <w:rPr>
+          <w:rFonts w:ascii="Times New Roman" w:hAnsi="Times New Roman" w:cs="Times New Roman"/>
+          <w:sz w:val="24"/>
+          <w:szCs w:val="24"/>
+        </w:rPr>
+        <w:t>save script, scene switch, and UI updater.</w:t>
+      </w:r>
+    </w:p>
+    <w:p>
+      <w:pPr>
+        <w:numPr>
+          <w:ilvl w:val="0"/>
+          <w:numId w:val="1"/>
+        </w:numPr>
+        <w:spacing w:after="0" w:line="240" w:lineRule="auto"/>
+        <w:textAlignment w:val="baseline"/>
+        <w:rPr>
+          <w:rFonts w:ascii="Times New Roman" w:eastAsia="Times New Roman" w:hAnsi="Times New Roman" w:cs="Times New Roman"/>
+          <w:color w:val="000000"/>
+          <w:sz w:val="24"/>
+          <w:szCs w:val="24"/>
+        </w:rPr>
+      </w:pPr>
+      <w:r>
+        <w:rPr>
+          <w:rFonts w:ascii="Times New Roman" w:eastAsia="Times New Roman" w:hAnsi="Times New Roman" w:cs="Times New Roman"/>
+          <w:color w:val="000000"/>
+          <w:sz w:val="24"/>
+          <w:szCs w:val="24"/>
+        </w:rPr>
+        <w:t xml:space="preserve">Angel Martinez </w:t>
+      </w:r>
+      <w:r>
+        <w:rPr>
+          <w:rFonts w:ascii="Times New Roman" w:eastAsia="Times New Roman" w:hAnsi="Times New Roman" w:cs="Times New Roman"/>
+          <w:color w:val="000000"/>
+          <w:sz w:val="24"/>
+          <w:szCs w:val="24"/>
+        </w:rPr>
+        <w:t>….</w:t>
+      </w:r>
+    </w:p>
+    <w:p>
+      <w:pPr>
+        <w:numPr>
+          <w:ilvl w:val="0"/>
+          <w:numId w:val="1"/>
+        </w:numPr>
+        <w:spacing w:after="0" w:line="240" w:lineRule="auto"/>
+        <w:textAlignment w:val="baseline"/>
+        <w:rPr>
+          <w:rFonts w:ascii="Times New Roman" w:eastAsia="Times New Roman" w:hAnsi="Times New Roman" w:cs="Times New Roman"/>
+          <w:color w:val="000000"/>
+          <w:sz w:val="24"/>
+          <w:szCs w:val="24"/>
+        </w:rPr>
+      </w:pPr>
+      <w:r>
+        <w:rPr>
+          <w:rFonts w:ascii="Times New Roman" w:eastAsia="Times New Roman" w:hAnsi="Times New Roman" w:cs="Times New Roman"/>
+          <w:color w:val="000000"/>
+          <w:sz w:val="24"/>
+          <w:szCs w:val="24"/>
+        </w:rPr>
+        <w:t xml:space="preserve">Bram Metz </w:t>
+      </w:r>
+      <w:r>
+        <w:rPr>
+          <w:rFonts w:ascii="Times New Roman" w:eastAsia="Times New Roman" w:hAnsi="Times New Roman" w:cs="Times New Roman"/>
+          <w:color w:val="000000"/>
+          <w:sz w:val="24"/>
+          <w:szCs w:val="24"/>
+        </w:rPr>
+        <w:t>….</w:t>
+      </w:r>
+    </w:p>
+    <w:p>
+      <w:pPr>
+        <w:numPr>
+          <w:ilvl w:val="0"/>
+          <w:numId w:val="1"/>
+        </w:numPr>
+        <w:spacing w:after="0" w:line="240" w:lineRule="auto"/>
+        <w:textAlignment w:val="baseline"/>
+        <w:rPr>
+          <w:rFonts w:ascii="Times New Roman" w:eastAsia="Times New Roman" w:hAnsi="Times New Roman" w:cs="Times New Roman"/>
+          <w:color w:val="000000"/>
+          <w:sz w:val="24"/>
+          <w:szCs w:val="24"/>
+        </w:rPr>
+      </w:pPr>
+      <w:r>
+        <w:rPr>
+          <w:rFonts w:ascii="Times New Roman" w:eastAsia="Times New Roman" w:hAnsi="Times New Roman" w:cs="Times New Roman"/>
+          <w:color w:val="000000"/>
+          <w:sz w:val="24"/>
+          <w:szCs w:val="24"/>
+        </w:rPr>
+        <w:t xml:space="preserve">Courtland Crouchet </w:t>
+      </w:r>
+      <w:r>
+        <w:rPr>
+          <w:rFonts w:ascii="Times New Roman" w:eastAsia="Times New Roman" w:hAnsi="Times New Roman" w:cs="Times New Roman"/>
+          <w:color w:val="000000"/>
+          <w:sz w:val="24"/>
+          <w:szCs w:val="24"/>
+        </w:rPr>
+        <w:t>….</w:t>
+      </w:r>
+    </w:p>
+    <w:p>
+      <w:pPr>
+        <w:spacing w:after="0" w:line="240" w:lineRule="auto"/>
+        <w:rPr>
+          <w:rFonts w:ascii="Times New Roman" w:eastAsia="Times New Roman" w:hAnsi="Times New Roman" w:cs="Times New Roman"/>
+          <w:sz w:val="24"/>
+          <w:szCs w:val="24"/>
+        </w:rPr>
+      </w:pPr>
+      <w:r>
+        <w:rPr>
+          <w:rFonts w:ascii="Times New Roman" w:eastAsia="Times New Roman" w:hAnsi="Times New Roman" w:cs="Times New Roman"/>
+          <w:color w:val="000000"/>
+          <w:sz w:val="24"/>
+          <w:szCs w:val="24"/>
+        </w:rPr>
+        <w:t> </w:t>
+      </w:r>
+    </w:p>
+    <w:p>
+      <w:pPr>
+        <w:spacing w:line="240" w:lineRule="auto"/>
+        <w:rPr>
+          <w:rFonts w:ascii="Times New Roman" w:hAnsi="Times New Roman" w:cs="Times New Roman"/>
+          <w:sz w:val="24"/>
+          <w:szCs w:val="24"/>
+        </w:rPr>
+      </w:pPr>
+    </w:p>
+    <w:p>
+      <w:pPr>
+        <w:spacing w:line="240" w:lineRule="auto"/>
+        <w:rPr>
+          <w:rFonts w:ascii="Times New Roman" w:hAnsi="Times New Roman" w:cs="Times New Roman"/>
+          <w:sz w:val="24"/>
+          <w:szCs w:val="24"/>
+        </w:rPr>
+      </w:pPr>
+      <w:r>
+        <w:rPr>
+          <w:rFonts w:ascii="Times New Roman" w:hAnsi="Times New Roman" w:cs="Times New Roman"/>
+          <w:sz w:val="24"/>
+          <w:szCs w:val="24"/>
+        </w:rPr>
+        <w:t>- Future plan</w:t>
+      </w:r>
+      <w:r>
+        <w:rPr>
+          <w:rFonts w:ascii="Times New Roman" w:hAnsi="Times New Roman" w:cs="Times New Roman"/>
+          <w:sz w:val="24"/>
+          <w:szCs w:val="24"/>
+        </w:rPr>
+        <w:t>s</w:t>
+      </w:r>
+    </w:p>
+    <w:p>
+      <w:pPr>
+        <w:spacing w:line="240" w:lineRule="auto"/>
+        <w:rPr>
+          <w:rFonts w:ascii="Times New Roman" w:hAnsi="Times New Roman" w:cs="Times New Roman"/>
+          <w:sz w:val="24"/>
+          <w:szCs w:val="24"/>
+        </w:rPr>
+      </w:pPr>
+      <w:r>
+        <w:rPr>
+          <w:rFonts w:ascii="Times New Roman" w:hAnsi="Times New Roman" w:cs="Times New Roman"/>
+          <w:sz w:val="24"/>
+          <w:szCs w:val="24"/>
+        </w:rPr>
+        <w:tab/>
+      </w:r>
+      <w:r>
+        <w:rPr>
+          <w:rFonts w:ascii="Times New Roman" w:hAnsi="Times New Roman" w:cs="Times New Roman"/>
+          <w:sz w:val="24"/>
+          <w:szCs w:val="24"/>
+        </w:rPr>
+        <w:t>Future</w:t>
+      </w:r>
+      <w:r>
+        <w:rPr>
+          <w:rFonts w:ascii="Times New Roman" w:hAnsi="Times New Roman" w:cs="Times New Roman"/>
+          <w:sz w:val="24"/>
+          <w:szCs w:val="24"/>
+        </w:rPr>
+        <w:t xml:space="preserve"> </w:t>
+      </w:r>
+      <w:r>
+        <w:rPr>
+          <w:rFonts w:ascii="Times New Roman" w:hAnsi="Times New Roman" w:cs="Times New Roman"/>
+          <w:sz w:val="24"/>
+          <w:szCs w:val="24"/>
+        </w:rPr>
+        <w:t xml:space="preserve">plans </w:t>
+      </w:r>
+      <w:r>
+        <w:rPr>
+          <w:rFonts w:ascii="Times New Roman" w:hAnsi="Times New Roman" w:cs="Times New Roman"/>
+          <w:sz w:val="24"/>
+          <w:szCs w:val="24"/>
+        </w:rPr>
+        <w:t>include expanding the game into more than three levels</w:t>
+      </w:r>
+      <w:r>
+        <w:rPr>
+          <w:rFonts w:ascii="Times New Roman" w:hAnsi="Times New Roman" w:cs="Times New Roman"/>
+          <w:sz w:val="24"/>
+          <w:szCs w:val="24"/>
+        </w:rPr>
+        <w:t>,</w:t>
+      </w:r>
+      <w:r>
+        <w:rPr>
+          <w:rFonts w:ascii="Times New Roman" w:hAnsi="Times New Roman" w:cs="Times New Roman"/>
+          <w:sz w:val="24"/>
+          <w:szCs w:val="24"/>
+        </w:rPr>
+        <w:t xml:space="preserve"> </w:t>
+      </w:r>
+      <w:r>
+        <w:rPr>
+          <w:rFonts w:ascii="Times New Roman" w:hAnsi="Times New Roman" w:cs="Times New Roman"/>
+          <w:sz w:val="24"/>
+          <w:szCs w:val="24"/>
+        </w:rPr>
+        <w:t>a</w:t>
+      </w:r>
+      <w:r>
+        <w:rPr>
+          <w:rFonts w:ascii="Times New Roman" w:hAnsi="Times New Roman" w:cs="Times New Roman"/>
+          <w:sz w:val="24"/>
+          <w:szCs w:val="24"/>
+        </w:rPr>
+        <w:t>dding new bosses, items</w:t>
+      </w:r>
+      <w:r>
+        <w:rPr>
+          <w:rFonts w:ascii="Times New Roman" w:hAnsi="Times New Roman" w:cs="Times New Roman"/>
+          <w:sz w:val="24"/>
+          <w:szCs w:val="24"/>
+        </w:rPr>
+        <w:t>,</w:t>
+      </w:r>
+      <w:r>
+        <w:rPr>
+          <w:rFonts w:ascii="Times New Roman" w:hAnsi="Times New Roman" w:cs="Times New Roman"/>
+          <w:sz w:val="24"/>
+          <w:szCs w:val="24"/>
+        </w:rPr>
+        <w:t xml:space="preserve"> and quest that Pablo can go on.</w:t>
+      </w:r>
+      <w:r>
+        <w:rPr>
+          <w:rFonts w:ascii="Times New Roman" w:hAnsi="Times New Roman" w:cs="Times New Roman"/>
+          <w:sz w:val="24"/>
+          <w:szCs w:val="24"/>
+        </w:rPr>
+        <w:t xml:space="preserve"> A possible hard mode </w:t>
+      </w:r>
+      <w:r>
+        <w:rPr>
+          <w:rFonts w:ascii="Times New Roman" w:hAnsi="Times New Roman" w:cs="Times New Roman"/>
+          <w:sz w:val="24"/>
+          <w:szCs w:val="24"/>
+        </w:rPr>
+        <w:t>will</w:t>
+      </w:r>
+      <w:r>
+        <w:rPr>
+          <w:rFonts w:ascii="Times New Roman" w:hAnsi="Times New Roman" w:cs="Times New Roman"/>
+          <w:sz w:val="24"/>
+          <w:szCs w:val="24"/>
+        </w:rPr>
+        <w:t xml:space="preserve"> be implemented which players can beat on a shorter time crunch. When the player beats hard mode, they will unlock access to special developer weapons which will have different effects on enemies. An example of this would be a weapon that allows Pablo to one shot enemies to make replaying the game a fun experience for players who have already beat it.</w:t>
+      </w:r>
+    </w:p>
+    <w:p>
+      <w:pPr>
+        <w:rPr>
+          <w:rFonts w:ascii="Times New Roman" w:hAnsi="Times New Roman" w:cs="Times New Roman"/>
+          <w:sz w:val="24"/>
+          <w:szCs w:val="24"/>
+        </w:rPr>
+      </w:pPr>
     </w:p>
     <w:sectPr>
       <w:pgSz w:w="12240" w:h="15840"/>
@@ -129,6 +692,163 @@
     </w:sectPr>
   </w:body>
 </w:document>
+</file>
+
+<file path=word/numbering.xml><?xml version="1.0" encoding="utf-8"?>
+<w:numbering xmlns:wpc="http://schemas.microsoft.com/office/word/2010/wordprocessingCanvas" xmlns:cx="http://schemas.microsoft.com/office/drawing/2014/chartex" xmlns:cx1="http://schemas.microsoft.com/office/drawing/2015/9/8/chartex" xmlns:cx2="http://schemas.microsoft.com/office/drawing/2015/10/21/chartex" xmlns:cx3="http://schemas.microsoft.com/office/drawing/2016/5/9/chartex" xmlns:cx4="http://schemas.microsoft.com/office/drawing/2016/5/10/chartex" xmlns:cx5="http://schemas.microsoft.com/office/drawing/2016/5/11/chartex" xmlns:cx6="http://schemas.microsoft.com/office/drawing/2016/5/12/chartex" xmlns:cx7="http://schemas.microsoft.com/office/drawing/2016/5/13/chartex" xmlns:cx8="http://schemas.microsoft.com/office/drawing/2016/5/14/chartex" xmlns:mc="http://schemas.openxmlformats.org/markup-compatibility/2006" xmlns:aink="http://schemas.microsoft.com/office/drawing/2016/ink" xmlns:am3d="http://schemas.microsoft.com/office/drawing/2017/model3d" xmlns:o="urn:schemas-microsoft-com:office:office" xmlns:r="http://schemas.openxmlformats.org/officeDocument/2006/relationships" xmlns:m="http://schemas.openxmlformats.org/officeDocument/2006/math" xmlns:v="urn:schemas-microsoft-com:vml" xmlns:wp14="http://schemas.microsoft.com/office/word/2010/wordprocessingDrawing" xmlns:wp="http://schemas.openxmlformats.org/drawingml/2006/wordprocessingDrawing" xmlns:w10="urn:schemas-microsoft-com:office:word" xmlns:w="http://schemas.openxmlformats.org/wordprocessingml/2006/main" xmlns:w14="http://schemas.microsoft.com/office/word/2010/wordml" xmlns:w15="http://schemas.microsoft.com/office/word/2012/wordml" xmlns:w16cid="http://schemas.microsoft.com/office/word/2016/wordml/cid" xmlns:w16se="http://schemas.microsoft.com/office/word/2015/wordml/symex" xmlns:wpg="http://schemas.microsoft.com/office/word/2010/wordprocessingGroup" xmlns:wpi="http://schemas.microsoft.com/office/word/2010/wordprocessingInk" xmlns:wne="http://schemas.microsoft.com/office/word/2006/wordml" xmlns:wps="http://schemas.microsoft.com/office/word/2010/wordprocessingShape" mc:Ignorable="w14 w15 w16se w16cid wp14">
+  <w:abstractNum w:abstractNumId="0" w15:restartNumberingAfterBreak="0">
+    <w:nsid w:val="52A30735"/>
+    <w:multiLevelType w:val="multilevel"/>
+    <w:tmpl w:val="5F222FF2"/>
+    <w:lvl w:ilvl="0">
+      <w:start w:val="1"/>
+      <w:numFmt w:val="bullet"/>
+      <w:lvlText w:val=""/>
+      <w:lvlJc w:val="left"/>
+      <w:pPr>
+        <w:tabs>
+          <w:tab w:val="num" w:pos="720"/>
+        </w:tabs>
+        <w:ind w:left="720" w:hanging="360"/>
+      </w:pPr>
+      <w:rPr>
+        <w:rFonts w:ascii="Symbol" w:hAnsi="Symbol" w:hint="default"/>
+        <w:sz w:val="20"/>
+      </w:rPr>
+    </w:lvl>
+    <w:lvl w:ilvl="1" w:tentative="1">
+      <w:start w:val="1"/>
+      <w:numFmt w:val="bullet"/>
+      <w:lvlText w:val="o"/>
+      <w:lvlJc w:val="left"/>
+      <w:pPr>
+        <w:tabs>
+          <w:tab w:val="num" w:pos="1440"/>
+        </w:tabs>
+        <w:ind w:left="1440" w:hanging="360"/>
+      </w:pPr>
+      <w:rPr>
+        <w:rFonts w:ascii="Courier New" w:hAnsi="Courier New" w:hint="default"/>
+        <w:sz w:val="20"/>
+      </w:rPr>
+    </w:lvl>
+    <w:lvl w:ilvl="2" w:tentative="1">
+      <w:start w:val="1"/>
+      <w:numFmt w:val="bullet"/>
+      <w:lvlText w:val=""/>
+      <w:lvlJc w:val="left"/>
+      <w:pPr>
+        <w:tabs>
+          <w:tab w:val="num" w:pos="2160"/>
+        </w:tabs>
+        <w:ind w:left="2160" w:hanging="360"/>
+      </w:pPr>
+      <w:rPr>
+        <w:rFonts w:ascii="Wingdings" w:hAnsi="Wingdings" w:hint="default"/>
+        <w:sz w:val="20"/>
+      </w:rPr>
+    </w:lvl>
+    <w:lvl w:ilvl="3" w:tentative="1">
+      <w:start w:val="1"/>
+      <w:numFmt w:val="bullet"/>
+      <w:lvlText w:val=""/>
+      <w:lvlJc w:val="left"/>
+      <w:pPr>
+        <w:tabs>
+          <w:tab w:val="num" w:pos="2880"/>
+        </w:tabs>
+        <w:ind w:left="2880" w:hanging="360"/>
+      </w:pPr>
+      <w:rPr>
+        <w:rFonts w:ascii="Wingdings" w:hAnsi="Wingdings" w:hint="default"/>
+        <w:sz w:val="20"/>
+      </w:rPr>
+    </w:lvl>
+    <w:lvl w:ilvl="4" w:tentative="1">
+      <w:start w:val="1"/>
+      <w:numFmt w:val="bullet"/>
+      <w:lvlText w:val=""/>
+      <w:lvlJc w:val="left"/>
+      <w:pPr>
+        <w:tabs>
+          <w:tab w:val="num" w:pos="3600"/>
+        </w:tabs>
+        <w:ind w:left="3600" w:hanging="360"/>
+      </w:pPr>
+      <w:rPr>
+        <w:rFonts w:ascii="Wingdings" w:hAnsi="Wingdings" w:hint="default"/>
+        <w:sz w:val="20"/>
+      </w:rPr>
+    </w:lvl>
+    <w:lvl w:ilvl="5" w:tentative="1">
+      <w:start w:val="1"/>
+      <w:numFmt w:val="bullet"/>
+      <w:lvlText w:val=""/>
+      <w:lvlJc w:val="left"/>
+      <w:pPr>
+        <w:tabs>
+          <w:tab w:val="num" w:pos="4320"/>
+        </w:tabs>
+        <w:ind w:left="4320" w:hanging="360"/>
+      </w:pPr>
+      <w:rPr>
+        <w:rFonts w:ascii="Wingdings" w:hAnsi="Wingdings" w:hint="default"/>
+        <w:sz w:val="20"/>
+      </w:rPr>
+    </w:lvl>
+    <w:lvl w:ilvl="6" w:tentative="1">
+      <w:start w:val="1"/>
+      <w:numFmt w:val="bullet"/>
+      <w:lvlText w:val=""/>
+      <w:lvlJc w:val="left"/>
+      <w:pPr>
+        <w:tabs>
+          <w:tab w:val="num" w:pos="5040"/>
+        </w:tabs>
+        <w:ind w:left="5040" w:hanging="360"/>
+      </w:pPr>
+      <w:rPr>
+        <w:rFonts w:ascii="Wingdings" w:hAnsi="Wingdings" w:hint="default"/>
+        <w:sz w:val="20"/>
+      </w:rPr>
+    </w:lvl>
+    <w:lvl w:ilvl="7" w:tentative="1">
+      <w:start w:val="1"/>
+      <w:numFmt w:val="bullet"/>
+      <w:lvlText w:val=""/>
+      <w:lvlJc w:val="left"/>
+      <w:pPr>
+        <w:tabs>
+          <w:tab w:val="num" w:pos="5760"/>
+        </w:tabs>
+        <w:ind w:left="5760" w:hanging="360"/>
+      </w:pPr>
+      <w:rPr>
+        <w:rFonts w:ascii="Wingdings" w:hAnsi="Wingdings" w:hint="default"/>
+        <w:sz w:val="20"/>
+      </w:rPr>
+    </w:lvl>
+    <w:lvl w:ilvl="8" w:tentative="1">
+      <w:start w:val="1"/>
+      <w:numFmt w:val="bullet"/>
+      <w:lvlText w:val=""/>
+      <w:lvlJc w:val="left"/>
+      <w:pPr>
+        <w:tabs>
+          <w:tab w:val="num" w:pos="6480"/>
+        </w:tabs>
+        <w:ind w:left="6480" w:hanging="360"/>
+      </w:pPr>
+      <w:rPr>
+        <w:rFonts w:ascii="Wingdings" w:hAnsi="Wingdings" w:hint="default"/>
+        <w:sz w:val="20"/>
+      </w:rPr>
+    </w:lvl>
+  </w:abstractNum>
+  <w:num w:numId="1">
+    <w:abstractNumId w:val="0"/>
+  </w:num>
+</w:numbering>
 </file>
 
 <file path=word/styles.xml><?xml version="1.0" encoding="utf-8"?>

</xml_diff>

<commit_message>
added to future-plans section, progress report
</commit_message>
<xml_diff>
--- a/Game Design/Progress Report.docx
+++ b/Game Design/Progress Report.docx
@@ -117,7 +117,25 @@
           <w:sz w:val="24"/>
           <w:szCs w:val="24"/>
         </w:rPr>
-        <w:t xml:space="preserve">animated 3D model with a player movement script which allows the player to move the character via the keyboard’s wasd keys. This script </w:t>
+        <w:t xml:space="preserve">animated 3D model with a player movement script which allows the player to move the character via the keyboard’s </w:t>
+      </w:r>
+      <w:proofErr w:type="spellStart"/>
+      <w:r>
+        <w:rPr>
+          <w:rFonts w:ascii="Times New Roman" w:hAnsi="Times New Roman" w:cs="Times New Roman"/>
+          <w:sz w:val="24"/>
+          <w:szCs w:val="24"/>
+        </w:rPr>
+        <w:t>wasd</w:t>
+      </w:r>
+      <w:proofErr w:type="spellEnd"/>
+      <w:r>
+        <w:rPr>
+          <w:rFonts w:ascii="Times New Roman" w:hAnsi="Times New Roman" w:cs="Times New Roman"/>
+          <w:sz w:val="24"/>
+          <w:szCs w:val="24"/>
+        </w:rPr>
+        <w:t xml:space="preserve"> keys. This script </w:t>
       </w:r>
       <w:r>
         <w:rPr>
@@ -305,7 +323,25 @@
           <w:sz w:val="24"/>
           <w:szCs w:val="24"/>
         </w:rPr>
-        <w:t xml:space="preserve">pold Frilot, programmer and documenter.  Set up </w:t>
+        <w:t xml:space="preserve">pold </w:t>
+      </w:r>
+      <w:proofErr w:type="spellStart"/>
+      <w:r>
+        <w:rPr>
+          <w:rFonts w:ascii="Times New Roman" w:hAnsi="Times New Roman" w:cs="Times New Roman"/>
+          <w:sz w:val="24"/>
+          <w:szCs w:val="24"/>
+        </w:rPr>
+        <w:t>Frilot</w:t>
+      </w:r>
+      <w:proofErr w:type="spellEnd"/>
+      <w:r>
+        <w:rPr>
+          <w:rFonts w:ascii="Times New Roman" w:hAnsi="Times New Roman" w:cs="Times New Roman"/>
+          <w:sz w:val="24"/>
+          <w:szCs w:val="24"/>
+        </w:rPr>
+        <w:t xml:space="preserve">, programmer and documenter.  Set up </w:t>
       </w:r>
       <w:r>
         <w:rPr>
@@ -486,8 +522,9 @@
           <w:sz w:val="24"/>
           <w:szCs w:val="24"/>
         </w:rPr>
-        <w:t xml:space="preserve">Courtland Crouchet </w:t>
-      </w:r>
+        <w:t xml:space="preserve">Courtland </w:t>
+      </w:r>
+      <w:proofErr w:type="spellStart"/>
       <w:r>
         <w:rPr>
           <w:rFonts w:ascii="Times New Roman" w:eastAsia="Times New Roman" w:hAnsi="Times New Roman" w:cs="Times New Roman"/>
@@ -495,18 +532,9 @@
           <w:sz w:val="24"/>
           <w:szCs w:val="24"/>
         </w:rPr>
-        <w:t>….</w:t>
-      </w:r>
-    </w:p>
-    <w:p>
-      <w:pPr>
-        <w:spacing w:after="0" w:line="240" w:lineRule="auto"/>
-        <w:rPr>
-          <w:rFonts w:ascii="Times New Roman" w:eastAsia="Times New Roman" w:hAnsi="Times New Roman" w:cs="Times New Roman"/>
-          <w:sz w:val="24"/>
-          <w:szCs w:val="24"/>
-        </w:rPr>
-      </w:pPr>
+        <w:t>Crouchet</w:t>
+      </w:r>
+      <w:proofErr w:type="spellEnd"/>
       <w:r>
         <w:rPr>
           <w:rFonts w:ascii="Times New Roman" w:eastAsia="Times New Roman" w:hAnsi="Times New Roman" w:cs="Times New Roman"/>
@@ -514,6 +542,34 @@
           <w:sz w:val="24"/>
           <w:szCs w:val="24"/>
         </w:rPr>
+        <w:t xml:space="preserve"> </w:t>
+      </w:r>
+      <w:r>
+        <w:rPr>
+          <w:rFonts w:ascii="Times New Roman" w:eastAsia="Times New Roman" w:hAnsi="Times New Roman" w:cs="Times New Roman"/>
+          <w:color w:val="000000"/>
+          <w:sz w:val="24"/>
+          <w:szCs w:val="24"/>
+        </w:rPr>
+        <w:t>….</w:t>
+      </w:r>
+    </w:p>
+    <w:p>
+      <w:pPr>
+        <w:spacing w:after="0" w:line="240" w:lineRule="auto"/>
+        <w:rPr>
+          <w:rFonts w:ascii="Times New Roman" w:eastAsia="Times New Roman" w:hAnsi="Times New Roman" w:cs="Times New Roman"/>
+          <w:sz w:val="24"/>
+          <w:szCs w:val="24"/>
+        </w:rPr>
+      </w:pPr>
+      <w:r>
+        <w:rPr>
+          <w:rFonts w:ascii="Times New Roman" w:eastAsia="Times New Roman" w:hAnsi="Times New Roman" w:cs="Times New Roman"/>
+          <w:color w:val="000000"/>
+          <w:sz w:val="24"/>
+          <w:szCs w:val="24"/>
+        </w:rPr>
         <w:t> </w:t>
       </w:r>
     </w:p>
@@ -542,7 +598,23 @@
           <w:sz w:val="24"/>
           <w:szCs w:val="24"/>
         </w:rPr>
-        <w:t>- Future plan</w:t>
+        <w:t>- Future</w:t>
+      </w:r>
+      <w:r>
+        <w:rPr>
+          <w:rFonts w:ascii="Times New Roman" w:hAnsi="Times New Roman" w:cs="Times New Roman"/>
+          <w:sz w:val="24"/>
+          <w:szCs w:val="24"/>
+        </w:rPr>
+        <w:t>-</w:t>
+      </w:r>
+      <w:r>
+        <w:rPr>
+          <w:rFonts w:ascii="Times New Roman" w:hAnsi="Times New Roman" w:cs="Times New Roman"/>
+          <w:sz w:val="24"/>
+          <w:szCs w:val="24"/>
+        </w:rPr>
+        <w:t>plan</w:t>
       </w:r>
       <w:r>
         <w:rPr>
@@ -584,6 +656,38 @@
           <w:sz w:val="24"/>
           <w:szCs w:val="24"/>
         </w:rPr>
+        <w:t>-</w:t>
+      </w:r>
+      <w:r>
+        <w:rPr>
+          <w:rFonts w:ascii="Times New Roman" w:hAnsi="Times New Roman" w:cs="Times New Roman"/>
+          <w:sz w:val="24"/>
+          <w:szCs w:val="24"/>
+        </w:rPr>
+        <w:t xml:space="preserve">plans </w:t>
+      </w:r>
+      <w:r>
+        <w:rPr>
+          <w:rFonts w:ascii="Times New Roman" w:hAnsi="Times New Roman" w:cs="Times New Roman"/>
+          <w:sz w:val="24"/>
+          <w:szCs w:val="24"/>
+        </w:rPr>
+        <w:t>include expanding the game into more than three levels</w:t>
+      </w:r>
+      <w:r>
+        <w:rPr>
+          <w:rFonts w:ascii="Times New Roman" w:hAnsi="Times New Roman" w:cs="Times New Roman"/>
+          <w:sz w:val="24"/>
+          <w:szCs w:val="24"/>
+        </w:rPr>
+        <w:t>,</w:t>
+      </w:r>
+      <w:r>
+        <w:rPr>
+          <w:rFonts w:ascii="Times New Roman" w:hAnsi="Times New Roman" w:cs="Times New Roman"/>
+          <w:sz w:val="24"/>
+          <w:szCs w:val="24"/>
+        </w:rPr>
         <w:t xml:space="preserve"> </w:t>
       </w:r>
       <w:r>
@@ -592,15 +696,15 @@
           <w:sz w:val="24"/>
           <w:szCs w:val="24"/>
         </w:rPr>
-        <w:t xml:space="preserve">plans </w:t>
-      </w:r>
-      <w:r>
-        <w:rPr>
-          <w:rFonts w:ascii="Times New Roman" w:hAnsi="Times New Roman" w:cs="Times New Roman"/>
-          <w:sz w:val="24"/>
-          <w:szCs w:val="24"/>
-        </w:rPr>
-        <w:t>include expanding the game into more than three levels</w:t>
+        <w:t>a</w:t>
+      </w:r>
+      <w:r>
+        <w:rPr>
+          <w:rFonts w:ascii="Times New Roman" w:hAnsi="Times New Roman" w:cs="Times New Roman"/>
+          <w:sz w:val="24"/>
+          <w:szCs w:val="24"/>
+        </w:rPr>
+        <w:t>dding new bosses, items</w:t>
       </w:r>
       <w:r>
         <w:rPr>
@@ -616,38 +720,6 @@
           <w:sz w:val="24"/>
           <w:szCs w:val="24"/>
         </w:rPr>
-        <w:t xml:space="preserve"> </w:t>
-      </w:r>
-      <w:r>
-        <w:rPr>
-          <w:rFonts w:ascii="Times New Roman" w:hAnsi="Times New Roman" w:cs="Times New Roman"/>
-          <w:sz w:val="24"/>
-          <w:szCs w:val="24"/>
-        </w:rPr>
-        <w:t>a</w:t>
-      </w:r>
-      <w:r>
-        <w:rPr>
-          <w:rFonts w:ascii="Times New Roman" w:hAnsi="Times New Roman" w:cs="Times New Roman"/>
-          <w:sz w:val="24"/>
-          <w:szCs w:val="24"/>
-        </w:rPr>
-        <w:t>dding new bosses, items</w:t>
-      </w:r>
-      <w:r>
-        <w:rPr>
-          <w:rFonts w:ascii="Times New Roman" w:hAnsi="Times New Roman" w:cs="Times New Roman"/>
-          <w:sz w:val="24"/>
-          <w:szCs w:val="24"/>
-        </w:rPr>
-        <w:t>,</w:t>
-      </w:r>
-      <w:r>
-        <w:rPr>
-          <w:rFonts w:ascii="Times New Roman" w:hAnsi="Times New Roman" w:cs="Times New Roman"/>
-          <w:sz w:val="24"/>
-          <w:szCs w:val="24"/>
-        </w:rPr>
         <w:t xml:space="preserve"> and quest that Pablo can go on.</w:t>
       </w:r>
       <w:r>
@@ -672,7 +744,39 @@
           <w:sz w:val="24"/>
           <w:szCs w:val="24"/>
         </w:rPr>
-        <w:t xml:space="preserve"> be implemented which players can beat on a shorter time crunch. When the player beats hard mode, they will unlock access to special developer weapons which will have different effects on enemies. An example of this would be a weapon that allows Pablo to one shot enemies to make replaying the game a fun experience for players who have already beat it.</w:t>
+        <w:t xml:space="preserve"> be implemented which players can beat on a shorter time crunch. When the player beats hard mode, they will unlock access to special developer weapons which will have different effects on enemies. An example of this would be a weapon that allows Pablo to one shot enemies to make replaying the game a fun experience for </w:t>
+      </w:r>
+      <w:r>
+        <w:rPr>
+          <w:rFonts w:ascii="Times New Roman" w:hAnsi="Times New Roman" w:cs="Times New Roman"/>
+          <w:sz w:val="24"/>
+          <w:szCs w:val="24"/>
+        </w:rPr>
+        <w:t>those</w:t>
+      </w:r>
+      <w:r>
+        <w:rPr>
+          <w:rFonts w:ascii="Times New Roman" w:hAnsi="Times New Roman" w:cs="Times New Roman"/>
+          <w:sz w:val="24"/>
+          <w:szCs w:val="24"/>
+        </w:rPr>
+        <w:t xml:space="preserve"> who have already beat it.</w:t>
+      </w:r>
+      <w:r>
+        <w:rPr>
+          <w:rFonts w:ascii="Times New Roman" w:hAnsi="Times New Roman" w:cs="Times New Roman"/>
+          <w:sz w:val="24"/>
+          <w:szCs w:val="24"/>
+        </w:rPr>
+        <w:t xml:space="preserve"> Other future-plans include a potential sequel to the game. Where Pablo goes on another adventure, except instead of recovering his mother’s groceries he now has a new task to complete, and new imaginative monsters to defeat. The sequel can happen outside of Pablo’s home neighborhood, with many different possibilities for quest and items to unlock</w:t>
+      </w:r>
+      <w:r>
+        <w:rPr>
+          <w:rFonts w:ascii="Times New Roman" w:hAnsi="Times New Roman" w:cs="Times New Roman"/>
+          <w:sz w:val="24"/>
+          <w:szCs w:val="24"/>
+        </w:rPr>
+        <w:t>.</w:t>
       </w:r>
     </w:p>
     <w:p>

</xml_diff>

<commit_message>
progress report, features and future plans update
</commit_message>
<xml_diff>
--- a/Game Design/Progress Report.docx
+++ b/Game Design/Progress Report.docx
@@ -214,15 +214,7 @@
           <w:sz w:val="24"/>
           <w:szCs w:val="24"/>
         </w:rPr>
-        <w:t xml:space="preserve">Michael Gee: </w:t>
-      </w:r>
-      <w:r>
-        <w:rPr>
-          <w:rFonts w:ascii="Times New Roman" w:hAnsi="Times New Roman" w:cs="Times New Roman"/>
-          <w:sz w:val="24"/>
-          <w:szCs w:val="24"/>
-        </w:rPr>
-        <w:t>group leader</w:t>
+        <w:t>Michael Gee: group leader</w:t>
       </w:r>
       <w:r>
         <w:rPr>
@@ -293,15 +285,7 @@
           <w:sz w:val="24"/>
           <w:szCs w:val="24"/>
         </w:rPr>
-        <w:t xml:space="preserve">Leopold Frilot: </w:t>
-      </w:r>
-      <w:r>
-        <w:rPr>
-          <w:rFonts w:ascii="Times New Roman" w:hAnsi="Times New Roman" w:cs="Times New Roman"/>
-          <w:sz w:val="24"/>
-          <w:szCs w:val="24"/>
-        </w:rPr>
-        <w:t>programmer and documenter</w:t>
+        <w:t>Leopold Frilot: programmer and documenter</w:t>
       </w:r>
       <w:r>
         <w:rPr>
@@ -422,18 +406,20 @@
         <w:jc w:val="center"/>
         <w:rPr>
           <w:rFonts w:ascii="Times New Roman" w:hAnsi="Times New Roman" w:cs="Times New Roman"/>
-          <w:sz w:val="24"/>
-          <w:szCs w:val="24"/>
-        </w:rPr>
-      </w:pPr>
-      <w:r>
-        <w:rPr>
-          <w:rFonts w:ascii="Times New Roman" w:hAnsi="Times New Roman" w:cs="Times New Roman"/>
           <w:b/>
           <w:bCs/>
           <w:sz w:val="24"/>
           <w:szCs w:val="24"/>
         </w:rPr>
+      </w:pPr>
+      <w:r>
+        <w:rPr>
+          <w:rFonts w:ascii="Times New Roman" w:hAnsi="Times New Roman" w:cs="Times New Roman"/>
+          <w:b/>
+          <w:bCs/>
+          <w:sz w:val="24"/>
+          <w:szCs w:val="24"/>
+        </w:rPr>
         <w:t>Software architecture of the game</w:t>
       </w:r>
     </w:p>
@@ -531,17 +517,7 @@
           <w:sz w:val="24"/>
           <w:szCs w:val="24"/>
         </w:rPr>
-        <w:t>animated 3D model with a player m</w:t>
-      </w:r>
-      <w:bookmarkStart w:id="0" w:name="_GoBack"/>
-      <w:bookmarkEnd w:id="0"/>
-      <w:r>
-        <w:rPr>
-          <w:rFonts w:ascii="Times New Roman" w:hAnsi="Times New Roman" w:cs="Times New Roman"/>
-          <w:sz w:val="24"/>
-          <w:szCs w:val="24"/>
-        </w:rPr>
-        <w:t xml:space="preserve">ovement script which allows the player to move the character via the keyboard’s </w:t>
+        <w:t xml:space="preserve">animated 3D model with a player movement script which allows the player to move the character via the keyboard’s </w:t>
       </w:r>
       <w:proofErr w:type="spellStart"/>
       <w:r>
@@ -559,23 +535,258 @@
           <w:sz w:val="24"/>
           <w:szCs w:val="24"/>
         </w:rPr>
-        <w:t xml:space="preserve"> keys. This script </w:t>
-      </w:r>
-      <w:r>
-        <w:rPr>
-          <w:rFonts w:ascii="Times New Roman" w:hAnsi="Times New Roman" w:cs="Times New Roman"/>
-          <w:sz w:val="24"/>
-          <w:szCs w:val="24"/>
-        </w:rPr>
-        <w:t>contains</w:t>
-      </w:r>
-      <w:r>
-        <w:rPr>
-          <w:rFonts w:ascii="Times New Roman" w:hAnsi="Times New Roman" w:cs="Times New Roman"/>
-          <w:sz w:val="24"/>
-          <w:szCs w:val="24"/>
-        </w:rPr>
-        <w:t xml:space="preserve"> a pivot object which is utilized by a camera controller script which gives the player the ability to rotate around the main </w:t>
+        <w:t xml:space="preserve"> keys.</w:t>
+      </w:r>
+      <w:r>
+        <w:rPr>
+          <w:rFonts w:ascii="Times New Roman" w:hAnsi="Times New Roman" w:cs="Times New Roman"/>
+          <w:sz w:val="24"/>
+          <w:szCs w:val="24"/>
+        </w:rPr>
+        <w:t xml:space="preserve"> This was implemented with he </w:t>
+      </w:r>
+      <w:proofErr w:type="gramStart"/>
+      <w:r>
+        <w:rPr>
+          <w:rFonts w:ascii="Times New Roman" w:hAnsi="Times New Roman" w:cs="Times New Roman"/>
+          <w:sz w:val="24"/>
+          <w:szCs w:val="24"/>
+        </w:rPr>
+        <w:t>help</w:t>
+      </w:r>
+      <w:proofErr w:type="gramEnd"/>
+      <w:r>
+        <w:rPr>
+          <w:rFonts w:ascii="Times New Roman" w:hAnsi="Times New Roman" w:cs="Times New Roman"/>
+          <w:sz w:val="24"/>
+          <w:szCs w:val="24"/>
+        </w:rPr>
+        <w:t xml:space="preserve"> of online videos based on 3D movement. It begins with a simple capsule object which the programmer can use either the </w:t>
+      </w:r>
+      <w:r>
+        <w:rPr>
+          <w:rFonts w:ascii="Times New Roman" w:hAnsi="Times New Roman" w:cs="Times New Roman"/>
+          <w:sz w:val="24"/>
+          <w:szCs w:val="24"/>
+        </w:rPr>
+        <w:t>rigid body</w:t>
+      </w:r>
+      <w:r>
+        <w:rPr>
+          <w:rFonts w:ascii="Times New Roman" w:hAnsi="Times New Roman" w:cs="Times New Roman"/>
+          <w:sz w:val="24"/>
+          <w:szCs w:val="24"/>
+        </w:rPr>
+        <w:t xml:space="preserve"> or character controller for movement, in this case the character controller was used for more </w:t>
+      </w:r>
+      <w:r>
+        <w:rPr>
+          <w:rFonts w:ascii="Times New Roman" w:hAnsi="Times New Roman" w:cs="Times New Roman"/>
+          <w:sz w:val="24"/>
+          <w:szCs w:val="24"/>
+        </w:rPr>
+        <w:t>realistic</w:t>
+      </w:r>
+      <w:r>
+        <w:rPr>
+          <w:rFonts w:ascii="Times New Roman" w:hAnsi="Times New Roman" w:cs="Times New Roman"/>
+          <w:sz w:val="24"/>
+          <w:szCs w:val="24"/>
+        </w:rPr>
+        <w:t xml:space="preserve"> movement. The script was then set up to move based on </w:t>
+      </w:r>
+      <w:r>
+        <w:rPr>
+          <w:rFonts w:ascii="Times New Roman" w:hAnsi="Times New Roman" w:cs="Times New Roman"/>
+          <w:sz w:val="24"/>
+          <w:szCs w:val="24"/>
+        </w:rPr>
+        <w:t xml:space="preserve">basic </w:t>
+      </w:r>
+      <w:r>
+        <w:rPr>
+          <w:rFonts w:ascii="Times New Roman" w:hAnsi="Times New Roman" w:cs="Times New Roman"/>
+          <w:sz w:val="24"/>
+          <w:szCs w:val="24"/>
+        </w:rPr>
+        <w:t>WASD inputs</w:t>
+      </w:r>
+      <w:r>
+        <w:rPr>
+          <w:rFonts w:ascii="Times New Roman" w:hAnsi="Times New Roman" w:cs="Times New Roman"/>
+          <w:sz w:val="24"/>
+          <w:szCs w:val="24"/>
+        </w:rPr>
+        <w:t>. A jump movement event with the press of space bar was also added to the script. Public variables in this script include movement speed, jump force,</w:t>
+      </w:r>
+      <w:r>
+        <w:rPr>
+          <w:rFonts w:ascii="Times New Roman" w:hAnsi="Times New Roman" w:cs="Times New Roman"/>
+          <w:sz w:val="24"/>
+          <w:szCs w:val="24"/>
+        </w:rPr>
+        <w:t xml:space="preserve"> </w:t>
+      </w:r>
+      <w:r>
+        <w:rPr>
+          <w:rFonts w:ascii="Times New Roman" w:hAnsi="Times New Roman" w:cs="Times New Roman"/>
+          <w:sz w:val="24"/>
+          <w:szCs w:val="24"/>
+        </w:rPr>
+        <w:t>gravity scale,</w:t>
+      </w:r>
+      <w:r>
+        <w:rPr>
+          <w:rFonts w:ascii="Times New Roman" w:hAnsi="Times New Roman" w:cs="Times New Roman"/>
+          <w:sz w:val="24"/>
+          <w:szCs w:val="24"/>
+        </w:rPr>
+        <w:t xml:space="preserve"> a controller for the 3D capsule to bind to the object, vector3 movement direction, rotation, </w:t>
+      </w:r>
+      <w:r>
+        <w:rPr>
+          <w:rFonts w:ascii="Times New Roman" w:hAnsi="Times New Roman" w:cs="Times New Roman"/>
+          <w:sz w:val="24"/>
+          <w:szCs w:val="24"/>
+        </w:rPr>
+        <w:t xml:space="preserve">an animator variable, </w:t>
+      </w:r>
+      <w:r>
+        <w:rPr>
+          <w:rFonts w:ascii="Times New Roman" w:hAnsi="Times New Roman" w:cs="Times New Roman"/>
+          <w:sz w:val="24"/>
+          <w:szCs w:val="24"/>
+        </w:rPr>
+        <w:t xml:space="preserve">and a transform pivot. Each of these public variables plays </w:t>
+      </w:r>
+      <w:r>
+        <w:rPr>
+          <w:rFonts w:ascii="Times New Roman" w:hAnsi="Times New Roman" w:cs="Times New Roman"/>
+          <w:sz w:val="24"/>
+          <w:szCs w:val="24"/>
+        </w:rPr>
+        <w:t>very</w:t>
+      </w:r>
+      <w:r>
+        <w:rPr>
+          <w:rFonts w:ascii="Times New Roman" w:hAnsi="Times New Roman" w:cs="Times New Roman"/>
+          <w:sz w:val="24"/>
+          <w:szCs w:val="24"/>
+        </w:rPr>
+        <w:t xml:space="preserve"> important role in the movement of the player. </w:t>
+      </w:r>
+      <w:r>
+        <w:rPr>
+          <w:rFonts w:ascii="Times New Roman" w:hAnsi="Times New Roman" w:cs="Times New Roman"/>
+          <w:sz w:val="24"/>
+          <w:szCs w:val="24"/>
+        </w:rPr>
+        <w:t xml:space="preserve">For starters the </w:t>
+      </w:r>
+      <w:proofErr w:type="spellStart"/>
+      <w:r>
+        <w:rPr>
+          <w:rFonts w:ascii="Times New Roman" w:hAnsi="Times New Roman" w:cs="Times New Roman"/>
+          <w:sz w:val="24"/>
+          <w:szCs w:val="24"/>
+        </w:rPr>
+        <w:t>moveSpeed</w:t>
+      </w:r>
+      <w:proofErr w:type="spellEnd"/>
+      <w:r>
+        <w:rPr>
+          <w:rFonts w:ascii="Times New Roman" w:hAnsi="Times New Roman" w:cs="Times New Roman"/>
+          <w:sz w:val="24"/>
+          <w:szCs w:val="24"/>
+        </w:rPr>
+        <w:t xml:space="preserve"> variable controls the movement speed from the </w:t>
+      </w:r>
+      <w:r>
+        <w:rPr>
+          <w:rFonts w:ascii="Times New Roman" w:hAnsi="Times New Roman" w:cs="Times New Roman"/>
+          <w:sz w:val="24"/>
+          <w:szCs w:val="24"/>
+        </w:rPr>
+        <w:t>inspector</w:t>
+      </w:r>
+      <w:r>
+        <w:rPr>
+          <w:rFonts w:ascii="Times New Roman" w:hAnsi="Times New Roman" w:cs="Times New Roman"/>
+          <w:sz w:val="24"/>
+          <w:szCs w:val="24"/>
+        </w:rPr>
+        <w:t xml:space="preserve"> allowing the programmer to control how fast they wish the model to move. The jump force is how high the player can jump into the air while the gravity scale controls how fast they come back to the ground.</w:t>
+      </w:r>
+      <w:r>
+        <w:rPr>
+          <w:rFonts w:ascii="Times New Roman" w:hAnsi="Times New Roman" w:cs="Times New Roman"/>
+          <w:sz w:val="24"/>
+          <w:szCs w:val="24"/>
+        </w:rPr>
+        <w:t xml:space="preserve"> The </w:t>
+      </w:r>
+      <w:r>
+        <w:rPr>
+          <w:rFonts w:ascii="Times New Roman" w:hAnsi="Times New Roman" w:cs="Times New Roman"/>
+          <w:sz w:val="24"/>
+          <w:szCs w:val="24"/>
+        </w:rPr>
+        <w:lastRenderedPageBreak/>
+        <w:t xml:space="preserve">controller is attached to the 3D model which is how the object accesses the script. The vector3 movement direction enables to player to move in different directions since this is a 3D game there must be movement in the </w:t>
+      </w:r>
+      <w:proofErr w:type="spellStart"/>
+      <w:proofErr w:type="gramStart"/>
+      <w:r>
+        <w:rPr>
+          <w:rFonts w:ascii="Times New Roman" w:hAnsi="Times New Roman" w:cs="Times New Roman"/>
+          <w:sz w:val="24"/>
+          <w:szCs w:val="24"/>
+        </w:rPr>
+        <w:t>x,y</w:t>
+      </w:r>
+      <w:proofErr w:type="spellEnd"/>
+      <w:proofErr w:type="gramEnd"/>
+      <w:r>
+        <w:rPr>
+          <w:rFonts w:ascii="Times New Roman" w:hAnsi="Times New Roman" w:cs="Times New Roman"/>
+          <w:sz w:val="24"/>
+          <w:szCs w:val="24"/>
+        </w:rPr>
+        <w:t>, and z directions.</w:t>
+      </w:r>
+      <w:r>
+        <w:rPr>
+          <w:rFonts w:ascii="Times New Roman" w:hAnsi="Times New Roman" w:cs="Times New Roman"/>
+          <w:sz w:val="24"/>
+          <w:szCs w:val="24"/>
+        </w:rPr>
+        <w:t xml:space="preserve"> The animator is later used when the 3D model is imported into the game. This allows the programmer to place the model at the same location as the capsule and use it as a collider hiding it from the </w:t>
+      </w:r>
+      <w:proofErr w:type="gramStart"/>
+      <w:r>
+        <w:rPr>
+          <w:rFonts w:ascii="Times New Roman" w:hAnsi="Times New Roman" w:cs="Times New Roman"/>
+          <w:sz w:val="24"/>
+          <w:szCs w:val="24"/>
+        </w:rPr>
+        <w:t>player, and</w:t>
+      </w:r>
+      <w:proofErr w:type="gramEnd"/>
+      <w:r>
+        <w:rPr>
+          <w:rFonts w:ascii="Times New Roman" w:hAnsi="Times New Roman" w:cs="Times New Roman"/>
+          <w:sz w:val="24"/>
+          <w:szCs w:val="24"/>
+        </w:rPr>
+        <w:t xml:space="preserve"> animating the model on top of it. The </w:t>
+      </w:r>
+      <w:r>
+        <w:rPr>
+          <w:rFonts w:ascii="Times New Roman" w:hAnsi="Times New Roman" w:cs="Times New Roman"/>
+          <w:sz w:val="24"/>
+          <w:szCs w:val="24"/>
+        </w:rPr>
+        <w:t xml:space="preserve">pivot object is utilized by a camera controller script which gives the player the ability to rotate around the main </w:t>
       </w:r>
       <w:r>
         <w:rPr>
@@ -601,13 +812,35 @@
         </w:rPr>
         <w:t>.</w:t>
       </w:r>
-      <w:r>
-        <w:rPr>
-          <w:rFonts w:ascii="Times New Roman" w:hAnsi="Times New Roman" w:cs="Times New Roman"/>
-          <w:sz w:val="24"/>
-          <w:szCs w:val="24"/>
-        </w:rPr>
-        <w:t xml:space="preserve"> This camera controller script also allows the player to turn using the mouse. </w:t>
+    </w:p>
+    <w:p>
+      <w:pPr>
+        <w:spacing w:line="240" w:lineRule="auto"/>
+        <w:contextualSpacing/>
+        <w:rPr>
+          <w:rFonts w:ascii="Times New Roman" w:hAnsi="Times New Roman" w:cs="Times New Roman"/>
+          <w:sz w:val="24"/>
+          <w:szCs w:val="24"/>
+        </w:rPr>
+      </w:pPr>
+    </w:p>
+    <w:p>
+      <w:pPr>
+        <w:spacing w:line="240" w:lineRule="auto"/>
+        <w:contextualSpacing/>
+        <w:rPr>
+          <w:rFonts w:ascii="Times New Roman" w:hAnsi="Times New Roman" w:cs="Times New Roman"/>
+          <w:sz w:val="24"/>
+          <w:szCs w:val="24"/>
+        </w:rPr>
+      </w:pPr>
+      <w:r>
+        <w:rPr>
+          <w:rFonts w:ascii="Times New Roman" w:hAnsi="Times New Roman" w:cs="Times New Roman"/>
+          <w:sz w:val="24"/>
+          <w:szCs w:val="24"/>
+        </w:rPr>
+        <w:t xml:space="preserve">This camera controller script also allows the player to turn using the mouse. </w:t>
       </w:r>
       <w:r>
         <w:rPr>
@@ -657,23 +890,15 @@
         </w:rPr>
         <w:t xml:space="preserve"> only the idle and run animations are currently being used. Once the main character model is made and rigged it will then be replaced with the new animations.</w:t>
       </w:r>
-    </w:p>
-    <w:p>
-      <w:pPr>
-        <w:spacing w:line="240" w:lineRule="auto"/>
-        <w:contextualSpacing/>
-        <w:rPr>
-          <w:rFonts w:ascii="Times New Roman" w:hAnsi="Times New Roman" w:cs="Times New Roman"/>
-          <w:sz w:val="24"/>
-          <w:szCs w:val="24"/>
-        </w:rPr>
-      </w:pPr>
-    </w:p>
-    <w:p>
-      <w:pPr>
-        <w:spacing w:line="240" w:lineRule="auto"/>
-        <w:contextualSpacing/>
-        <w:jc w:val="center"/>
+      <w:r>
+        <w:rPr>
+          <w:rFonts w:ascii="Times New Roman" w:hAnsi="Times New Roman" w:cs="Times New Roman"/>
+          <w:sz w:val="24"/>
+          <w:szCs w:val="24"/>
+        </w:rPr>
+        <w:t xml:space="preserve"> </w:t>
+      </w:r>
+      <w:r>
         <w:rPr>
           <w:rFonts w:ascii="Times New Roman" w:hAnsi="Times New Roman" w:cs="Times New Roman"/>
           <w:b/>
@@ -681,8 +906,58 @@
           <w:sz w:val="24"/>
           <w:szCs w:val="24"/>
         </w:rPr>
-      </w:pPr>
-      <w:r>
+        <w:t>(camera script paragraph still being added too)</w:t>
+      </w:r>
+    </w:p>
+    <w:p>
+      <w:pPr>
+        <w:spacing w:line="240" w:lineRule="auto"/>
+        <w:contextualSpacing/>
+        <w:rPr>
+          <w:rFonts w:ascii="Times New Roman" w:hAnsi="Times New Roman" w:cs="Times New Roman"/>
+          <w:sz w:val="24"/>
+          <w:szCs w:val="24"/>
+        </w:rPr>
+      </w:pPr>
+    </w:p>
+    <w:p>
+      <w:pPr>
+        <w:spacing w:line="240" w:lineRule="auto"/>
+        <w:contextualSpacing/>
+        <w:rPr>
+          <w:rFonts w:ascii="Times New Roman" w:hAnsi="Times New Roman" w:cs="Times New Roman"/>
+          <w:sz w:val="24"/>
+          <w:szCs w:val="24"/>
+        </w:rPr>
+      </w:pPr>
+    </w:p>
+    <w:p>
+      <w:pPr>
+        <w:spacing w:line="240" w:lineRule="auto"/>
+        <w:contextualSpacing/>
+        <w:rPr>
+          <w:rFonts w:ascii="Times New Roman" w:hAnsi="Times New Roman" w:cs="Times New Roman"/>
+          <w:sz w:val="24"/>
+          <w:szCs w:val="24"/>
+        </w:rPr>
+      </w:pPr>
+    </w:p>
+    <w:p>
+      <w:pPr>
+        <w:spacing w:line="240" w:lineRule="auto"/>
+        <w:contextualSpacing/>
+        <w:rPr>
+          <w:rFonts w:ascii="Times New Roman" w:hAnsi="Times New Roman" w:cs="Times New Roman"/>
+          <w:sz w:val="24"/>
+          <w:szCs w:val="24"/>
+        </w:rPr>
+      </w:pPr>
+    </w:p>
+    <w:p>
+      <w:pPr>
+        <w:spacing w:line="240" w:lineRule="auto"/>
+        <w:ind w:left="1440" w:firstLine="720"/>
+        <w:contextualSpacing/>
         <w:rPr>
           <w:rFonts w:ascii="Times New Roman" w:hAnsi="Times New Roman" w:cs="Times New Roman"/>
           <w:b/>
@@ -690,8 +965,7 @@
           <w:sz w:val="24"/>
           <w:szCs w:val="24"/>
         </w:rPr>
-        <w:t>Actual Member Contributions</w:t>
-      </w:r>
+      </w:pPr>
       <w:r>
         <w:rPr>
           <w:rFonts w:ascii="Times New Roman" w:hAnsi="Times New Roman" w:cs="Times New Roman"/>
@@ -700,7 +974,39 @@
           <w:sz w:val="24"/>
           <w:szCs w:val="24"/>
         </w:rPr>
-        <w:t>(as of 3/</w:t>
+        <w:t xml:space="preserve">Actual Member </w:t>
+      </w:r>
+      <w:proofErr w:type="gramStart"/>
+      <w:r>
+        <w:rPr>
+          <w:rFonts w:ascii="Times New Roman" w:hAnsi="Times New Roman" w:cs="Times New Roman"/>
+          <w:b/>
+          <w:bCs/>
+          <w:sz w:val="24"/>
+          <w:szCs w:val="24"/>
+        </w:rPr>
+        <w:t>Contributions</w:t>
+      </w:r>
+      <w:r>
+        <w:rPr>
+          <w:rFonts w:ascii="Times New Roman" w:hAnsi="Times New Roman" w:cs="Times New Roman"/>
+          <w:b/>
+          <w:bCs/>
+          <w:sz w:val="24"/>
+          <w:szCs w:val="24"/>
+        </w:rPr>
+        <w:t>(</w:t>
+      </w:r>
+      <w:proofErr w:type="gramEnd"/>
+      <w:r>
+        <w:rPr>
+          <w:rFonts w:ascii="Times New Roman" w:hAnsi="Times New Roman" w:cs="Times New Roman"/>
+          <w:b/>
+          <w:bCs/>
+          <w:sz w:val="24"/>
+          <w:szCs w:val="24"/>
+        </w:rPr>
+        <w:t>as of 3/</w:t>
       </w:r>
       <w:r>
         <w:rPr>
@@ -766,7 +1072,6 @@
           <w:sz w:val="24"/>
           <w:szCs w:val="24"/>
         </w:rPr>
-        <w:lastRenderedPageBreak/>
         <w:t>Arranged all group meetings</w:t>
       </w:r>
     </w:p>
@@ -1355,11 +1660,25 @@
           <w:szCs w:val="24"/>
         </w:rPr>
       </w:pPr>
+      <w:bookmarkStart w:id="0" w:name="_GoBack"/>
+      <w:bookmarkEnd w:id="0"/>
     </w:p>
     <w:p>
       <w:pPr>
         <w:spacing w:line="240" w:lineRule="auto"/>
         <w:contextualSpacing/>
+        <w:rPr>
+          <w:rFonts w:ascii="Times New Roman" w:hAnsi="Times New Roman" w:cs="Times New Roman"/>
+          <w:sz w:val="24"/>
+          <w:szCs w:val="24"/>
+        </w:rPr>
+      </w:pPr>
+    </w:p>
+    <w:p>
+      <w:pPr>
+        <w:spacing w:line="240" w:lineRule="auto"/>
+        <w:contextualSpacing/>
+        <w:jc w:val="center"/>
         <w:rPr>
           <w:rFonts w:ascii="Times New Roman" w:hAnsi="Times New Roman" w:cs="Times New Roman"/>
           <w:b/>
@@ -1368,23 +1687,7 @@
           <w:szCs w:val="24"/>
         </w:rPr>
       </w:pPr>
-    </w:p>
-    <w:p>
-      <w:pPr>
-        <w:spacing w:line="240" w:lineRule="auto"/>
-        <w:contextualSpacing/>
-        <w:rPr>
-          <w:rFonts w:ascii="Times New Roman" w:hAnsi="Times New Roman" w:cs="Times New Roman"/>
-          <w:sz w:val="24"/>
-          <w:szCs w:val="24"/>
-        </w:rPr>
-      </w:pPr>
-    </w:p>
-    <w:p>
-      <w:pPr>
-        <w:spacing w:line="240" w:lineRule="auto"/>
-        <w:contextualSpacing/>
-        <w:jc w:val="center"/>
+      <w:r>
         <w:rPr>
           <w:rFonts w:ascii="Times New Roman" w:hAnsi="Times New Roman" w:cs="Times New Roman"/>
           <w:b/>
@@ -1392,8 +1695,8 @@
           <w:sz w:val="24"/>
           <w:szCs w:val="24"/>
         </w:rPr>
-      </w:pPr>
-      <w:proofErr w:type="gramStart"/>
+        <w:t>Future</w:t>
+      </w:r>
       <w:r>
         <w:rPr>
           <w:rFonts w:ascii="Times New Roman" w:hAnsi="Times New Roman" w:cs="Times New Roman"/>
@@ -1402,59 +1705,392 @@
           <w:sz w:val="24"/>
           <w:szCs w:val="24"/>
         </w:rPr>
-        <w:t>Future Plans</w:t>
+        <w:t>-plans</w:t>
+      </w:r>
+    </w:p>
+    <w:p>
+      <w:pPr>
+        <w:spacing w:line="240" w:lineRule="auto"/>
+        <w:contextualSpacing/>
+        <w:rPr>
+          <w:rFonts w:ascii="Times New Roman" w:hAnsi="Times New Roman" w:cs="Times New Roman"/>
+          <w:sz w:val="24"/>
+          <w:szCs w:val="24"/>
+        </w:rPr>
+      </w:pPr>
+      <w:r>
+        <w:rPr>
+          <w:rFonts w:ascii="Times New Roman" w:hAnsi="Times New Roman" w:cs="Times New Roman"/>
+          <w:sz w:val="24"/>
+          <w:szCs w:val="24"/>
+        </w:rPr>
+        <w:tab/>
+      </w:r>
+      <w:r>
+        <w:rPr>
+          <w:rFonts w:ascii="Times New Roman" w:hAnsi="Times New Roman" w:cs="Times New Roman"/>
+          <w:sz w:val="24"/>
+          <w:szCs w:val="24"/>
+        </w:rPr>
+        <w:t>Future</w:t>
+      </w:r>
+      <w:r>
+        <w:rPr>
+          <w:rFonts w:ascii="Times New Roman" w:hAnsi="Times New Roman" w:cs="Times New Roman"/>
+          <w:sz w:val="24"/>
+          <w:szCs w:val="24"/>
+        </w:rPr>
+        <w:t>-</w:t>
+      </w:r>
+      <w:r>
+        <w:rPr>
+          <w:rFonts w:ascii="Times New Roman" w:hAnsi="Times New Roman" w:cs="Times New Roman"/>
+          <w:sz w:val="24"/>
+          <w:szCs w:val="24"/>
+        </w:rPr>
+        <w:t xml:space="preserve">plans </w:t>
+      </w:r>
+      <w:r>
+        <w:rPr>
+          <w:rFonts w:ascii="Times New Roman" w:hAnsi="Times New Roman" w:cs="Times New Roman"/>
+          <w:sz w:val="24"/>
+          <w:szCs w:val="24"/>
+        </w:rPr>
+        <w:t>include expanding the game into more than three levels</w:t>
+      </w:r>
+      <w:r>
+        <w:rPr>
+          <w:rFonts w:ascii="Times New Roman" w:hAnsi="Times New Roman" w:cs="Times New Roman"/>
+          <w:sz w:val="24"/>
+          <w:szCs w:val="24"/>
+        </w:rPr>
+        <w:t>,</w:t>
+      </w:r>
+      <w:r>
+        <w:rPr>
+          <w:rFonts w:ascii="Times New Roman" w:hAnsi="Times New Roman" w:cs="Times New Roman"/>
+          <w:sz w:val="24"/>
+          <w:szCs w:val="24"/>
+        </w:rPr>
+        <w:t xml:space="preserve"> </w:t>
+      </w:r>
+      <w:r>
+        <w:rPr>
+          <w:rFonts w:ascii="Times New Roman" w:hAnsi="Times New Roman" w:cs="Times New Roman"/>
+          <w:sz w:val="24"/>
+          <w:szCs w:val="24"/>
+        </w:rPr>
+        <w:t>a</w:t>
+      </w:r>
+      <w:r>
+        <w:rPr>
+          <w:rFonts w:ascii="Times New Roman" w:hAnsi="Times New Roman" w:cs="Times New Roman"/>
+          <w:sz w:val="24"/>
+          <w:szCs w:val="24"/>
+        </w:rPr>
+        <w:t>dding new bosses, items</w:t>
+      </w:r>
+      <w:r>
+        <w:rPr>
+          <w:rFonts w:ascii="Times New Roman" w:hAnsi="Times New Roman" w:cs="Times New Roman"/>
+          <w:sz w:val="24"/>
+          <w:szCs w:val="24"/>
+        </w:rPr>
+        <w:t>,</w:t>
+      </w:r>
+      <w:r>
+        <w:rPr>
+          <w:rFonts w:ascii="Times New Roman" w:hAnsi="Times New Roman" w:cs="Times New Roman"/>
+          <w:sz w:val="24"/>
+          <w:szCs w:val="24"/>
+        </w:rPr>
+        <w:t xml:space="preserve"> and quest that Pablo can go on.</w:t>
+      </w:r>
+      <w:r>
+        <w:rPr>
+          <w:rFonts w:ascii="Times New Roman" w:hAnsi="Times New Roman" w:cs="Times New Roman"/>
+          <w:sz w:val="24"/>
+          <w:szCs w:val="24"/>
+        </w:rPr>
+        <w:t xml:space="preserve"> Some examples of more levels include a cave like dungeon, Pablo encounters in the woods, which he can enter</w:t>
+      </w:r>
+      <w:r>
+        <w:rPr>
+          <w:rFonts w:ascii="Times New Roman" w:hAnsi="Times New Roman" w:cs="Times New Roman"/>
+          <w:sz w:val="24"/>
+          <w:szCs w:val="24"/>
+        </w:rPr>
+        <w:t xml:space="preserve"> </w:t>
+      </w:r>
+      <w:r>
+        <w:rPr>
+          <w:rFonts w:ascii="Times New Roman" w:hAnsi="Times New Roman" w:cs="Times New Roman"/>
+          <w:sz w:val="24"/>
+          <w:szCs w:val="24"/>
+        </w:rPr>
+        <w:t xml:space="preserve">with the appropriate item such as a flashlight. Another level could include a city / grocery store, which Pablo travels too after making it back home and his mother realizes a grocery was forgotten. Pablo then becomes lost in the store and must find his way out before his mom leaves him there and travels back home for dinner. </w:t>
+      </w:r>
+      <w:r>
+        <w:rPr>
+          <w:rFonts w:ascii="Times New Roman" w:hAnsi="Times New Roman" w:cs="Times New Roman"/>
+          <w:sz w:val="24"/>
+          <w:szCs w:val="24"/>
+        </w:rPr>
+        <w:t xml:space="preserve">The neighborhood, level 3, can also be expanded in size and Pablo can encounter his neighborhood friends where new side quest are located and he must help his friends complete their quest before finishing the final quest, making it back home before the streetlights turn on. His </w:t>
+      </w:r>
+      <w:r>
+        <w:rPr>
+          <w:rFonts w:ascii="Times New Roman" w:hAnsi="Times New Roman" w:cs="Times New Roman"/>
+          <w:sz w:val="24"/>
+          <w:szCs w:val="24"/>
+        </w:rPr>
+        <w:t>friend’s</w:t>
+      </w:r>
+      <w:r>
+        <w:rPr>
+          <w:rFonts w:ascii="Times New Roman" w:hAnsi="Times New Roman" w:cs="Times New Roman"/>
+          <w:sz w:val="24"/>
+          <w:szCs w:val="24"/>
+        </w:rPr>
+        <w:t xml:space="preserve"> quest can include </w:t>
+      </w:r>
+      <w:r>
+        <w:rPr>
+          <w:rFonts w:ascii="Times New Roman" w:hAnsi="Times New Roman" w:cs="Times New Roman"/>
+          <w:sz w:val="24"/>
+          <w:szCs w:val="24"/>
+        </w:rPr>
+        <w:t>sub</w:t>
+      </w:r>
+      <w:r>
+        <w:rPr>
+          <w:rFonts w:ascii="Times New Roman" w:hAnsi="Times New Roman" w:cs="Times New Roman"/>
+          <w:sz w:val="24"/>
+          <w:szCs w:val="24"/>
+        </w:rPr>
+        <w:t>-side</w:t>
+      </w:r>
+      <w:r>
+        <w:rPr>
+          <w:rFonts w:ascii="Times New Roman" w:hAnsi="Times New Roman" w:cs="Times New Roman"/>
+          <w:sz w:val="24"/>
+          <w:szCs w:val="24"/>
+        </w:rPr>
+        <w:t>-quest</w:t>
+      </w:r>
+      <w:r>
+        <w:rPr>
+          <w:rFonts w:ascii="Times New Roman" w:hAnsi="Times New Roman" w:cs="Times New Roman"/>
+          <w:sz w:val="24"/>
+          <w:szCs w:val="24"/>
+        </w:rPr>
+        <w:t xml:space="preserve"> which each reward the player with and item, Pablo can then combine these items into a powerful weapon of his imagination, allowing him to enter new areas of the game</w:t>
+      </w:r>
+      <w:r>
+        <w:rPr>
+          <w:rFonts w:ascii="Times New Roman" w:hAnsi="Times New Roman" w:cs="Times New Roman"/>
+          <w:sz w:val="24"/>
+          <w:szCs w:val="24"/>
+        </w:rPr>
+        <w:t>,</w:t>
+      </w:r>
+      <w:r>
+        <w:rPr>
+          <w:rFonts w:ascii="Times New Roman" w:hAnsi="Times New Roman" w:cs="Times New Roman"/>
+          <w:sz w:val="24"/>
+          <w:szCs w:val="24"/>
+        </w:rPr>
+        <w:t xml:space="preserve"> and defeat bosses</w:t>
+      </w:r>
+      <w:r>
+        <w:rPr>
+          <w:rFonts w:ascii="Times New Roman" w:hAnsi="Times New Roman" w:cs="Times New Roman"/>
+          <w:sz w:val="24"/>
+          <w:szCs w:val="24"/>
+        </w:rPr>
+        <w:t xml:space="preserve"> and enemies</w:t>
+      </w:r>
+      <w:r>
+        <w:rPr>
+          <w:rFonts w:ascii="Times New Roman" w:hAnsi="Times New Roman" w:cs="Times New Roman"/>
+          <w:sz w:val="24"/>
+          <w:szCs w:val="24"/>
+        </w:rPr>
+        <w:t xml:space="preserve"> previously unbeatable. Some new bosses include</w:t>
+      </w:r>
+      <w:r>
+        <w:rPr>
+          <w:rFonts w:ascii="Times New Roman" w:hAnsi="Times New Roman" w:cs="Times New Roman"/>
+          <w:sz w:val="24"/>
+          <w:szCs w:val="24"/>
+        </w:rPr>
+        <w:t xml:space="preserve"> a vampire in the cave level, Pablo’s teacher from school at the grocery market, and another secrete identity boss that Pablo must face once completing his friends side quest to reclaim their hang</w:t>
+      </w:r>
+      <w:r>
+        <w:rPr>
+          <w:rFonts w:ascii="Times New Roman" w:hAnsi="Times New Roman" w:cs="Times New Roman"/>
+          <w:sz w:val="24"/>
+          <w:szCs w:val="24"/>
+        </w:rPr>
+        <w:t xml:space="preserve"> </w:t>
+      </w:r>
+      <w:r>
+        <w:rPr>
+          <w:rFonts w:ascii="Times New Roman" w:hAnsi="Times New Roman" w:cs="Times New Roman"/>
+          <w:sz w:val="24"/>
+          <w:szCs w:val="24"/>
+        </w:rPr>
+        <w:t xml:space="preserve">out. </w:t>
+      </w:r>
+    </w:p>
+    <w:p>
+      <w:pPr>
+        <w:spacing w:line="240" w:lineRule="auto"/>
+        <w:ind w:firstLine="720"/>
+        <w:contextualSpacing/>
+        <w:rPr>
+          <w:rFonts w:ascii="Times New Roman" w:hAnsi="Times New Roman" w:cs="Times New Roman"/>
+          <w:sz w:val="24"/>
+          <w:szCs w:val="24"/>
+        </w:rPr>
+      </w:pPr>
+      <w:r>
+        <w:rPr>
+          <w:rFonts w:ascii="Times New Roman" w:hAnsi="Times New Roman" w:cs="Times New Roman"/>
+          <w:sz w:val="24"/>
+          <w:szCs w:val="24"/>
+        </w:rPr>
+        <w:t>Discussions of a</w:t>
+      </w:r>
+      <w:r>
+        <w:rPr>
+          <w:rFonts w:ascii="Times New Roman" w:hAnsi="Times New Roman" w:cs="Times New Roman"/>
+          <w:sz w:val="24"/>
+          <w:szCs w:val="24"/>
+        </w:rPr>
+        <w:t xml:space="preserve"> hard mode </w:t>
+      </w:r>
+      <w:r>
+        <w:rPr>
+          <w:rFonts w:ascii="Times New Roman" w:hAnsi="Times New Roman" w:cs="Times New Roman"/>
+          <w:sz w:val="24"/>
+          <w:szCs w:val="24"/>
+        </w:rPr>
+        <w:t>will</w:t>
+      </w:r>
+      <w:r>
+        <w:rPr>
+          <w:rFonts w:ascii="Times New Roman" w:hAnsi="Times New Roman" w:cs="Times New Roman"/>
+          <w:sz w:val="24"/>
+          <w:szCs w:val="24"/>
+        </w:rPr>
+        <w:t xml:space="preserve"> be implemented which players can beat on a shorter time crunch. When the player beats hard mode, they will unlock access to special developer weapons which will have different effects on enemies. An example of this would be a weapon that allows Pablo to one shot enemies to make replaying the game a fun experience for </w:t>
+      </w:r>
+      <w:r>
+        <w:rPr>
+          <w:rFonts w:ascii="Times New Roman" w:hAnsi="Times New Roman" w:cs="Times New Roman"/>
+          <w:sz w:val="24"/>
+          <w:szCs w:val="24"/>
+        </w:rPr>
+        <w:t>those</w:t>
+      </w:r>
+      <w:r>
+        <w:rPr>
+          <w:rFonts w:ascii="Times New Roman" w:hAnsi="Times New Roman" w:cs="Times New Roman"/>
+          <w:sz w:val="24"/>
+          <w:szCs w:val="24"/>
+        </w:rPr>
+        <w:t xml:space="preserve"> who have already beat it.</w:t>
+      </w:r>
+      <w:r>
+        <w:rPr>
+          <w:rFonts w:ascii="Times New Roman" w:hAnsi="Times New Roman" w:cs="Times New Roman"/>
+          <w:sz w:val="24"/>
+          <w:szCs w:val="24"/>
+        </w:rPr>
+        <w:t xml:space="preserve"> Other future-plans include a potential sequel to the game. Where Pablo goes on another adventure, except instead of recovering his mother’s groceries he now has a new task to complete, </w:t>
+      </w:r>
+      <w:r>
+        <w:rPr>
+          <w:rFonts w:ascii="Times New Roman" w:hAnsi="Times New Roman" w:cs="Times New Roman"/>
+          <w:sz w:val="24"/>
+          <w:szCs w:val="24"/>
+        </w:rPr>
+        <w:t xml:space="preserve">new areas to explore, </w:t>
+      </w:r>
+      <w:r>
+        <w:rPr>
+          <w:rFonts w:ascii="Times New Roman" w:hAnsi="Times New Roman" w:cs="Times New Roman"/>
+          <w:sz w:val="24"/>
+          <w:szCs w:val="24"/>
+        </w:rPr>
+        <w:t>and new imaginative monsters to defeat. The sequel can happen outside of Pablo’s home neighborhood, with many different possibilities for quest and items to unlock</w:t>
+      </w:r>
+      <w:r>
+        <w:rPr>
+          <w:rFonts w:ascii="Times New Roman" w:hAnsi="Times New Roman" w:cs="Times New Roman"/>
+          <w:sz w:val="24"/>
+          <w:szCs w:val="24"/>
+        </w:rPr>
+        <w:t>.</w:t>
+      </w:r>
+      <w:r>
+        <w:rPr>
+          <w:rFonts w:ascii="Times New Roman" w:hAnsi="Times New Roman" w:cs="Times New Roman"/>
+          <w:sz w:val="24"/>
+          <w:szCs w:val="24"/>
+        </w:rPr>
+        <w:t xml:space="preserve"> This may include the city Pablo lives outside of, which he travels to by car or train.</w:t>
+      </w:r>
+      <w:r>
+        <w:rPr>
+          <w:rFonts w:ascii="Times New Roman" w:hAnsi="Times New Roman" w:cs="Times New Roman"/>
+          <w:sz w:val="24"/>
+          <w:szCs w:val="24"/>
+        </w:rPr>
+        <w:t xml:space="preserve"> New mechanics can be added. Also, in the following sequels to “Before Dark” Pablo grows in age and realizes it wasn’t </w:t>
+      </w:r>
+      <w:r>
+        <w:rPr>
+          <w:rFonts w:ascii="Times New Roman" w:hAnsi="Times New Roman" w:cs="Times New Roman"/>
+          <w:sz w:val="24"/>
+          <w:szCs w:val="24"/>
+        </w:rPr>
+        <w:t xml:space="preserve">just </w:t>
+      </w:r>
+      <w:r>
+        <w:rPr>
+          <w:rFonts w:ascii="Times New Roman" w:hAnsi="Times New Roman" w:cs="Times New Roman"/>
+          <w:sz w:val="24"/>
+          <w:szCs w:val="24"/>
+        </w:rPr>
+        <w:t xml:space="preserve">his imagination he was facing, but actually possess a </w:t>
+      </w:r>
+      <w:proofErr w:type="gramStart"/>
+      <w:r>
+        <w:rPr>
+          <w:rFonts w:ascii="Times New Roman" w:hAnsi="Times New Roman" w:cs="Times New Roman"/>
+          <w:sz w:val="24"/>
+          <w:szCs w:val="24"/>
+        </w:rPr>
+        <w:t>unique power other ordinary humans</w:t>
       </w:r>
       <w:proofErr w:type="gramEnd"/>
-    </w:p>
-    <w:p>
-      <w:pPr>
-        <w:spacing w:line="240" w:lineRule="auto"/>
-        <w:contextualSpacing/>
-        <w:rPr>
-          <w:rFonts w:ascii="Times New Roman" w:hAnsi="Times New Roman" w:cs="Times New Roman"/>
-          <w:sz w:val="24"/>
-          <w:szCs w:val="24"/>
-        </w:rPr>
-      </w:pPr>
-      <w:r>
-        <w:rPr>
-          <w:rFonts w:ascii="Times New Roman" w:hAnsi="Times New Roman" w:cs="Times New Roman"/>
-          <w:sz w:val="24"/>
-          <w:szCs w:val="24"/>
-        </w:rPr>
-        <w:tab/>
-      </w:r>
-      <w:r>
-        <w:rPr>
-          <w:rFonts w:ascii="Times New Roman" w:hAnsi="Times New Roman" w:cs="Times New Roman"/>
-          <w:sz w:val="24"/>
-          <w:szCs w:val="24"/>
-        </w:rPr>
-        <w:t>Future</w:t>
-      </w:r>
-      <w:r>
-        <w:rPr>
-          <w:rFonts w:ascii="Times New Roman" w:hAnsi="Times New Roman" w:cs="Times New Roman"/>
-          <w:sz w:val="24"/>
-          <w:szCs w:val="24"/>
-        </w:rPr>
-        <w:t>-</w:t>
-      </w:r>
-      <w:r>
-        <w:rPr>
-          <w:rFonts w:ascii="Times New Roman" w:hAnsi="Times New Roman" w:cs="Times New Roman"/>
-          <w:sz w:val="24"/>
-          <w:szCs w:val="24"/>
-        </w:rPr>
-        <w:t xml:space="preserve">plans </w:t>
-      </w:r>
-      <w:r>
-        <w:rPr>
-          <w:rFonts w:ascii="Times New Roman" w:hAnsi="Times New Roman" w:cs="Times New Roman"/>
-          <w:sz w:val="24"/>
-          <w:szCs w:val="24"/>
-        </w:rPr>
-        <w:t>include expanding the game into more than three levels</w:t>
+      <w:r>
+        <w:rPr>
+          <w:rFonts w:ascii="Times New Roman" w:hAnsi="Times New Roman" w:cs="Times New Roman"/>
+          <w:sz w:val="24"/>
+          <w:szCs w:val="24"/>
+        </w:rPr>
+        <w:t xml:space="preserve"> do not have. He then </w:t>
+      </w:r>
+      <w:r>
+        <w:rPr>
+          <w:rFonts w:ascii="Times New Roman" w:hAnsi="Times New Roman" w:cs="Times New Roman"/>
+          <w:sz w:val="24"/>
+          <w:szCs w:val="24"/>
+        </w:rPr>
+        <w:t>uses this power to combat more dangerous foes who come to destroy his neighborhood</w:t>
       </w:r>
       <w:r>
         <w:rPr>
@@ -1470,95 +2106,15 @@
           <w:sz w:val="24"/>
           <w:szCs w:val="24"/>
         </w:rPr>
-        <w:t xml:space="preserve"> </w:t>
-      </w:r>
-      <w:r>
-        <w:rPr>
-          <w:rFonts w:ascii="Times New Roman" w:hAnsi="Times New Roman" w:cs="Times New Roman"/>
-          <w:sz w:val="24"/>
-          <w:szCs w:val="24"/>
-        </w:rPr>
-        <w:t>a</w:t>
-      </w:r>
-      <w:r>
-        <w:rPr>
-          <w:rFonts w:ascii="Times New Roman" w:hAnsi="Times New Roman" w:cs="Times New Roman"/>
-          <w:sz w:val="24"/>
-          <w:szCs w:val="24"/>
-        </w:rPr>
-        <w:t>dding new bosses, items</w:t>
-      </w:r>
-      <w:r>
-        <w:rPr>
-          <w:rFonts w:ascii="Times New Roman" w:hAnsi="Times New Roman" w:cs="Times New Roman"/>
-          <w:sz w:val="24"/>
-          <w:szCs w:val="24"/>
-        </w:rPr>
-        <w:t>,</w:t>
-      </w:r>
-      <w:r>
-        <w:rPr>
-          <w:rFonts w:ascii="Times New Roman" w:hAnsi="Times New Roman" w:cs="Times New Roman"/>
-          <w:sz w:val="24"/>
-          <w:szCs w:val="24"/>
-        </w:rPr>
-        <w:t xml:space="preserve"> and quest that Pablo can go on.</w:t>
-      </w:r>
-      <w:r>
-        <w:rPr>
-          <w:rFonts w:ascii="Times New Roman" w:hAnsi="Times New Roman" w:cs="Times New Roman"/>
-          <w:sz w:val="24"/>
-          <w:szCs w:val="24"/>
-        </w:rPr>
-        <w:t xml:space="preserve"> A possible hard mode </w:t>
-      </w:r>
-      <w:r>
-        <w:rPr>
-          <w:rFonts w:ascii="Times New Roman" w:hAnsi="Times New Roman" w:cs="Times New Roman"/>
-          <w:sz w:val="24"/>
-          <w:szCs w:val="24"/>
-        </w:rPr>
-        <w:t>will</w:t>
-      </w:r>
-      <w:r>
-        <w:rPr>
-          <w:rFonts w:ascii="Times New Roman" w:hAnsi="Times New Roman" w:cs="Times New Roman"/>
-          <w:sz w:val="24"/>
-          <w:szCs w:val="24"/>
-        </w:rPr>
-        <w:t xml:space="preserve"> be implemented which players can beat on a shorter time crunch. When the player beats hard mode, they will unlock access to special developer weapons which will have different effects on enemies. An example of this would be a weapon that allows Pablo to one shot enemies to make replaying the game a fun experience for </w:t>
-      </w:r>
-      <w:r>
-        <w:rPr>
-          <w:rFonts w:ascii="Times New Roman" w:hAnsi="Times New Roman" w:cs="Times New Roman"/>
-          <w:sz w:val="24"/>
-          <w:szCs w:val="24"/>
-        </w:rPr>
-        <w:t>those</w:t>
-      </w:r>
-      <w:r>
-        <w:rPr>
-          <w:rFonts w:ascii="Times New Roman" w:hAnsi="Times New Roman" w:cs="Times New Roman"/>
-          <w:sz w:val="24"/>
-          <w:szCs w:val="24"/>
-        </w:rPr>
-        <w:t xml:space="preserve"> who have already beat it.</w:t>
-      </w:r>
-      <w:r>
-        <w:rPr>
-          <w:rFonts w:ascii="Times New Roman" w:hAnsi="Times New Roman" w:cs="Times New Roman"/>
-          <w:sz w:val="24"/>
-          <w:szCs w:val="24"/>
-        </w:rPr>
-        <w:t xml:space="preserve"> Other future-plans include a potential sequel to the game. Where Pablo goes on another adventure, except instead of recovering his mother’s groceries he now has a new task to complete, and new imaginative monsters to defeat. The sequel can happen outside of Pablo’s home neighborhood, with many different possibilities for quest and items to unlock</w:t>
-      </w:r>
-      <w:r>
-        <w:rPr>
-          <w:rFonts w:ascii="Times New Roman" w:hAnsi="Times New Roman" w:cs="Times New Roman"/>
-          <w:sz w:val="24"/>
-          <w:szCs w:val="24"/>
-        </w:rPr>
-        <w:t>.</w:t>
+        <w:t xml:space="preserve"> and areas he grew up in. </w:t>
+      </w:r>
+      <w:r>
+        <w:rPr>
+          <w:rFonts w:ascii="Times New Roman" w:hAnsi="Times New Roman" w:cs="Times New Roman"/>
+          <w:sz w:val="24"/>
+          <w:szCs w:val="24"/>
+        </w:rPr>
+        <w:t>This allows implementation of supernatural abilities Pablo can obtain such as flight, invisibility, spell casting, and other abilities humans do not possess.</w:t>
       </w:r>
     </w:p>
     <w:p>
@@ -1872,7 +2428,7 @@
       </w:pPr>
     </w:pPrDefault>
   </w:docDefaults>
-  <w:latentStyles w:defLockedState="0" w:defUIPriority="99" w:defSemiHidden="0" w:defUnhideWhenUsed="0" w:defQFormat="0" w:count="377">
+  <w:latentStyles w:defLockedState="0" w:defUIPriority="99" w:defSemiHidden="0" w:defUnhideWhenUsed="0" w:defQFormat="0" w:count="376">
     <w:lsdException w:name="Normal" w:uiPriority="0" w:qFormat="1"/>
     <w:lsdException w:name="heading 1" w:uiPriority="9" w:qFormat="1"/>
     <w:lsdException w:name="heading 2" w:semiHidden="1" w:uiPriority="9" w:unhideWhenUsed="1" w:qFormat="1"/>
@@ -1978,6 +2534,7 @@
     <w:lsdException w:name="HTML Sample" w:semiHidden="1" w:unhideWhenUsed="1"/>
     <w:lsdException w:name="HTML Typewriter" w:semiHidden="1" w:unhideWhenUsed="1"/>
     <w:lsdException w:name="HTML Variable" w:semiHidden="1" w:unhideWhenUsed="1"/>
+    <w:lsdException w:name="Normal Table" w:semiHidden="1" w:unhideWhenUsed="1"/>
     <w:lsdException w:name="annotation subject" w:semiHidden="1" w:unhideWhenUsed="1"/>
     <w:lsdException w:name="No List" w:semiHidden="1" w:unhideWhenUsed="1"/>
     <w:lsdException w:name="Outline List 1" w:semiHidden="1" w:unhideWhenUsed="1"/>
@@ -2024,8 +2581,10 @@
     <w:lsdException w:name="Table Subtle 2" w:semiHidden="1" w:unhideWhenUsed="1"/>
     <w:lsdException w:name="Table Web 1" w:semiHidden="1" w:unhideWhenUsed="1"/>
     <w:lsdException w:name="Table Web 2" w:semiHidden="1" w:unhideWhenUsed="1"/>
+    <w:lsdException w:name="Table Web 3" w:semiHidden="1" w:unhideWhenUsed="1"/>
     <w:lsdException w:name="Balloon Text" w:semiHidden="1" w:unhideWhenUsed="1"/>
     <w:lsdException w:name="Table Grid" w:uiPriority="39"/>
+    <w:lsdException w:name="Table Theme" w:semiHidden="1" w:unhideWhenUsed="1"/>
     <w:lsdException w:name="Placeholder Text" w:semiHidden="1"/>
     <w:lsdException w:name="No Spacing" w:uiPriority="1" w:qFormat="1"/>
     <w:lsdException w:name="Light Shading" w:uiPriority="60"/>
@@ -2246,7 +2805,6 @@
     <w:lsdException w:name="Hashtag" w:semiHidden="1" w:unhideWhenUsed="1"/>
     <w:lsdException w:name="Unresolved Mention" w:semiHidden="1" w:unhideWhenUsed="1"/>
     <w:lsdException w:name="Smart Link" w:semiHidden="1" w:unhideWhenUsed="1"/>
-    <w:lsdException w:name="Smart Link Error" w:semiHidden="1" w:unhideWhenUsed="1"/>
   </w:latentStyles>
   <w:style w:type="paragraph" w:default="1" w:styleId="Normal">
     <w:name w:val="Normal"/>

</xml_diff>

<commit_message>
Major update to Progress Report and made a small change to the sun's initial position
</commit_message>
<xml_diff>
--- a/Game Design/Progress Report.docx
+++ b/Game Design/Progress Report.docx
@@ -59,7 +59,15 @@
           <w:sz w:val="24"/>
           <w:szCs w:val="24"/>
         </w:rPr>
-        <w:t>3/30/2020</w:t>
+        <w:t>4</w:t>
+      </w:r>
+      <w:r>
+        <w:rPr>
+          <w:rFonts w:ascii="Times New Roman" w:hAnsi="Times New Roman" w:cs="Times New Roman"/>
+          <w:sz w:val="24"/>
+          <w:szCs w:val="24"/>
+        </w:rPr>
+        <w:t>/3/2020</w:t>
       </w:r>
     </w:p>
     <w:p>
@@ -347,18 +355,8 @@
           <w:sz w:val="24"/>
           <w:szCs w:val="24"/>
         </w:rPr>
-        <w:t xml:space="preserve">Courtland </w:t>
-      </w:r>
-      <w:proofErr w:type="spellStart"/>
-      <w:r>
-        <w:rPr>
-          <w:rFonts w:ascii="Times New Roman" w:hAnsi="Times New Roman" w:cs="Times New Roman"/>
-          <w:sz w:val="24"/>
-          <w:szCs w:val="24"/>
-        </w:rPr>
-        <w:t>Crouchet</w:t>
-      </w:r>
-      <w:proofErr w:type="spellEnd"/>
+        <w:t>Courtland Crouchet</w:t>
+      </w:r>
       <w:r>
         <w:rPr>
           <w:rFonts w:ascii="Times New Roman" w:hAnsi="Times New Roman" w:cs="Times New Roman"/>
@@ -426,45 +424,38 @@
     <w:p>
       <w:pPr>
         <w:spacing w:line="240" w:lineRule="auto"/>
-        <w:contextualSpacing/>
-        <w:rPr>
-          <w:rFonts w:ascii="Times New Roman" w:hAnsi="Times New Roman" w:cs="Times New Roman"/>
-          <w:sz w:val="24"/>
-          <w:szCs w:val="24"/>
-        </w:rPr>
-      </w:pPr>
-      <w:r>
-        <w:rPr>
-          <w:rFonts w:ascii="Times New Roman" w:hAnsi="Times New Roman" w:cs="Times New Roman"/>
-          <w:sz w:val="24"/>
-          <w:szCs w:val="24"/>
-        </w:rPr>
-        <w:tab/>
-        <w:t>-level 1, 2, and 3. (talk about design and how the artist went about creating the level)</w:t>
-      </w:r>
-    </w:p>
-    <w:p>
-      <w:pPr>
-        <w:spacing w:line="240" w:lineRule="auto"/>
-        <w:contextualSpacing/>
-        <w:rPr>
-          <w:rFonts w:ascii="Times New Roman" w:hAnsi="Times New Roman" w:cs="Times New Roman"/>
-          <w:sz w:val="24"/>
-          <w:szCs w:val="24"/>
-        </w:rPr>
-      </w:pPr>
-    </w:p>
-    <w:p>
-      <w:pPr>
-        <w:spacing w:line="240" w:lineRule="auto"/>
-        <w:contextualSpacing/>
-        <w:jc w:val="center"/>
-        <w:rPr>
-          <w:rFonts w:ascii="Times New Roman" w:hAnsi="Times New Roman" w:cs="Times New Roman"/>
-          <w:sz w:val="24"/>
-          <w:szCs w:val="24"/>
-        </w:rPr>
-      </w:pPr>
+        <w:ind w:firstLine="720"/>
+        <w:contextualSpacing/>
+        <w:rPr>
+          <w:rFonts w:ascii="Times New Roman" w:hAnsi="Times New Roman" w:cs="Times New Roman"/>
+          <w:sz w:val="24"/>
+          <w:szCs w:val="24"/>
+        </w:rPr>
+      </w:pPr>
+      <w:r>
+        <w:rPr>
+          <w:rFonts w:ascii="Times New Roman" w:hAnsi="Times New Roman" w:cs="Times New Roman"/>
+          <w:sz w:val="24"/>
+          <w:szCs w:val="24"/>
+        </w:rPr>
+        <w:t xml:space="preserve">At present, the current state of the game only has one level to explore. This level is intended to be a forest area that exists behind the playground area. </w:t>
+      </w:r>
+      <w:r>
+        <w:rPr>
+          <w:rFonts w:ascii="Times New Roman" w:hAnsi="Times New Roman" w:cs="Times New Roman"/>
+          <w:sz w:val="24"/>
+          <w:szCs w:val="24"/>
+        </w:rPr>
+        <w:t>Once the player starts the game…</w:t>
+      </w:r>
+      <w:r>
+        <w:rPr>
+          <w:rFonts w:ascii="Times New Roman" w:hAnsi="Times New Roman" w:cs="Times New Roman"/>
+          <w:sz w:val="24"/>
+          <w:szCs w:val="24"/>
+        </w:rPr>
+        <w:t xml:space="preserve"> </w:t>
+      </w:r>
       <w:r>
         <w:rPr>
           <w:rFonts w:ascii="Times New Roman" w:hAnsi="Times New Roman" w:cs="Times New Roman"/>
@@ -473,432 +464,25 @@
           <w:sz w:val="24"/>
           <w:szCs w:val="24"/>
         </w:rPr>
-        <w:t>Implemented Features</w:t>
-      </w:r>
-      <w:r>
-        <w:rPr>
-          <w:rFonts w:ascii="Times New Roman" w:hAnsi="Times New Roman" w:cs="Times New Roman"/>
-          <w:sz w:val="24"/>
-          <w:szCs w:val="24"/>
-        </w:rPr>
-        <w:t xml:space="preserve"> (you can include at most one screenshot of your game prototype)</w:t>
-      </w:r>
-    </w:p>
-    <w:p>
-      <w:pPr>
-        <w:spacing w:line="240" w:lineRule="auto"/>
-        <w:contextualSpacing/>
-        <w:rPr>
-          <w:rFonts w:ascii="Times New Roman" w:hAnsi="Times New Roman" w:cs="Times New Roman"/>
-          <w:sz w:val="24"/>
-          <w:szCs w:val="24"/>
-        </w:rPr>
-      </w:pPr>
-      <w:r>
-        <w:rPr>
-          <w:rFonts w:ascii="Times New Roman" w:hAnsi="Times New Roman" w:cs="Times New Roman"/>
-          <w:sz w:val="24"/>
-          <w:szCs w:val="24"/>
-        </w:rPr>
-        <w:tab/>
-        <w:t>Features that have been implemented include a</w:t>
-      </w:r>
-      <w:r>
-        <w:rPr>
-          <w:rFonts w:ascii="Times New Roman" w:hAnsi="Times New Roman" w:cs="Times New Roman"/>
-          <w:sz w:val="24"/>
-          <w:szCs w:val="24"/>
-        </w:rPr>
-        <w:t xml:space="preserve"> temporary </w:t>
-      </w:r>
-      <w:r>
-        <w:rPr>
-          <w:rFonts w:ascii="Times New Roman" w:hAnsi="Times New Roman" w:cs="Times New Roman"/>
-          <w:sz w:val="24"/>
-          <w:szCs w:val="24"/>
-        </w:rPr>
-        <w:t xml:space="preserve">animated 3D model with a player movement script which allows the player to move the character via the keyboard’s </w:t>
-      </w:r>
-      <w:proofErr w:type="spellStart"/>
-      <w:r>
-        <w:rPr>
-          <w:rFonts w:ascii="Times New Roman" w:hAnsi="Times New Roman" w:cs="Times New Roman"/>
-          <w:sz w:val="24"/>
-          <w:szCs w:val="24"/>
-        </w:rPr>
-        <w:t>wasd</w:t>
-      </w:r>
-      <w:proofErr w:type="spellEnd"/>
-      <w:r>
-        <w:rPr>
-          <w:rFonts w:ascii="Times New Roman" w:hAnsi="Times New Roman" w:cs="Times New Roman"/>
-          <w:sz w:val="24"/>
-          <w:szCs w:val="24"/>
-        </w:rPr>
-        <w:t xml:space="preserve"> keys.</w:t>
-      </w:r>
-      <w:r>
-        <w:rPr>
-          <w:rFonts w:ascii="Times New Roman" w:hAnsi="Times New Roman" w:cs="Times New Roman"/>
-          <w:sz w:val="24"/>
-          <w:szCs w:val="24"/>
-        </w:rPr>
-        <w:t xml:space="preserve"> This was implemented with he </w:t>
-      </w:r>
-      <w:proofErr w:type="gramStart"/>
-      <w:r>
-        <w:rPr>
-          <w:rFonts w:ascii="Times New Roman" w:hAnsi="Times New Roman" w:cs="Times New Roman"/>
-          <w:sz w:val="24"/>
-          <w:szCs w:val="24"/>
-        </w:rPr>
-        <w:t>help</w:t>
-      </w:r>
-      <w:proofErr w:type="gramEnd"/>
-      <w:r>
-        <w:rPr>
-          <w:rFonts w:ascii="Times New Roman" w:hAnsi="Times New Roman" w:cs="Times New Roman"/>
-          <w:sz w:val="24"/>
-          <w:szCs w:val="24"/>
-        </w:rPr>
-        <w:t xml:space="preserve"> of online videos based on 3D movement. It begins with a simple capsule object which the programmer can use either the </w:t>
-      </w:r>
-      <w:r>
-        <w:rPr>
-          <w:rFonts w:ascii="Times New Roman" w:hAnsi="Times New Roman" w:cs="Times New Roman"/>
-          <w:sz w:val="24"/>
-          <w:szCs w:val="24"/>
-        </w:rPr>
-        <w:t>rigid body</w:t>
-      </w:r>
-      <w:r>
-        <w:rPr>
-          <w:rFonts w:ascii="Times New Roman" w:hAnsi="Times New Roman" w:cs="Times New Roman"/>
-          <w:sz w:val="24"/>
-          <w:szCs w:val="24"/>
-        </w:rPr>
-        <w:t xml:space="preserve"> or character controller for movement, in this case the character controller was used for more </w:t>
-      </w:r>
-      <w:r>
-        <w:rPr>
-          <w:rFonts w:ascii="Times New Roman" w:hAnsi="Times New Roman" w:cs="Times New Roman"/>
-          <w:sz w:val="24"/>
-          <w:szCs w:val="24"/>
-        </w:rPr>
-        <w:t>realistic</w:t>
-      </w:r>
-      <w:r>
-        <w:rPr>
-          <w:rFonts w:ascii="Times New Roman" w:hAnsi="Times New Roman" w:cs="Times New Roman"/>
-          <w:sz w:val="24"/>
-          <w:szCs w:val="24"/>
-        </w:rPr>
-        <w:t xml:space="preserve"> movement. The script was then set up to move based on </w:t>
-      </w:r>
-      <w:r>
-        <w:rPr>
-          <w:rFonts w:ascii="Times New Roman" w:hAnsi="Times New Roman" w:cs="Times New Roman"/>
-          <w:sz w:val="24"/>
-          <w:szCs w:val="24"/>
-        </w:rPr>
-        <w:t xml:space="preserve">basic </w:t>
-      </w:r>
-      <w:r>
-        <w:rPr>
-          <w:rFonts w:ascii="Times New Roman" w:hAnsi="Times New Roman" w:cs="Times New Roman"/>
-          <w:sz w:val="24"/>
-          <w:szCs w:val="24"/>
-        </w:rPr>
-        <w:t>WASD inputs</w:t>
-      </w:r>
-      <w:r>
-        <w:rPr>
-          <w:rFonts w:ascii="Times New Roman" w:hAnsi="Times New Roman" w:cs="Times New Roman"/>
-          <w:sz w:val="24"/>
-          <w:szCs w:val="24"/>
-        </w:rPr>
-        <w:t>. A jump movement event with the press of space bar was also added to the script. Public variables in this script include movement speed, jump force,</w:t>
-      </w:r>
-      <w:r>
-        <w:rPr>
-          <w:rFonts w:ascii="Times New Roman" w:hAnsi="Times New Roman" w:cs="Times New Roman"/>
-          <w:sz w:val="24"/>
-          <w:szCs w:val="24"/>
-        </w:rPr>
-        <w:t xml:space="preserve"> </w:t>
-      </w:r>
-      <w:r>
-        <w:rPr>
-          <w:rFonts w:ascii="Times New Roman" w:hAnsi="Times New Roman" w:cs="Times New Roman"/>
-          <w:sz w:val="24"/>
-          <w:szCs w:val="24"/>
-        </w:rPr>
-        <w:t>gravity scale,</w:t>
-      </w:r>
-      <w:r>
-        <w:rPr>
-          <w:rFonts w:ascii="Times New Roman" w:hAnsi="Times New Roman" w:cs="Times New Roman"/>
-          <w:sz w:val="24"/>
-          <w:szCs w:val="24"/>
-        </w:rPr>
-        <w:t xml:space="preserve"> a controller for the 3D capsule to bind to the object, vector3 movement direction, rotation, </w:t>
-      </w:r>
-      <w:r>
-        <w:rPr>
-          <w:rFonts w:ascii="Times New Roman" w:hAnsi="Times New Roman" w:cs="Times New Roman"/>
-          <w:sz w:val="24"/>
-          <w:szCs w:val="24"/>
-        </w:rPr>
-        <w:t xml:space="preserve">an animator variable, </w:t>
-      </w:r>
-      <w:r>
-        <w:rPr>
-          <w:rFonts w:ascii="Times New Roman" w:hAnsi="Times New Roman" w:cs="Times New Roman"/>
-          <w:sz w:val="24"/>
-          <w:szCs w:val="24"/>
-        </w:rPr>
-        <w:t xml:space="preserve">and a transform pivot. Each of these public variables plays </w:t>
-      </w:r>
-      <w:r>
-        <w:rPr>
-          <w:rFonts w:ascii="Times New Roman" w:hAnsi="Times New Roman" w:cs="Times New Roman"/>
-          <w:sz w:val="24"/>
-          <w:szCs w:val="24"/>
-        </w:rPr>
-        <w:t>very</w:t>
-      </w:r>
-      <w:r>
-        <w:rPr>
-          <w:rFonts w:ascii="Times New Roman" w:hAnsi="Times New Roman" w:cs="Times New Roman"/>
-          <w:sz w:val="24"/>
-          <w:szCs w:val="24"/>
-        </w:rPr>
-        <w:t xml:space="preserve"> important role in the movement of the player. </w:t>
-      </w:r>
-      <w:r>
-        <w:rPr>
-          <w:rFonts w:ascii="Times New Roman" w:hAnsi="Times New Roman" w:cs="Times New Roman"/>
-          <w:sz w:val="24"/>
-          <w:szCs w:val="24"/>
-        </w:rPr>
-        <w:t xml:space="preserve">For starters the </w:t>
-      </w:r>
-      <w:proofErr w:type="spellStart"/>
-      <w:r>
-        <w:rPr>
-          <w:rFonts w:ascii="Times New Roman" w:hAnsi="Times New Roman" w:cs="Times New Roman"/>
-          <w:sz w:val="24"/>
-          <w:szCs w:val="24"/>
-        </w:rPr>
-        <w:t>moveSpeed</w:t>
-      </w:r>
-      <w:proofErr w:type="spellEnd"/>
-      <w:r>
-        <w:rPr>
-          <w:rFonts w:ascii="Times New Roman" w:hAnsi="Times New Roman" w:cs="Times New Roman"/>
-          <w:sz w:val="24"/>
-          <w:szCs w:val="24"/>
-        </w:rPr>
-        <w:t xml:space="preserve"> variable controls the movement speed from the </w:t>
-      </w:r>
-      <w:r>
-        <w:rPr>
-          <w:rFonts w:ascii="Times New Roman" w:hAnsi="Times New Roman" w:cs="Times New Roman"/>
-          <w:sz w:val="24"/>
-          <w:szCs w:val="24"/>
-        </w:rPr>
-        <w:t>inspector</w:t>
-      </w:r>
-      <w:r>
-        <w:rPr>
-          <w:rFonts w:ascii="Times New Roman" w:hAnsi="Times New Roman" w:cs="Times New Roman"/>
-          <w:sz w:val="24"/>
-          <w:szCs w:val="24"/>
-        </w:rPr>
-        <w:t xml:space="preserve"> allowing the programmer to control how fast they wish the model to move. The jump force is how high the player can jump into the air while the gravity scale controls how fast they come back to the ground.</w:t>
-      </w:r>
-      <w:r>
-        <w:rPr>
-          <w:rFonts w:ascii="Times New Roman" w:hAnsi="Times New Roman" w:cs="Times New Roman"/>
-          <w:sz w:val="24"/>
-          <w:szCs w:val="24"/>
-        </w:rPr>
-        <w:t xml:space="preserve"> The </w:t>
-      </w:r>
-      <w:r>
-        <w:rPr>
-          <w:rFonts w:ascii="Times New Roman" w:hAnsi="Times New Roman" w:cs="Times New Roman"/>
-          <w:sz w:val="24"/>
-          <w:szCs w:val="24"/>
-        </w:rPr>
-        <w:lastRenderedPageBreak/>
-        <w:t xml:space="preserve">controller is attached to the 3D model which is how the object accesses the script. The vector3 movement direction enables to player to move in different directions since this is a 3D game there must be movement in the </w:t>
-      </w:r>
-      <w:proofErr w:type="spellStart"/>
-      <w:proofErr w:type="gramStart"/>
-      <w:r>
-        <w:rPr>
-          <w:rFonts w:ascii="Times New Roman" w:hAnsi="Times New Roman" w:cs="Times New Roman"/>
-          <w:sz w:val="24"/>
-          <w:szCs w:val="24"/>
-        </w:rPr>
-        <w:t>x,y</w:t>
-      </w:r>
-      <w:proofErr w:type="spellEnd"/>
-      <w:proofErr w:type="gramEnd"/>
-      <w:r>
-        <w:rPr>
-          <w:rFonts w:ascii="Times New Roman" w:hAnsi="Times New Roman" w:cs="Times New Roman"/>
-          <w:sz w:val="24"/>
-          <w:szCs w:val="24"/>
-        </w:rPr>
-        <w:t>, and z directions.</w:t>
-      </w:r>
-      <w:r>
-        <w:rPr>
-          <w:rFonts w:ascii="Times New Roman" w:hAnsi="Times New Roman" w:cs="Times New Roman"/>
-          <w:sz w:val="24"/>
-          <w:szCs w:val="24"/>
-        </w:rPr>
-        <w:t xml:space="preserve"> The animator is later used when the 3D model is imported into the game. This allows the programmer to place the model at the same location as the capsule and use it as a collider hiding it from the </w:t>
-      </w:r>
-      <w:proofErr w:type="gramStart"/>
-      <w:r>
-        <w:rPr>
-          <w:rFonts w:ascii="Times New Roman" w:hAnsi="Times New Roman" w:cs="Times New Roman"/>
-          <w:sz w:val="24"/>
-          <w:szCs w:val="24"/>
-        </w:rPr>
-        <w:t>player, and</w:t>
-      </w:r>
-      <w:proofErr w:type="gramEnd"/>
-      <w:r>
-        <w:rPr>
-          <w:rFonts w:ascii="Times New Roman" w:hAnsi="Times New Roman" w:cs="Times New Roman"/>
-          <w:sz w:val="24"/>
-          <w:szCs w:val="24"/>
-        </w:rPr>
-        <w:t xml:space="preserve"> animating the model on top of it. The </w:t>
-      </w:r>
-      <w:r>
-        <w:rPr>
-          <w:rFonts w:ascii="Times New Roman" w:hAnsi="Times New Roman" w:cs="Times New Roman"/>
-          <w:sz w:val="24"/>
-          <w:szCs w:val="24"/>
-        </w:rPr>
-        <w:t xml:space="preserve">pivot object is utilized by a camera controller script which gives the player the ability to rotate around the main </w:t>
-      </w:r>
-      <w:r>
-        <w:rPr>
-          <w:rFonts w:ascii="Times New Roman" w:hAnsi="Times New Roman" w:cs="Times New Roman"/>
-          <w:sz w:val="24"/>
-          <w:szCs w:val="24"/>
-        </w:rPr>
-        <w:t>character and</w:t>
-      </w:r>
-      <w:r>
-        <w:rPr>
-          <w:rFonts w:ascii="Times New Roman" w:hAnsi="Times New Roman" w:cs="Times New Roman"/>
-          <w:sz w:val="24"/>
-          <w:szCs w:val="24"/>
-        </w:rPr>
-        <w:t xml:space="preserve"> view the world around them</w:t>
-      </w:r>
-      <w:r>
-        <w:rPr>
-          <w:rFonts w:ascii="Times New Roman" w:hAnsi="Times New Roman" w:cs="Times New Roman"/>
-          <w:sz w:val="24"/>
-          <w:szCs w:val="24"/>
-        </w:rPr>
-        <w:t>.</w:t>
-      </w:r>
-    </w:p>
-    <w:p>
-      <w:pPr>
-        <w:spacing w:line="240" w:lineRule="auto"/>
-        <w:contextualSpacing/>
-        <w:rPr>
-          <w:rFonts w:ascii="Times New Roman" w:hAnsi="Times New Roman" w:cs="Times New Roman"/>
-          <w:sz w:val="24"/>
-          <w:szCs w:val="24"/>
-        </w:rPr>
-      </w:pPr>
-    </w:p>
-    <w:p>
-      <w:pPr>
-        <w:spacing w:line="240" w:lineRule="auto"/>
-        <w:contextualSpacing/>
-        <w:rPr>
-          <w:rFonts w:ascii="Times New Roman" w:hAnsi="Times New Roman" w:cs="Times New Roman"/>
-          <w:sz w:val="24"/>
-          <w:szCs w:val="24"/>
-        </w:rPr>
-      </w:pPr>
-      <w:r>
-        <w:rPr>
-          <w:rFonts w:ascii="Times New Roman" w:hAnsi="Times New Roman" w:cs="Times New Roman"/>
-          <w:sz w:val="24"/>
-          <w:szCs w:val="24"/>
-        </w:rPr>
-        <w:t xml:space="preserve">This camera controller script also allows the player to turn using the mouse. </w:t>
-      </w:r>
-      <w:r>
-        <w:rPr>
-          <w:rFonts w:ascii="Times New Roman" w:hAnsi="Times New Roman" w:cs="Times New Roman"/>
-          <w:sz w:val="24"/>
-          <w:szCs w:val="24"/>
-        </w:rPr>
-        <w:t>This</w:t>
-      </w:r>
-      <w:r>
-        <w:rPr>
-          <w:rFonts w:ascii="Times New Roman" w:hAnsi="Times New Roman" w:cs="Times New Roman"/>
-          <w:sz w:val="24"/>
-          <w:szCs w:val="24"/>
-        </w:rPr>
-        <w:t xml:space="preserve"> temporary 3D model was </w:t>
-      </w:r>
-      <w:r>
-        <w:rPr>
-          <w:rFonts w:ascii="Times New Roman" w:hAnsi="Times New Roman" w:cs="Times New Roman"/>
-          <w:sz w:val="24"/>
-          <w:szCs w:val="24"/>
-        </w:rPr>
-        <w:t>originally</w:t>
-      </w:r>
-      <w:r>
-        <w:rPr>
-          <w:rFonts w:ascii="Times New Roman" w:hAnsi="Times New Roman" w:cs="Times New Roman"/>
-          <w:sz w:val="24"/>
-          <w:szCs w:val="24"/>
-        </w:rPr>
-        <w:t xml:space="preserve"> imported into the game to make sure this movement and camera controller scripts worked properly with the unity animator. </w:t>
-      </w:r>
-      <w:r>
-        <w:rPr>
-          <w:rFonts w:ascii="Times New Roman" w:hAnsi="Times New Roman" w:cs="Times New Roman"/>
-          <w:sz w:val="24"/>
-          <w:szCs w:val="24"/>
-        </w:rPr>
-        <w:t>Currently</w:t>
-      </w:r>
-      <w:r>
-        <w:rPr>
-          <w:rFonts w:ascii="Times New Roman" w:hAnsi="Times New Roman" w:cs="Times New Roman"/>
-          <w:sz w:val="24"/>
-          <w:szCs w:val="24"/>
-        </w:rPr>
-        <w:t xml:space="preserve"> only the idle and run animations are currently being used. Once the main character model is made and rigged it will then be replaced with the new animations.</w:t>
-      </w:r>
-      <w:r>
-        <w:rPr>
-          <w:rFonts w:ascii="Times New Roman" w:hAnsi="Times New Roman" w:cs="Times New Roman"/>
-          <w:sz w:val="24"/>
-          <w:szCs w:val="24"/>
-        </w:rPr>
-        <w:t xml:space="preserve"> </w:t>
-      </w:r>
-      <w:r>
+        <w:t>MORE HERE</w:t>
+      </w:r>
+    </w:p>
+    <w:p>
+      <w:pPr>
+        <w:spacing w:line="240" w:lineRule="auto"/>
+        <w:contextualSpacing/>
+        <w:rPr>
+          <w:rFonts w:ascii="Times New Roman" w:hAnsi="Times New Roman" w:cs="Times New Roman"/>
+          <w:sz w:val="24"/>
+          <w:szCs w:val="24"/>
+        </w:rPr>
+      </w:pPr>
+    </w:p>
+    <w:p>
+      <w:pPr>
+        <w:spacing w:line="240" w:lineRule="auto"/>
+        <w:contextualSpacing/>
+        <w:jc w:val="center"/>
         <w:rPr>
           <w:rFonts w:ascii="Times New Roman" w:hAnsi="Times New Roman" w:cs="Times New Roman"/>
           <w:b/>
@@ -906,58 +490,8 @@
           <w:sz w:val="24"/>
           <w:szCs w:val="24"/>
         </w:rPr>
-        <w:t>(camera script paragraph still being added too)</w:t>
-      </w:r>
-    </w:p>
-    <w:p>
-      <w:pPr>
-        <w:spacing w:line="240" w:lineRule="auto"/>
-        <w:contextualSpacing/>
-        <w:rPr>
-          <w:rFonts w:ascii="Times New Roman" w:hAnsi="Times New Roman" w:cs="Times New Roman"/>
-          <w:sz w:val="24"/>
-          <w:szCs w:val="24"/>
-        </w:rPr>
-      </w:pPr>
-    </w:p>
-    <w:p>
-      <w:pPr>
-        <w:spacing w:line="240" w:lineRule="auto"/>
-        <w:contextualSpacing/>
-        <w:rPr>
-          <w:rFonts w:ascii="Times New Roman" w:hAnsi="Times New Roman" w:cs="Times New Roman"/>
-          <w:sz w:val="24"/>
-          <w:szCs w:val="24"/>
-        </w:rPr>
-      </w:pPr>
-    </w:p>
-    <w:p>
-      <w:pPr>
-        <w:spacing w:line="240" w:lineRule="auto"/>
-        <w:contextualSpacing/>
-        <w:rPr>
-          <w:rFonts w:ascii="Times New Roman" w:hAnsi="Times New Roman" w:cs="Times New Roman"/>
-          <w:sz w:val="24"/>
-          <w:szCs w:val="24"/>
-        </w:rPr>
-      </w:pPr>
-    </w:p>
-    <w:p>
-      <w:pPr>
-        <w:spacing w:line="240" w:lineRule="auto"/>
-        <w:contextualSpacing/>
-        <w:rPr>
-          <w:rFonts w:ascii="Times New Roman" w:hAnsi="Times New Roman" w:cs="Times New Roman"/>
-          <w:sz w:val="24"/>
-          <w:szCs w:val="24"/>
-        </w:rPr>
-      </w:pPr>
-    </w:p>
-    <w:p>
-      <w:pPr>
-        <w:spacing w:line="240" w:lineRule="auto"/>
-        <w:ind w:left="1440" w:firstLine="720"/>
-        <w:contextualSpacing/>
+      </w:pPr>
+      <w:r>
         <w:rPr>
           <w:rFonts w:ascii="Times New Roman" w:hAnsi="Times New Roman" w:cs="Times New Roman"/>
           <w:b/>
@@ -965,7 +499,8 @@
           <w:sz w:val="24"/>
           <w:szCs w:val="24"/>
         </w:rPr>
-      </w:pPr>
+        <w:t xml:space="preserve">Implemented </w:t>
+      </w:r>
       <w:r>
         <w:rPr>
           <w:rFonts w:ascii="Times New Roman" w:hAnsi="Times New Roman" w:cs="Times New Roman"/>
@@ -974,9 +509,8 @@
           <w:sz w:val="24"/>
           <w:szCs w:val="24"/>
         </w:rPr>
-        <w:t xml:space="preserve">Actual Member </w:t>
-      </w:r>
-      <w:proofErr w:type="gramStart"/>
+        <w:t>Features</w:t>
+      </w:r>
       <w:r>
         <w:rPr>
           <w:rFonts w:ascii="Times New Roman" w:hAnsi="Times New Roman" w:cs="Times New Roman"/>
@@ -985,7 +519,7 @@
           <w:sz w:val="24"/>
           <w:szCs w:val="24"/>
         </w:rPr>
-        <w:t>Contributions</w:t>
+        <w:t xml:space="preserve"> In</w:t>
       </w:r>
       <w:r>
         <w:rPr>
@@ -995,9 +529,8 @@
           <w:sz w:val="24"/>
           <w:szCs w:val="24"/>
         </w:rPr>
-        <w:t>(</w:t>
-      </w:r>
-      <w:proofErr w:type="gramEnd"/>
+        <w:t>-</w:t>
+      </w:r>
       <w:r>
         <w:rPr>
           <w:rFonts w:ascii="Times New Roman" w:hAnsi="Times New Roman" w:cs="Times New Roman"/>
@@ -1006,9 +539,487 @@
           <w:sz w:val="24"/>
           <w:szCs w:val="24"/>
         </w:rPr>
-        <w:t>as of 3/</w:t>
-      </w:r>
-      <w:r>
+        <w:t>Depth</w:t>
+      </w:r>
+    </w:p>
+    <w:p>
+      <w:pPr>
+        <w:spacing w:line="240" w:lineRule="auto"/>
+        <w:contextualSpacing/>
+        <w:jc w:val="center"/>
+        <w:rPr>
+          <w:rFonts w:ascii="Times New Roman" w:hAnsi="Times New Roman" w:cs="Times New Roman"/>
+          <w:sz w:val="24"/>
+          <w:szCs w:val="24"/>
+          <w:u w:val="single"/>
+        </w:rPr>
+      </w:pPr>
+      <w:r>
+        <w:rPr>
+          <w:rFonts w:ascii="Times New Roman" w:hAnsi="Times New Roman" w:cs="Times New Roman"/>
+          <w:sz w:val="24"/>
+          <w:szCs w:val="24"/>
+          <w:u w:val="single"/>
+        </w:rPr>
+        <w:t>Test Pablo</w:t>
+      </w:r>
+      <w:r>
+        <w:rPr>
+          <w:rFonts w:ascii="Times New Roman" w:hAnsi="Times New Roman" w:cs="Times New Roman"/>
+          <w:sz w:val="24"/>
+          <w:szCs w:val="24"/>
+          <w:u w:val="single"/>
+        </w:rPr>
+        <w:t>/</w:t>
+      </w:r>
+      <w:r>
+        <w:rPr>
+          <w:rFonts w:ascii="Times New Roman" w:hAnsi="Times New Roman" w:cs="Times New Roman"/>
+          <w:sz w:val="24"/>
+          <w:szCs w:val="24"/>
+          <w:u w:val="single"/>
+        </w:rPr>
+        <w:t>PlayerController</w:t>
+      </w:r>
+      <w:r>
+        <w:rPr>
+          <w:rFonts w:ascii="Times New Roman" w:hAnsi="Times New Roman" w:cs="Times New Roman"/>
+          <w:sz w:val="24"/>
+          <w:szCs w:val="24"/>
+          <w:u w:val="single"/>
+        </w:rPr>
+        <w:t>(script)</w:t>
+      </w:r>
+    </w:p>
+    <w:p>
+      <w:pPr>
+        <w:spacing w:line="240" w:lineRule="auto"/>
+        <w:contextualSpacing/>
+        <w:rPr>
+          <w:rFonts w:ascii="Times New Roman" w:hAnsi="Times New Roman" w:cs="Times New Roman"/>
+          <w:sz w:val="24"/>
+          <w:szCs w:val="24"/>
+        </w:rPr>
+      </w:pPr>
+      <w:r>
+        <w:rPr>
+          <w:rFonts w:ascii="Times New Roman" w:hAnsi="Times New Roman" w:cs="Times New Roman"/>
+          <w:sz w:val="24"/>
+          <w:szCs w:val="24"/>
+        </w:rPr>
+        <w:tab/>
+      </w:r>
+      <w:r>
+        <w:rPr>
+          <w:rFonts w:ascii="Times New Roman" w:hAnsi="Times New Roman" w:cs="Times New Roman"/>
+          <w:sz w:val="24"/>
+          <w:szCs w:val="24"/>
+        </w:rPr>
+        <w:t>One of the</w:t>
+      </w:r>
+      <w:r>
+        <w:rPr>
+          <w:rFonts w:ascii="Times New Roman" w:hAnsi="Times New Roman" w:cs="Times New Roman"/>
+          <w:sz w:val="24"/>
+          <w:szCs w:val="24"/>
+        </w:rPr>
+        <w:t xml:space="preserve"> first f</w:t>
+      </w:r>
+      <w:r>
+        <w:rPr>
+          <w:rFonts w:ascii="Times New Roman" w:hAnsi="Times New Roman" w:cs="Times New Roman"/>
+          <w:sz w:val="24"/>
+          <w:szCs w:val="24"/>
+        </w:rPr>
+        <w:t xml:space="preserve">eatures that </w:t>
+      </w:r>
+      <w:r>
+        <w:rPr>
+          <w:rFonts w:ascii="Times New Roman" w:hAnsi="Times New Roman" w:cs="Times New Roman"/>
+          <w:sz w:val="24"/>
+          <w:szCs w:val="24"/>
+        </w:rPr>
+        <w:t>we</w:t>
+      </w:r>
+      <w:r>
+        <w:rPr>
+          <w:rFonts w:ascii="Times New Roman" w:hAnsi="Times New Roman" w:cs="Times New Roman"/>
+          <w:sz w:val="24"/>
+          <w:szCs w:val="24"/>
+        </w:rPr>
+        <w:t xml:space="preserve"> implemented </w:t>
+      </w:r>
+      <w:r>
+        <w:rPr>
+          <w:rFonts w:ascii="Times New Roman" w:hAnsi="Times New Roman" w:cs="Times New Roman"/>
+          <w:sz w:val="24"/>
+          <w:szCs w:val="24"/>
+        </w:rPr>
+        <w:t>was</w:t>
+      </w:r>
+      <w:r>
+        <w:rPr>
+          <w:rFonts w:ascii="Times New Roman" w:hAnsi="Times New Roman" w:cs="Times New Roman"/>
+          <w:sz w:val="24"/>
+          <w:szCs w:val="24"/>
+        </w:rPr>
+        <w:t xml:space="preserve"> a</w:t>
+      </w:r>
+      <w:r>
+        <w:rPr>
+          <w:rFonts w:ascii="Times New Roman" w:hAnsi="Times New Roman" w:cs="Times New Roman"/>
+          <w:sz w:val="24"/>
+          <w:szCs w:val="24"/>
+        </w:rPr>
+        <w:t xml:space="preserve"> temporary </w:t>
+      </w:r>
+      <w:r>
+        <w:rPr>
+          <w:rFonts w:ascii="Times New Roman" w:hAnsi="Times New Roman" w:cs="Times New Roman"/>
+          <w:sz w:val="24"/>
+          <w:szCs w:val="24"/>
+        </w:rPr>
+        <w:t>animated 3D model</w:t>
+      </w:r>
+      <w:r>
+        <w:rPr>
+          <w:rFonts w:ascii="Times New Roman" w:hAnsi="Times New Roman" w:cs="Times New Roman"/>
+          <w:sz w:val="24"/>
+          <w:szCs w:val="24"/>
+        </w:rPr>
+        <w:t>, “Test Pablo,”</w:t>
+      </w:r>
+      <w:r>
+        <w:rPr>
+          <w:rFonts w:ascii="Times New Roman" w:hAnsi="Times New Roman" w:cs="Times New Roman"/>
+          <w:sz w:val="24"/>
+          <w:szCs w:val="24"/>
+        </w:rPr>
+        <w:t xml:space="preserve"> with a player movement script which allows the player to move the character via the keyboard’s </w:t>
+      </w:r>
+      <w:r>
+        <w:rPr>
+          <w:rFonts w:ascii="Times New Roman" w:hAnsi="Times New Roman" w:cs="Times New Roman"/>
+          <w:sz w:val="24"/>
+          <w:szCs w:val="24"/>
+        </w:rPr>
+        <w:t>WASD</w:t>
+      </w:r>
+      <w:r>
+        <w:rPr>
+          <w:rFonts w:ascii="Times New Roman" w:hAnsi="Times New Roman" w:cs="Times New Roman"/>
+          <w:sz w:val="24"/>
+          <w:szCs w:val="24"/>
+        </w:rPr>
+        <w:t xml:space="preserve"> keys.</w:t>
+      </w:r>
+      <w:r>
+        <w:rPr>
+          <w:rFonts w:ascii="Times New Roman" w:hAnsi="Times New Roman" w:cs="Times New Roman"/>
+          <w:sz w:val="24"/>
+          <w:szCs w:val="24"/>
+        </w:rPr>
+        <w:t xml:space="preserve"> This was implemented with </w:t>
+      </w:r>
+      <w:r>
+        <w:rPr>
+          <w:rFonts w:ascii="Times New Roman" w:hAnsi="Times New Roman" w:cs="Times New Roman"/>
+          <w:sz w:val="24"/>
+          <w:szCs w:val="24"/>
+        </w:rPr>
+        <w:t>t</w:t>
+      </w:r>
+      <w:r>
+        <w:rPr>
+          <w:rFonts w:ascii="Times New Roman" w:hAnsi="Times New Roman" w:cs="Times New Roman"/>
+          <w:sz w:val="24"/>
+          <w:szCs w:val="24"/>
+        </w:rPr>
+        <w:t xml:space="preserve">he help of online videos based on 3D movement. It begins with a simple capsule object which the programmer can use either the </w:t>
+      </w:r>
+      <w:r>
+        <w:rPr>
+          <w:rFonts w:ascii="Times New Roman" w:hAnsi="Times New Roman" w:cs="Times New Roman"/>
+          <w:sz w:val="24"/>
+          <w:szCs w:val="24"/>
+        </w:rPr>
+        <w:t>rigid body</w:t>
+      </w:r>
+      <w:r>
+        <w:rPr>
+          <w:rFonts w:ascii="Times New Roman" w:hAnsi="Times New Roman" w:cs="Times New Roman"/>
+          <w:sz w:val="24"/>
+          <w:szCs w:val="24"/>
+        </w:rPr>
+        <w:t xml:space="preserve"> or character controller for movement, in this case the character controller was used for more </w:t>
+      </w:r>
+      <w:r>
+        <w:rPr>
+          <w:rFonts w:ascii="Times New Roman" w:hAnsi="Times New Roman" w:cs="Times New Roman"/>
+          <w:sz w:val="24"/>
+          <w:szCs w:val="24"/>
+        </w:rPr>
+        <w:t>realistic</w:t>
+      </w:r>
+      <w:r>
+        <w:rPr>
+          <w:rFonts w:ascii="Times New Roman" w:hAnsi="Times New Roman" w:cs="Times New Roman"/>
+          <w:sz w:val="24"/>
+          <w:szCs w:val="24"/>
+        </w:rPr>
+        <w:t xml:space="preserve"> movement. The script was then set up to move based on </w:t>
+      </w:r>
+      <w:r>
+        <w:rPr>
+          <w:rFonts w:ascii="Times New Roman" w:hAnsi="Times New Roman" w:cs="Times New Roman"/>
+          <w:sz w:val="24"/>
+          <w:szCs w:val="24"/>
+        </w:rPr>
+        <w:t xml:space="preserve">basic </w:t>
+      </w:r>
+      <w:r>
+        <w:rPr>
+          <w:rFonts w:ascii="Times New Roman" w:hAnsi="Times New Roman" w:cs="Times New Roman"/>
+          <w:sz w:val="24"/>
+          <w:szCs w:val="24"/>
+        </w:rPr>
+        <w:t>WASD inputs</w:t>
+      </w:r>
+      <w:r>
+        <w:rPr>
+          <w:rFonts w:ascii="Times New Roman" w:hAnsi="Times New Roman" w:cs="Times New Roman"/>
+          <w:sz w:val="24"/>
+          <w:szCs w:val="24"/>
+        </w:rPr>
+        <w:t>. A jump movement event with the press of space bar was also added to the script. Public variables in this script include movement speed, jump force,</w:t>
+      </w:r>
+      <w:r>
+        <w:rPr>
+          <w:rFonts w:ascii="Times New Roman" w:hAnsi="Times New Roman" w:cs="Times New Roman"/>
+          <w:sz w:val="24"/>
+          <w:szCs w:val="24"/>
+        </w:rPr>
+        <w:t xml:space="preserve"> </w:t>
+      </w:r>
+      <w:r>
+        <w:rPr>
+          <w:rFonts w:ascii="Times New Roman" w:hAnsi="Times New Roman" w:cs="Times New Roman"/>
+          <w:sz w:val="24"/>
+          <w:szCs w:val="24"/>
+        </w:rPr>
+        <w:t>gravity scale,</w:t>
+      </w:r>
+      <w:r>
+        <w:rPr>
+          <w:rFonts w:ascii="Times New Roman" w:hAnsi="Times New Roman" w:cs="Times New Roman"/>
+          <w:sz w:val="24"/>
+          <w:szCs w:val="24"/>
+        </w:rPr>
+        <w:t xml:space="preserve"> a controller for the 3D capsule to bind to the object, vector3 movement direction, rotation, </w:t>
+      </w:r>
+      <w:r>
+        <w:rPr>
+          <w:rFonts w:ascii="Times New Roman" w:hAnsi="Times New Roman" w:cs="Times New Roman"/>
+          <w:sz w:val="24"/>
+          <w:szCs w:val="24"/>
+        </w:rPr>
+        <w:t xml:space="preserve">an animator variable, </w:t>
+      </w:r>
+      <w:r>
+        <w:rPr>
+          <w:rFonts w:ascii="Times New Roman" w:hAnsi="Times New Roman" w:cs="Times New Roman"/>
+          <w:sz w:val="24"/>
+          <w:szCs w:val="24"/>
+        </w:rPr>
+        <w:t xml:space="preserve">and a transform pivot. Each of these public variables plays </w:t>
+      </w:r>
+      <w:r>
+        <w:rPr>
+          <w:rFonts w:ascii="Times New Roman" w:hAnsi="Times New Roman" w:cs="Times New Roman"/>
+          <w:sz w:val="24"/>
+          <w:szCs w:val="24"/>
+        </w:rPr>
+        <w:t>very</w:t>
+      </w:r>
+      <w:r>
+        <w:rPr>
+          <w:rFonts w:ascii="Times New Roman" w:hAnsi="Times New Roman" w:cs="Times New Roman"/>
+          <w:sz w:val="24"/>
+          <w:szCs w:val="24"/>
+        </w:rPr>
+        <w:t xml:space="preserve"> important role in the movement of the player. </w:t>
+      </w:r>
+      <w:r>
+        <w:rPr>
+          <w:rFonts w:ascii="Times New Roman" w:hAnsi="Times New Roman" w:cs="Times New Roman"/>
+          <w:sz w:val="24"/>
+          <w:szCs w:val="24"/>
+        </w:rPr>
+        <w:lastRenderedPageBreak/>
+        <w:t xml:space="preserve">For starters the moveSpeed variable controls the movement speed from the </w:t>
+      </w:r>
+      <w:r>
+        <w:rPr>
+          <w:rFonts w:ascii="Times New Roman" w:hAnsi="Times New Roman" w:cs="Times New Roman"/>
+          <w:sz w:val="24"/>
+          <w:szCs w:val="24"/>
+        </w:rPr>
+        <w:t>inspector</w:t>
+      </w:r>
+      <w:r>
+        <w:rPr>
+          <w:rFonts w:ascii="Times New Roman" w:hAnsi="Times New Roman" w:cs="Times New Roman"/>
+          <w:sz w:val="24"/>
+          <w:szCs w:val="24"/>
+        </w:rPr>
+        <w:t xml:space="preserve"> allowing the programmer to control how fast they wish the model to move. The jump force is how high the player can jump into the air while the gravity scale controls how fast they come back to the ground.</w:t>
+      </w:r>
+      <w:r>
+        <w:rPr>
+          <w:rFonts w:ascii="Times New Roman" w:hAnsi="Times New Roman" w:cs="Times New Roman"/>
+          <w:sz w:val="24"/>
+          <w:szCs w:val="24"/>
+        </w:rPr>
+        <w:t xml:space="preserve"> The controller is attached to the 3D model which is how the object accesses the script. The vector3 movement direction enables to player to move in different directions since this is a 3D game there must be movement in the x,</w:t>
+      </w:r>
+      <w:r>
+        <w:rPr>
+          <w:rFonts w:ascii="Times New Roman" w:hAnsi="Times New Roman" w:cs="Times New Roman"/>
+          <w:sz w:val="24"/>
+          <w:szCs w:val="24"/>
+        </w:rPr>
+        <w:t xml:space="preserve"> </w:t>
+      </w:r>
+      <w:r>
+        <w:rPr>
+          <w:rFonts w:ascii="Times New Roman" w:hAnsi="Times New Roman" w:cs="Times New Roman"/>
+          <w:sz w:val="24"/>
+          <w:szCs w:val="24"/>
+        </w:rPr>
+        <w:t>y, and z directions.</w:t>
+      </w:r>
+      <w:r>
+        <w:rPr>
+          <w:rFonts w:ascii="Times New Roman" w:hAnsi="Times New Roman" w:cs="Times New Roman"/>
+          <w:sz w:val="24"/>
+          <w:szCs w:val="24"/>
+        </w:rPr>
+        <w:t xml:space="preserve"> The animator is later used when the 3D model is imported into the game. This allows the programmer to place the model at the same location as the capsule and use it as a collider hiding it from the </w:t>
+      </w:r>
+      <w:r>
+        <w:rPr>
+          <w:rFonts w:ascii="Times New Roman" w:hAnsi="Times New Roman" w:cs="Times New Roman"/>
+          <w:sz w:val="24"/>
+          <w:szCs w:val="24"/>
+        </w:rPr>
+        <w:t>player and</w:t>
+      </w:r>
+      <w:r>
+        <w:rPr>
+          <w:rFonts w:ascii="Times New Roman" w:hAnsi="Times New Roman" w:cs="Times New Roman"/>
+          <w:sz w:val="24"/>
+          <w:szCs w:val="24"/>
+        </w:rPr>
+        <w:t xml:space="preserve"> animating the model on top of it. The </w:t>
+      </w:r>
+      <w:r>
+        <w:rPr>
+          <w:rFonts w:ascii="Times New Roman" w:hAnsi="Times New Roman" w:cs="Times New Roman"/>
+          <w:sz w:val="24"/>
+          <w:szCs w:val="24"/>
+        </w:rPr>
+        <w:t xml:space="preserve">pivot object is utilized by a camera controller script which gives the player the ability to rotate around the main </w:t>
+      </w:r>
+      <w:r>
+        <w:rPr>
+          <w:rFonts w:ascii="Times New Roman" w:hAnsi="Times New Roman" w:cs="Times New Roman"/>
+          <w:sz w:val="24"/>
+          <w:szCs w:val="24"/>
+        </w:rPr>
+        <w:t>character and</w:t>
+      </w:r>
+      <w:r>
+        <w:rPr>
+          <w:rFonts w:ascii="Times New Roman" w:hAnsi="Times New Roman" w:cs="Times New Roman"/>
+          <w:sz w:val="24"/>
+          <w:szCs w:val="24"/>
+        </w:rPr>
+        <w:t xml:space="preserve"> view the world around them</w:t>
+      </w:r>
+      <w:r>
+        <w:rPr>
+          <w:rFonts w:ascii="Times New Roman" w:hAnsi="Times New Roman" w:cs="Times New Roman"/>
+          <w:sz w:val="24"/>
+          <w:szCs w:val="24"/>
+        </w:rPr>
+        <w:t>.</w:t>
+      </w:r>
+    </w:p>
+    <w:p>
+      <w:pPr>
+        <w:spacing w:line="240" w:lineRule="auto"/>
+        <w:contextualSpacing/>
+        <w:rPr>
+          <w:rFonts w:ascii="Times New Roman" w:hAnsi="Times New Roman" w:cs="Times New Roman"/>
+          <w:sz w:val="24"/>
+          <w:szCs w:val="24"/>
+        </w:rPr>
+      </w:pPr>
+    </w:p>
+    <w:p>
+      <w:pPr>
+        <w:spacing w:line="240" w:lineRule="auto"/>
+        <w:contextualSpacing/>
+        <w:jc w:val="center"/>
+        <w:rPr>
+          <w:rFonts w:ascii="Times New Roman" w:hAnsi="Times New Roman" w:cs="Times New Roman"/>
+          <w:sz w:val="24"/>
+          <w:szCs w:val="24"/>
+          <w:u w:val="single"/>
+        </w:rPr>
+      </w:pPr>
+      <w:r>
+        <w:rPr>
+          <w:rFonts w:ascii="Times New Roman" w:hAnsi="Times New Roman" w:cs="Times New Roman"/>
+          <w:sz w:val="24"/>
+          <w:szCs w:val="24"/>
+          <w:u w:val="single"/>
+        </w:rPr>
+        <w:t>CameraFollow</w:t>
+      </w:r>
+      <w:r>
+        <w:rPr>
+          <w:rFonts w:ascii="Times New Roman" w:hAnsi="Times New Roman" w:cs="Times New Roman"/>
+          <w:sz w:val="24"/>
+          <w:szCs w:val="24"/>
+          <w:u w:val="single"/>
+        </w:rPr>
+        <w:t>(script)</w:t>
+      </w:r>
+      <w:r>
+        <w:rPr>
+          <w:rFonts w:ascii="Times New Roman" w:hAnsi="Times New Roman" w:cs="Times New Roman"/>
+          <w:sz w:val="24"/>
+          <w:szCs w:val="24"/>
+          <w:u w:val="single"/>
+        </w:rPr>
+        <w:t>/CameraCollision</w:t>
+      </w:r>
+      <w:r>
+        <w:rPr>
+          <w:rFonts w:ascii="Times New Roman" w:hAnsi="Times New Roman" w:cs="Times New Roman"/>
+          <w:sz w:val="24"/>
+          <w:szCs w:val="24"/>
+          <w:u w:val="single"/>
+        </w:rPr>
+        <w:t>(script)</w:t>
+      </w:r>
+    </w:p>
+    <w:p>
+      <w:pPr>
+        <w:spacing w:line="240" w:lineRule="auto"/>
+        <w:ind w:firstLine="720"/>
+        <w:contextualSpacing/>
         <w:rPr>
           <w:rFonts w:ascii="Times New Roman" w:hAnsi="Times New Roman" w:cs="Times New Roman"/>
           <w:b/>
@@ -1016,7 +1027,70 @@
           <w:sz w:val="24"/>
           <w:szCs w:val="24"/>
         </w:rPr>
-        <w:t>17</w:t>
+      </w:pPr>
+      <w:r>
+        <w:rPr>
+          <w:rFonts w:ascii="Times New Roman" w:hAnsi="Times New Roman" w:cs="Times New Roman"/>
+          <w:sz w:val="24"/>
+          <w:szCs w:val="24"/>
+        </w:rPr>
+        <w:t xml:space="preserve">This camera controller script also allows the player to turn using the mouse. </w:t>
+      </w:r>
+      <w:r>
+        <w:rPr>
+          <w:rFonts w:ascii="Times New Roman" w:hAnsi="Times New Roman" w:cs="Times New Roman"/>
+          <w:sz w:val="24"/>
+          <w:szCs w:val="24"/>
+        </w:rPr>
+        <w:t>This</w:t>
+      </w:r>
+      <w:r>
+        <w:rPr>
+          <w:rFonts w:ascii="Times New Roman" w:hAnsi="Times New Roman" w:cs="Times New Roman"/>
+          <w:sz w:val="24"/>
+          <w:szCs w:val="24"/>
+        </w:rPr>
+        <w:t xml:space="preserve"> temporary 3D model was </w:t>
+      </w:r>
+      <w:r>
+        <w:rPr>
+          <w:rFonts w:ascii="Times New Roman" w:hAnsi="Times New Roman" w:cs="Times New Roman"/>
+          <w:sz w:val="24"/>
+          <w:szCs w:val="24"/>
+        </w:rPr>
+        <w:t>originally</w:t>
+      </w:r>
+      <w:r>
+        <w:rPr>
+          <w:rFonts w:ascii="Times New Roman" w:hAnsi="Times New Roman" w:cs="Times New Roman"/>
+          <w:sz w:val="24"/>
+          <w:szCs w:val="24"/>
+        </w:rPr>
+        <w:t xml:space="preserve"> imported into the game to make sure this movement and camera controller scripts worked properly with the unity animator. </w:t>
+      </w:r>
+      <w:r>
+        <w:rPr>
+          <w:rFonts w:ascii="Times New Roman" w:hAnsi="Times New Roman" w:cs="Times New Roman"/>
+          <w:sz w:val="24"/>
+          <w:szCs w:val="24"/>
+        </w:rPr>
+        <w:t>Currently</w:t>
+      </w:r>
+      <w:r>
+        <w:rPr>
+          <w:rFonts w:ascii="Times New Roman" w:hAnsi="Times New Roman" w:cs="Times New Roman"/>
+          <w:sz w:val="24"/>
+          <w:szCs w:val="24"/>
+        </w:rPr>
+        <w:t xml:space="preserve"> only the idle and run animations are currently being used. Once the main character model is made and rigged it will then be replaced with the new animations.</w:t>
+      </w:r>
+      <w:r>
+        <w:rPr>
+          <w:rFonts w:ascii="Times New Roman" w:hAnsi="Times New Roman" w:cs="Times New Roman"/>
+          <w:sz w:val="24"/>
+          <w:szCs w:val="24"/>
+        </w:rPr>
+        <w:t xml:space="preserve"> </w:t>
       </w:r>
       <w:r>
         <w:rPr>
@@ -1026,7 +1100,1108 @@
           <w:sz w:val="24"/>
           <w:szCs w:val="24"/>
         </w:rPr>
+        <w:t>(camera script paragraph still being added too)</w:t>
+      </w:r>
+    </w:p>
+    <w:p>
+      <w:pPr>
+        <w:spacing w:line="240" w:lineRule="auto"/>
+        <w:ind w:firstLine="720"/>
+        <w:contextualSpacing/>
+        <w:rPr>
+          <w:rFonts w:ascii="Times New Roman" w:hAnsi="Times New Roman" w:cs="Times New Roman"/>
+          <w:b/>
+          <w:bCs/>
+          <w:sz w:val="24"/>
+          <w:szCs w:val="24"/>
+        </w:rPr>
+      </w:pPr>
+    </w:p>
+    <w:p>
+      <w:pPr>
+        <w:spacing w:line="240" w:lineRule="auto"/>
+        <w:contextualSpacing/>
+        <w:jc w:val="center"/>
+        <w:rPr>
+          <w:rFonts w:ascii="Times New Roman" w:hAnsi="Times New Roman" w:cs="Times New Roman"/>
+          <w:sz w:val="24"/>
+          <w:szCs w:val="24"/>
+          <w:u w:val="single"/>
+        </w:rPr>
+      </w:pPr>
+      <w:r>
+        <w:rPr>
+          <w:rFonts w:ascii="Times New Roman" w:hAnsi="Times New Roman" w:cs="Times New Roman"/>
+          <w:sz w:val="24"/>
+          <w:szCs w:val="24"/>
+          <w:u w:val="single"/>
+        </w:rPr>
+        <w:t>GameLoop</w:t>
+      </w:r>
+      <w:r>
+        <w:rPr>
+          <w:rFonts w:ascii="Times New Roman" w:hAnsi="Times New Roman" w:cs="Times New Roman"/>
+          <w:sz w:val="24"/>
+          <w:szCs w:val="24"/>
+          <w:u w:val="single"/>
+        </w:rPr>
+        <w:t>(script)</w:t>
+      </w:r>
+    </w:p>
+    <w:p>
+      <w:pPr>
+        <w:spacing w:line="240" w:lineRule="auto"/>
+        <w:contextualSpacing/>
+        <w:rPr>
+          <w:rFonts w:ascii="Times New Roman" w:hAnsi="Times New Roman" w:cs="Times New Roman"/>
+          <w:sz w:val="24"/>
+          <w:szCs w:val="24"/>
+        </w:rPr>
+      </w:pPr>
+      <w:r>
+        <w:rPr>
+          <w:rFonts w:ascii="Times New Roman" w:hAnsi="Times New Roman" w:cs="Times New Roman"/>
+          <w:sz w:val="24"/>
+          <w:szCs w:val="24"/>
+        </w:rPr>
+        <w:tab/>
+      </w:r>
+      <w:r>
+        <w:rPr>
+          <w:rFonts w:ascii="Times New Roman" w:hAnsi="Times New Roman" w:cs="Times New Roman"/>
+          <w:sz w:val="24"/>
+          <w:szCs w:val="24"/>
+        </w:rPr>
+        <w:t>GameLoop is the main driving force of the game along with the PlayerController script. It holds the essential variables of the current game state. It also initializes Pablo on level load to the correct location. It currently has three main functions: Saving/Loading, updating the time each frame, and updating the health. These are all public functions and are referenced/manipulated by other scripts.</w:t>
+      </w:r>
+      <w:bookmarkStart w:id="0" w:name="_GoBack"/>
+      <w:bookmarkEnd w:id="0"/>
+    </w:p>
+    <w:p>
+      <w:pPr>
+        <w:spacing w:line="240" w:lineRule="auto"/>
+        <w:contextualSpacing/>
+        <w:rPr>
+          <w:rFonts w:ascii="Times New Roman" w:hAnsi="Times New Roman" w:cs="Times New Roman"/>
+          <w:sz w:val="24"/>
+          <w:szCs w:val="24"/>
+        </w:rPr>
+      </w:pPr>
+    </w:p>
+    <w:p>
+      <w:pPr>
+        <w:spacing w:line="240" w:lineRule="auto"/>
+        <w:contextualSpacing/>
+        <w:jc w:val="center"/>
+        <w:rPr>
+          <w:rFonts w:ascii="Times New Roman" w:hAnsi="Times New Roman" w:cs="Times New Roman"/>
+          <w:sz w:val="24"/>
+          <w:szCs w:val="24"/>
+          <w:u w:val="single"/>
+        </w:rPr>
+      </w:pPr>
+      <w:r>
+        <w:rPr>
+          <w:rFonts w:ascii="Times New Roman" w:hAnsi="Times New Roman" w:cs="Times New Roman"/>
+          <w:sz w:val="24"/>
+          <w:szCs w:val="24"/>
+          <w:u w:val="single"/>
+        </w:rPr>
+        <w:t>PlayerData</w:t>
+      </w:r>
+      <w:r>
+        <w:rPr>
+          <w:rFonts w:ascii="Times New Roman" w:hAnsi="Times New Roman" w:cs="Times New Roman"/>
+          <w:sz w:val="24"/>
+          <w:szCs w:val="24"/>
+          <w:u w:val="single"/>
+        </w:rPr>
+        <w:t>(script)</w:t>
+      </w:r>
+      <w:r>
+        <w:rPr>
+          <w:rFonts w:ascii="Times New Roman" w:hAnsi="Times New Roman" w:cs="Times New Roman"/>
+          <w:sz w:val="24"/>
+          <w:szCs w:val="24"/>
+          <w:u w:val="single"/>
+        </w:rPr>
+        <w:t>/SaveManager</w:t>
+      </w:r>
+      <w:r>
+        <w:rPr>
+          <w:rFonts w:ascii="Times New Roman" w:hAnsi="Times New Roman" w:cs="Times New Roman"/>
+          <w:sz w:val="24"/>
+          <w:szCs w:val="24"/>
+          <w:u w:val="single"/>
+        </w:rPr>
+        <w:t>(script)</w:t>
+      </w:r>
+    </w:p>
+    <w:p>
+      <w:pPr>
+        <w:spacing w:line="240" w:lineRule="auto"/>
+        <w:contextualSpacing/>
+        <w:rPr>
+          <w:rFonts w:ascii="Times New Roman" w:hAnsi="Times New Roman" w:cs="Times New Roman"/>
+          <w:sz w:val="24"/>
+          <w:szCs w:val="24"/>
+        </w:rPr>
+      </w:pPr>
+      <w:r>
+        <w:rPr>
+          <w:rFonts w:ascii="Times New Roman" w:hAnsi="Times New Roman" w:cs="Times New Roman"/>
+          <w:sz w:val="24"/>
+          <w:szCs w:val="24"/>
+        </w:rPr>
+        <w:tab/>
+      </w:r>
+      <w:r>
+        <w:rPr>
+          <w:rFonts w:ascii="Times New Roman" w:hAnsi="Times New Roman" w:cs="Times New Roman"/>
+          <w:sz w:val="24"/>
+          <w:szCs w:val="24"/>
+        </w:rPr>
+        <w:t>PlayerData is a program that does not run at runtime. When SaveState</w:t>
+      </w:r>
+      <w:r>
+        <w:rPr>
+          <w:rFonts w:ascii="Times New Roman" w:hAnsi="Times New Roman" w:cs="Times New Roman"/>
+          <w:sz w:val="24"/>
+          <w:szCs w:val="24"/>
+        </w:rPr>
+        <w:t xml:space="preserve"> is called from the GameLoop script, the PlayerData constructor is called from within the SaveManager script. This constructor saves various important data such as Pablo’s current health into the PlayerData variables. The variables are then sent to </w:t>
+      </w:r>
+      <w:r>
+        <w:rPr>
+          <w:rFonts w:ascii="Times New Roman" w:hAnsi="Times New Roman" w:cs="Times New Roman"/>
+          <w:sz w:val="24"/>
+          <w:szCs w:val="24"/>
+        </w:rPr>
+        <w:t>SaveManager</w:t>
+      </w:r>
+      <w:r>
+        <w:rPr>
+          <w:rFonts w:ascii="Times New Roman" w:hAnsi="Times New Roman" w:cs="Times New Roman"/>
+          <w:sz w:val="24"/>
+          <w:szCs w:val="24"/>
+        </w:rPr>
+        <w:t xml:space="preserve"> to be converted into binary and saved to the hard drive in a file. When the LoadState function is called from within GameLoop, the binary file is opened and interpreted by SaveManager and the contents are copied into PlayerData for GameLoop to access and pick what it needs to override its own variables to reach the saved state as close as possible. Currently the variables saved </w:t>
+      </w:r>
+      <w:r>
+        <w:rPr>
+          <w:rFonts w:ascii="Times New Roman" w:hAnsi="Times New Roman" w:cs="Times New Roman"/>
+          <w:sz w:val="24"/>
+          <w:szCs w:val="24"/>
+        </w:rPr>
+        <w:t>are</w:t>
+      </w:r>
+      <w:r>
+        <w:rPr>
+          <w:rFonts w:ascii="Times New Roman" w:hAnsi="Times New Roman" w:cs="Times New Roman"/>
+          <w:sz w:val="24"/>
+          <w:szCs w:val="24"/>
+        </w:rPr>
+        <w:t xml:space="preserve"> current level, current health, time left, current max health, and current position.</w:t>
+      </w:r>
+    </w:p>
+    <w:p>
+      <w:pPr>
+        <w:spacing w:line="240" w:lineRule="auto"/>
+        <w:contextualSpacing/>
+        <w:rPr>
+          <w:rFonts w:ascii="Times New Roman" w:hAnsi="Times New Roman" w:cs="Times New Roman"/>
+          <w:sz w:val="24"/>
+          <w:szCs w:val="24"/>
+        </w:rPr>
+      </w:pPr>
+    </w:p>
+    <w:p>
+      <w:pPr>
+        <w:spacing w:line="240" w:lineRule="auto"/>
+        <w:contextualSpacing/>
+        <w:jc w:val="center"/>
+        <w:rPr>
+          <w:rFonts w:ascii="Times New Roman" w:hAnsi="Times New Roman" w:cs="Times New Roman"/>
+          <w:sz w:val="24"/>
+          <w:szCs w:val="24"/>
+          <w:u w:val="single"/>
+        </w:rPr>
+      </w:pPr>
+      <w:r>
+        <w:rPr>
+          <w:rFonts w:ascii="Times New Roman" w:hAnsi="Times New Roman" w:cs="Times New Roman"/>
+          <w:sz w:val="24"/>
+          <w:szCs w:val="24"/>
+          <w:u w:val="single"/>
+        </w:rPr>
+        <w:t>UIUpdater</w:t>
+      </w:r>
+      <w:r>
+        <w:rPr>
+          <w:rFonts w:ascii="Times New Roman" w:hAnsi="Times New Roman" w:cs="Times New Roman"/>
+          <w:sz w:val="24"/>
+          <w:szCs w:val="24"/>
+          <w:u w:val="single"/>
+        </w:rPr>
+        <w:t>(script)</w:t>
+      </w:r>
+    </w:p>
+    <w:p>
+      <w:pPr>
+        <w:spacing w:line="240" w:lineRule="auto"/>
+        <w:contextualSpacing/>
+        <w:rPr>
+          <w:rFonts w:ascii="Times New Roman" w:hAnsi="Times New Roman" w:cs="Times New Roman"/>
+          <w:sz w:val="24"/>
+          <w:szCs w:val="24"/>
+        </w:rPr>
+      </w:pPr>
+      <w:r>
+        <w:rPr>
+          <w:rFonts w:ascii="Times New Roman" w:hAnsi="Times New Roman" w:cs="Times New Roman"/>
+          <w:sz w:val="24"/>
+          <w:szCs w:val="24"/>
+        </w:rPr>
+        <w:tab/>
+      </w:r>
+      <w:r>
+        <w:rPr>
+          <w:rFonts w:ascii="Times New Roman" w:hAnsi="Times New Roman" w:cs="Times New Roman"/>
+          <w:sz w:val="24"/>
+          <w:szCs w:val="24"/>
+        </w:rPr>
+        <w:t>UIUpdater</w:t>
+      </w:r>
+      <w:r>
+        <w:rPr>
+          <w:rFonts w:ascii="Times New Roman" w:hAnsi="Times New Roman" w:cs="Times New Roman"/>
+          <w:sz w:val="24"/>
+          <w:szCs w:val="24"/>
+        </w:rPr>
+        <w:t xml:space="preserve"> calls the GameLoop public variables health and time and changes the UI text accordingly.</w:t>
+      </w:r>
+    </w:p>
+    <w:p>
+      <w:pPr>
+        <w:spacing w:line="240" w:lineRule="auto"/>
+        <w:contextualSpacing/>
+        <w:rPr>
+          <w:rFonts w:ascii="Times New Roman" w:hAnsi="Times New Roman" w:cs="Times New Roman"/>
+          <w:sz w:val="24"/>
+          <w:szCs w:val="24"/>
+        </w:rPr>
+      </w:pPr>
+    </w:p>
+    <w:p>
+      <w:pPr>
+        <w:spacing w:line="240" w:lineRule="auto"/>
+        <w:contextualSpacing/>
+        <w:jc w:val="center"/>
+        <w:rPr>
+          <w:rFonts w:ascii="Times New Roman" w:hAnsi="Times New Roman" w:cs="Times New Roman"/>
+          <w:sz w:val="24"/>
+          <w:szCs w:val="24"/>
+          <w:u w:val="single"/>
+        </w:rPr>
+      </w:pPr>
+      <w:r>
+        <w:rPr>
+          <w:rFonts w:ascii="Times New Roman" w:hAnsi="Times New Roman" w:cs="Times New Roman"/>
+          <w:sz w:val="24"/>
+          <w:szCs w:val="24"/>
+          <w:u w:val="single"/>
+        </w:rPr>
+        <w:t>EnemySpawner</w:t>
+      </w:r>
+      <w:r>
+        <w:rPr>
+          <w:rFonts w:ascii="Times New Roman" w:hAnsi="Times New Roman" w:cs="Times New Roman"/>
+          <w:sz w:val="24"/>
+          <w:szCs w:val="24"/>
+          <w:u w:val="single"/>
+        </w:rPr>
+        <w:t>(script)</w:t>
+      </w:r>
+    </w:p>
+    <w:p>
+      <w:pPr>
+        <w:spacing w:line="240" w:lineRule="auto"/>
+        <w:contextualSpacing/>
+        <w:rPr>
+          <w:rFonts w:ascii="Times New Roman" w:hAnsi="Times New Roman" w:cs="Times New Roman"/>
+          <w:sz w:val="24"/>
+          <w:szCs w:val="24"/>
+        </w:rPr>
+      </w:pPr>
+      <w:r>
+        <w:rPr>
+          <w:rFonts w:ascii="Times New Roman" w:hAnsi="Times New Roman" w:cs="Times New Roman"/>
+          <w:sz w:val="24"/>
+          <w:szCs w:val="24"/>
+        </w:rPr>
+        <w:tab/>
+      </w:r>
+      <w:r>
+        <w:rPr>
+          <w:rFonts w:ascii="Times New Roman" w:hAnsi="Times New Roman" w:cs="Times New Roman"/>
+          <w:sz w:val="24"/>
+          <w:szCs w:val="24"/>
+        </w:rPr>
+        <w:t xml:space="preserve">EnemySpawner will constantly check to see how many enemies are </w:t>
+      </w:r>
+      <w:r>
+        <w:rPr>
+          <w:rFonts w:ascii="Times New Roman" w:hAnsi="Times New Roman" w:cs="Times New Roman"/>
+          <w:sz w:val="24"/>
+          <w:szCs w:val="24"/>
+        </w:rPr>
+        <w:t>spawned in the level and make sure to spawn enemies until the number matches the predetermined max spawn. The spawn will be on a timer. So multiple don’t get spawned at once.</w:t>
+      </w:r>
+    </w:p>
+    <w:p>
+      <w:pPr>
+        <w:spacing w:line="240" w:lineRule="auto"/>
+        <w:contextualSpacing/>
+        <w:rPr>
+          <w:rFonts w:ascii="Times New Roman" w:hAnsi="Times New Roman" w:cs="Times New Roman"/>
+          <w:sz w:val="24"/>
+          <w:szCs w:val="24"/>
+        </w:rPr>
+      </w:pPr>
+    </w:p>
+    <w:p>
+      <w:pPr>
+        <w:spacing w:line="240" w:lineRule="auto"/>
+        <w:contextualSpacing/>
+        <w:jc w:val="center"/>
+        <w:rPr>
+          <w:rFonts w:ascii="Times New Roman" w:hAnsi="Times New Roman" w:cs="Times New Roman"/>
+          <w:sz w:val="24"/>
+          <w:szCs w:val="24"/>
+          <w:u w:val="single"/>
+        </w:rPr>
+      </w:pPr>
+      <w:r>
+        <w:rPr>
+          <w:rFonts w:ascii="Times New Roman" w:hAnsi="Times New Roman" w:cs="Times New Roman"/>
+          <w:sz w:val="24"/>
+          <w:szCs w:val="24"/>
+          <w:u w:val="single"/>
+        </w:rPr>
+        <w:lastRenderedPageBreak/>
+        <w:t>LightAdjuster</w:t>
+      </w:r>
+      <w:r>
+        <w:rPr>
+          <w:rFonts w:ascii="Times New Roman" w:hAnsi="Times New Roman" w:cs="Times New Roman"/>
+          <w:sz w:val="24"/>
+          <w:szCs w:val="24"/>
+          <w:u w:val="single"/>
+        </w:rPr>
+        <w:t>(script)</w:t>
+      </w:r>
+    </w:p>
+    <w:p>
+      <w:pPr>
+        <w:spacing w:line="240" w:lineRule="auto"/>
+        <w:contextualSpacing/>
+        <w:rPr>
+          <w:rFonts w:ascii="Times New Roman" w:hAnsi="Times New Roman" w:cs="Times New Roman"/>
+          <w:sz w:val="24"/>
+          <w:szCs w:val="24"/>
+        </w:rPr>
+      </w:pPr>
+      <w:r>
+        <w:rPr>
+          <w:rFonts w:ascii="Times New Roman" w:hAnsi="Times New Roman" w:cs="Times New Roman"/>
+          <w:sz w:val="24"/>
+          <w:szCs w:val="24"/>
+        </w:rPr>
+        <w:tab/>
+      </w:r>
+      <w:r>
+        <w:rPr>
+          <w:rFonts w:ascii="Times New Roman" w:hAnsi="Times New Roman" w:cs="Times New Roman"/>
+          <w:sz w:val="24"/>
+          <w:szCs w:val="24"/>
+        </w:rPr>
+        <w:t>LightAdjuster is a script that calls the current time from GameLoop and adjusts the rotation of the light source accordingly. There are two main variables, startingSunRotation and lightSections. startingSunRotation is a variable that controls the initial point of the sun in degrees. 90 represents 12:00 and 180 represents sundown. lightSections is a variable that controls how smooth the sun falling is. The higher the lightSections, the smoother the sun will drop.</w:t>
+      </w:r>
+    </w:p>
+    <w:p>
+      <w:pPr>
+        <w:spacing w:line="240" w:lineRule="auto"/>
+        <w:contextualSpacing/>
+        <w:rPr>
+          <w:rFonts w:ascii="Times New Roman" w:hAnsi="Times New Roman" w:cs="Times New Roman"/>
+          <w:sz w:val="24"/>
+          <w:szCs w:val="24"/>
+        </w:rPr>
+      </w:pPr>
+    </w:p>
+    <w:p>
+      <w:pPr>
+        <w:spacing w:line="240" w:lineRule="auto"/>
+        <w:contextualSpacing/>
+        <w:jc w:val="center"/>
+        <w:rPr>
+          <w:rFonts w:ascii="Times New Roman" w:hAnsi="Times New Roman" w:cs="Times New Roman"/>
+          <w:sz w:val="24"/>
+          <w:szCs w:val="24"/>
+          <w:u w:val="single"/>
+        </w:rPr>
+      </w:pPr>
+      <w:r>
+        <w:rPr>
+          <w:rFonts w:ascii="Times New Roman" w:hAnsi="Times New Roman" w:cs="Times New Roman"/>
+          <w:sz w:val="24"/>
+          <w:szCs w:val="24"/>
+          <w:u w:val="single"/>
+        </w:rPr>
+        <w:t>SceneSwitch</w:t>
+      </w:r>
+      <w:r>
+        <w:rPr>
+          <w:rFonts w:ascii="Times New Roman" w:hAnsi="Times New Roman" w:cs="Times New Roman"/>
+          <w:sz w:val="24"/>
+          <w:szCs w:val="24"/>
+          <w:u w:val="single"/>
+        </w:rPr>
+        <w:t>(script)</w:t>
+      </w:r>
+    </w:p>
+    <w:p>
+      <w:pPr>
+        <w:spacing w:line="240" w:lineRule="auto"/>
+        <w:contextualSpacing/>
+        <w:rPr>
+          <w:rFonts w:ascii="Times New Roman" w:hAnsi="Times New Roman" w:cs="Times New Roman"/>
+          <w:sz w:val="24"/>
+          <w:szCs w:val="24"/>
+        </w:rPr>
+      </w:pPr>
+      <w:r>
+        <w:rPr>
+          <w:rFonts w:ascii="Times New Roman" w:hAnsi="Times New Roman" w:cs="Times New Roman"/>
+          <w:sz w:val="24"/>
+          <w:szCs w:val="24"/>
+        </w:rPr>
+        <w:tab/>
+      </w:r>
+      <w:r>
+        <w:rPr>
+          <w:rFonts w:ascii="Times New Roman" w:hAnsi="Times New Roman" w:cs="Times New Roman"/>
+          <w:sz w:val="24"/>
+          <w:szCs w:val="24"/>
+        </w:rPr>
+        <w:t>SceneSwitch is a crucial script that allows the game to move from level to level. It is completely dormant until another script calls one of its methods. These methods include LoadParticula</w:t>
+      </w:r>
+      <w:r>
+        <w:rPr>
+          <w:rFonts w:ascii="Times New Roman" w:hAnsi="Times New Roman" w:cs="Times New Roman"/>
+          <w:sz w:val="24"/>
+          <w:szCs w:val="24"/>
+        </w:rPr>
+        <w:t>r</w:t>
+      </w:r>
+      <w:r>
+        <w:rPr>
+          <w:rFonts w:ascii="Times New Roman" w:hAnsi="Times New Roman" w:cs="Times New Roman"/>
+          <w:sz w:val="24"/>
+          <w:szCs w:val="24"/>
+        </w:rPr>
+        <w:t>Scene</w:t>
+      </w:r>
+      <w:r>
+        <w:rPr>
+          <w:rFonts w:ascii="Times New Roman" w:hAnsi="Times New Roman" w:cs="Times New Roman"/>
+          <w:sz w:val="24"/>
+          <w:szCs w:val="24"/>
+        </w:rPr>
+        <w:t xml:space="preserve">, LoadNextLevel, GetCurrSceneIndex, LoadIntro, LoadSettingsScreen, LoadLoseScreen, and Quit. All of these are self-explanatory and </w:t>
+      </w:r>
+      <w:r>
+        <w:rPr>
+          <w:rFonts w:ascii="Times New Roman" w:hAnsi="Times New Roman" w:cs="Times New Roman"/>
+          <w:sz w:val="24"/>
+          <w:szCs w:val="24"/>
+        </w:rPr>
+        <w:t>simple but</w:t>
+      </w:r>
+      <w:r>
+        <w:rPr>
+          <w:rFonts w:ascii="Times New Roman" w:hAnsi="Times New Roman" w:cs="Times New Roman"/>
+          <w:sz w:val="24"/>
+          <w:szCs w:val="24"/>
+        </w:rPr>
+        <w:t xml:space="preserve"> helps that they are all located in the same script.</w:t>
+      </w:r>
+    </w:p>
+    <w:p>
+      <w:pPr>
+        <w:spacing w:line="240" w:lineRule="auto"/>
+        <w:contextualSpacing/>
+        <w:rPr>
+          <w:rFonts w:ascii="Times New Roman" w:hAnsi="Times New Roman" w:cs="Times New Roman"/>
+          <w:sz w:val="24"/>
+          <w:szCs w:val="24"/>
+        </w:rPr>
+      </w:pPr>
+    </w:p>
+    <w:p>
+      <w:pPr>
+        <w:spacing w:line="240" w:lineRule="auto"/>
+        <w:contextualSpacing/>
+        <w:jc w:val="center"/>
+        <w:rPr>
+          <w:rFonts w:ascii="Times New Roman" w:hAnsi="Times New Roman" w:cs="Times New Roman"/>
+          <w:sz w:val="24"/>
+          <w:szCs w:val="24"/>
+          <w:u w:val="single"/>
+        </w:rPr>
+      </w:pPr>
+      <w:r>
+        <w:rPr>
+          <w:rFonts w:ascii="Times New Roman" w:hAnsi="Times New Roman" w:cs="Times New Roman"/>
+          <w:sz w:val="24"/>
+          <w:szCs w:val="24"/>
+          <w:u w:val="single"/>
+        </w:rPr>
+        <w:t>GoblinController</w:t>
+      </w:r>
+      <w:r>
+        <w:rPr>
+          <w:rFonts w:ascii="Times New Roman" w:hAnsi="Times New Roman" w:cs="Times New Roman"/>
+          <w:sz w:val="24"/>
+          <w:szCs w:val="24"/>
+          <w:u w:val="single"/>
+        </w:rPr>
+        <w:t>(script)</w:t>
+      </w:r>
+    </w:p>
+    <w:p>
+      <w:pPr>
+        <w:spacing w:line="240" w:lineRule="auto"/>
+        <w:contextualSpacing/>
+        <w:rPr>
+          <w:rFonts w:ascii="Times New Roman" w:hAnsi="Times New Roman" w:cs="Times New Roman"/>
+          <w:b/>
+          <w:bCs/>
+          <w:sz w:val="24"/>
+          <w:szCs w:val="24"/>
+        </w:rPr>
+      </w:pPr>
+      <w:r>
+        <w:rPr>
+          <w:rFonts w:ascii="Times New Roman" w:hAnsi="Times New Roman" w:cs="Times New Roman"/>
+          <w:sz w:val="24"/>
+          <w:szCs w:val="24"/>
+        </w:rPr>
+        <w:tab/>
+      </w:r>
+      <w:r>
+        <w:rPr>
+          <w:rFonts w:ascii="Times New Roman" w:hAnsi="Times New Roman" w:cs="Times New Roman"/>
+          <w:b/>
+          <w:bCs/>
+          <w:sz w:val="24"/>
+          <w:szCs w:val="24"/>
+        </w:rPr>
+        <w:t>MORE HERE</w:t>
+      </w:r>
+    </w:p>
+    <w:p>
+      <w:pPr>
+        <w:spacing w:line="240" w:lineRule="auto"/>
+        <w:contextualSpacing/>
+        <w:rPr>
+          <w:rFonts w:ascii="Times New Roman" w:hAnsi="Times New Roman" w:cs="Times New Roman"/>
+          <w:sz w:val="24"/>
+          <w:szCs w:val="24"/>
+        </w:rPr>
+      </w:pPr>
+    </w:p>
+    <w:p>
+      <w:pPr>
+        <w:spacing w:line="240" w:lineRule="auto"/>
+        <w:contextualSpacing/>
+        <w:jc w:val="center"/>
+        <w:rPr>
+          <w:rFonts w:ascii="Times New Roman" w:hAnsi="Times New Roman" w:cs="Times New Roman"/>
+          <w:sz w:val="24"/>
+          <w:szCs w:val="24"/>
+          <w:u w:val="single"/>
+        </w:rPr>
+      </w:pPr>
+      <w:r>
+        <w:rPr>
+          <w:rFonts w:ascii="Times New Roman" w:hAnsi="Times New Roman" w:cs="Times New Roman"/>
+          <w:sz w:val="24"/>
+          <w:szCs w:val="24"/>
+          <w:u w:val="single"/>
+        </w:rPr>
+        <w:t>Friendly Characters</w:t>
+      </w:r>
+    </w:p>
+    <w:p>
+      <w:pPr>
+        <w:spacing w:line="240" w:lineRule="auto"/>
+        <w:contextualSpacing/>
+        <w:rPr>
+          <w:rFonts w:ascii="Times New Roman" w:hAnsi="Times New Roman" w:cs="Times New Roman"/>
+          <w:sz w:val="24"/>
+          <w:szCs w:val="24"/>
+        </w:rPr>
+      </w:pPr>
+      <w:r>
+        <w:rPr>
+          <w:rFonts w:ascii="Times New Roman" w:hAnsi="Times New Roman" w:cs="Times New Roman"/>
+          <w:sz w:val="24"/>
+          <w:szCs w:val="24"/>
+        </w:rPr>
+        <w:tab/>
+      </w:r>
+      <w:r>
+        <w:rPr>
+          <w:rFonts w:ascii="Times New Roman" w:hAnsi="Times New Roman" w:cs="Times New Roman"/>
+          <w:sz w:val="24"/>
+          <w:szCs w:val="24"/>
+        </w:rPr>
+        <w:t>The “Friendly Characters” GameObject houses the friendly characters from each level. This currently is only Test Pablo, Pablo, Homeless Man, and Older Brother.</w:t>
+      </w:r>
+    </w:p>
+    <w:p>
+      <w:pPr>
+        <w:pStyle w:val="ListParagraph"/>
+        <w:numPr>
+          <w:ilvl w:val="0"/>
+          <w:numId w:val="4"/>
+        </w:numPr>
+        <w:spacing w:line="240" w:lineRule="auto"/>
+        <w:rPr>
+          <w:rFonts w:ascii="Times New Roman" w:hAnsi="Times New Roman" w:cs="Times New Roman"/>
+          <w:sz w:val="24"/>
+          <w:szCs w:val="24"/>
+          <w:highlight w:val="yellow"/>
+        </w:rPr>
+      </w:pPr>
+      <w:r>
+        <w:rPr>
+          <w:rFonts w:ascii="Times New Roman" w:hAnsi="Times New Roman" w:cs="Times New Roman"/>
+          <w:sz w:val="24"/>
+          <w:szCs w:val="24"/>
+        </w:rPr>
+        <w:t xml:space="preserve">Test Pablo: Test Pablo is a temporary complete asset with animations that we are using to test scripts while </w:t>
+      </w:r>
+      <w:r>
+        <w:rPr>
+          <w:rFonts w:ascii="Times New Roman" w:hAnsi="Times New Roman" w:cs="Times New Roman"/>
+          <w:sz w:val="24"/>
+          <w:szCs w:val="24"/>
+          <w:highlight w:val="yellow"/>
+        </w:rPr>
+        <w:t>Angel works on the actual Pablo asset.</w:t>
+      </w:r>
+    </w:p>
+    <w:p>
+      <w:pPr>
+        <w:pStyle w:val="ListParagraph"/>
+        <w:numPr>
+          <w:ilvl w:val="0"/>
+          <w:numId w:val="4"/>
+        </w:numPr>
+        <w:spacing w:line="240" w:lineRule="auto"/>
+        <w:rPr>
+          <w:rFonts w:ascii="Times New Roman" w:hAnsi="Times New Roman" w:cs="Times New Roman"/>
+          <w:sz w:val="24"/>
+          <w:szCs w:val="24"/>
+          <w:highlight w:val="yellow"/>
+        </w:rPr>
+      </w:pPr>
+      <w:r>
+        <w:rPr>
+          <w:rFonts w:ascii="Times New Roman" w:hAnsi="Times New Roman" w:cs="Times New Roman"/>
+          <w:sz w:val="24"/>
+          <w:szCs w:val="24"/>
+          <w:highlight w:val="yellow"/>
+        </w:rPr>
+        <w:t xml:space="preserve">Pablo: Currently just a yellow capsule with a blue </w:t>
+      </w:r>
+      <w:r>
+        <w:rPr>
+          <w:rFonts w:ascii="Times New Roman" w:hAnsi="Times New Roman" w:cs="Times New Roman"/>
+          <w:sz w:val="24"/>
+          <w:szCs w:val="24"/>
+          <w:highlight w:val="yellow"/>
+        </w:rPr>
+        <w:t>top hat</w:t>
+      </w:r>
+      <w:r>
+        <w:rPr>
+          <w:rFonts w:ascii="Times New Roman" w:hAnsi="Times New Roman" w:cs="Times New Roman"/>
+          <w:sz w:val="24"/>
+          <w:szCs w:val="24"/>
+          <w:highlight w:val="yellow"/>
+        </w:rPr>
+        <w:t xml:space="preserve"> </w:t>
+      </w:r>
+      <w:r>
+        <w:rPr>
+          <w:rFonts w:ascii="Times New Roman" w:hAnsi="Times New Roman" w:cs="Times New Roman"/>
+          <w:sz w:val="24"/>
+          <w:szCs w:val="24"/>
+          <w:highlight w:val="yellow"/>
+        </w:rPr>
+        <w:t>until Angel creates the actual asset</w:t>
+      </w:r>
+    </w:p>
+    <w:p>
+      <w:pPr>
+        <w:pStyle w:val="ListParagraph"/>
+        <w:numPr>
+          <w:ilvl w:val="0"/>
+          <w:numId w:val="4"/>
+        </w:numPr>
+        <w:spacing w:line="240" w:lineRule="auto"/>
+        <w:rPr>
+          <w:rFonts w:ascii="Times New Roman" w:hAnsi="Times New Roman" w:cs="Times New Roman"/>
+          <w:sz w:val="24"/>
+          <w:szCs w:val="24"/>
+          <w:highlight w:val="yellow"/>
+        </w:rPr>
+      </w:pPr>
+      <w:r>
+        <w:rPr>
+          <w:rFonts w:ascii="Times New Roman" w:hAnsi="Times New Roman" w:cs="Times New Roman"/>
+          <w:sz w:val="24"/>
+          <w:szCs w:val="24"/>
+          <w:highlight w:val="yellow"/>
+        </w:rPr>
+        <w:t>Older Brother: Currently just a light-green capsule</w:t>
+      </w:r>
+      <w:r>
+        <w:rPr>
+          <w:rFonts w:ascii="Times New Roman" w:hAnsi="Times New Roman" w:cs="Times New Roman"/>
+          <w:sz w:val="24"/>
+          <w:szCs w:val="24"/>
+          <w:highlight w:val="yellow"/>
+        </w:rPr>
+        <w:t xml:space="preserve"> until Angel creates the actual asset</w:t>
+      </w:r>
+    </w:p>
+    <w:p>
+      <w:pPr>
+        <w:pStyle w:val="ListParagraph"/>
+        <w:numPr>
+          <w:ilvl w:val="0"/>
+          <w:numId w:val="4"/>
+        </w:numPr>
+        <w:spacing w:line="240" w:lineRule="auto"/>
+        <w:rPr>
+          <w:rFonts w:ascii="Times New Roman" w:hAnsi="Times New Roman" w:cs="Times New Roman"/>
+          <w:sz w:val="24"/>
+          <w:szCs w:val="24"/>
+          <w:highlight w:val="yellow"/>
+        </w:rPr>
+      </w:pPr>
+      <w:r>
+        <w:rPr>
+          <w:rFonts w:ascii="Times New Roman" w:hAnsi="Times New Roman" w:cs="Times New Roman"/>
+          <w:sz w:val="24"/>
+          <w:szCs w:val="24"/>
+          <w:highlight w:val="yellow"/>
+        </w:rPr>
+        <w:t>Homeless Man: Currently just a pale-green capsule</w:t>
+      </w:r>
+      <w:r>
+        <w:rPr>
+          <w:rFonts w:ascii="Times New Roman" w:hAnsi="Times New Roman" w:cs="Times New Roman"/>
+          <w:sz w:val="24"/>
+          <w:szCs w:val="24"/>
+          <w:highlight w:val="yellow"/>
+        </w:rPr>
+        <w:t xml:space="preserve"> </w:t>
+      </w:r>
+      <w:r>
+        <w:rPr>
+          <w:rFonts w:ascii="Times New Roman" w:hAnsi="Times New Roman" w:cs="Times New Roman"/>
+          <w:sz w:val="24"/>
+          <w:szCs w:val="24"/>
+          <w:highlight w:val="yellow"/>
+        </w:rPr>
+        <w:t>until Angel creates the actual asset</w:t>
+      </w:r>
+    </w:p>
+    <w:p>
+      <w:pPr>
+        <w:spacing w:line="240" w:lineRule="auto"/>
+        <w:contextualSpacing/>
+        <w:rPr>
+          <w:rFonts w:ascii="Times New Roman" w:hAnsi="Times New Roman" w:cs="Times New Roman"/>
+          <w:sz w:val="24"/>
+          <w:szCs w:val="24"/>
+        </w:rPr>
+      </w:pPr>
+    </w:p>
+    <w:p>
+      <w:pPr>
+        <w:spacing w:line="240" w:lineRule="auto"/>
+        <w:contextualSpacing/>
+        <w:jc w:val="center"/>
+        <w:rPr>
+          <w:rFonts w:ascii="Times New Roman" w:hAnsi="Times New Roman" w:cs="Times New Roman"/>
+          <w:sz w:val="24"/>
+          <w:szCs w:val="24"/>
+          <w:u w:val="single"/>
+        </w:rPr>
+      </w:pPr>
+      <w:r>
+        <w:rPr>
+          <w:rFonts w:ascii="Times New Roman" w:hAnsi="Times New Roman" w:cs="Times New Roman"/>
+          <w:sz w:val="24"/>
+          <w:szCs w:val="24"/>
+          <w:u w:val="single"/>
+        </w:rPr>
+        <w:t>Enemies</w:t>
+      </w:r>
+    </w:p>
+    <w:p>
+      <w:pPr>
+        <w:spacing w:line="240" w:lineRule="auto"/>
+        <w:contextualSpacing/>
+        <w:rPr>
+          <w:rFonts w:ascii="Times New Roman" w:hAnsi="Times New Roman" w:cs="Times New Roman"/>
+          <w:sz w:val="24"/>
+          <w:szCs w:val="24"/>
+        </w:rPr>
+      </w:pPr>
+      <w:r>
+        <w:rPr>
+          <w:rFonts w:ascii="Times New Roman" w:hAnsi="Times New Roman" w:cs="Times New Roman"/>
+          <w:sz w:val="24"/>
+          <w:szCs w:val="24"/>
+        </w:rPr>
+        <w:tab/>
+      </w:r>
+      <w:r>
+        <w:rPr>
+          <w:rFonts w:ascii="Times New Roman" w:hAnsi="Times New Roman" w:cs="Times New Roman"/>
+          <w:sz w:val="24"/>
+          <w:szCs w:val="24"/>
+        </w:rPr>
+        <w:t>The “Enemies” GameObject will house the enemies that get created by the EnemySpawner script. Currently we only have the Goblin created, as that is the enemy of the Forest level.</w:t>
+      </w:r>
+    </w:p>
+    <w:p>
+      <w:pPr>
+        <w:pStyle w:val="ListParagraph"/>
+        <w:numPr>
+          <w:ilvl w:val="0"/>
+          <w:numId w:val="3"/>
+        </w:numPr>
+        <w:spacing w:line="240" w:lineRule="auto"/>
+        <w:rPr>
+          <w:rFonts w:ascii="Times New Roman" w:hAnsi="Times New Roman" w:cs="Times New Roman"/>
+          <w:sz w:val="24"/>
+          <w:szCs w:val="24"/>
+        </w:rPr>
+      </w:pPr>
+      <w:r>
+        <w:rPr>
+          <w:rFonts w:ascii="Times New Roman" w:hAnsi="Times New Roman" w:cs="Times New Roman"/>
+          <w:sz w:val="24"/>
+          <w:szCs w:val="24"/>
+        </w:rPr>
+        <w:t>Goblin: The goblin is currently just a green capsule with red horns attached. It has a collider which can be interacted with by Pablo’s sword as scripted by the GoblinController.</w:t>
+      </w:r>
+    </w:p>
+    <w:p>
+      <w:pPr>
+        <w:spacing w:line="240" w:lineRule="auto"/>
+        <w:contextualSpacing/>
+        <w:rPr>
+          <w:rFonts w:ascii="Times New Roman" w:hAnsi="Times New Roman" w:cs="Times New Roman"/>
+          <w:sz w:val="24"/>
+          <w:szCs w:val="24"/>
+        </w:rPr>
+      </w:pPr>
+    </w:p>
+    <w:p>
+      <w:pPr>
+        <w:spacing w:line="240" w:lineRule="auto"/>
+        <w:contextualSpacing/>
+        <w:jc w:val="center"/>
+        <w:rPr>
+          <w:rFonts w:ascii="Times New Roman" w:hAnsi="Times New Roman" w:cs="Times New Roman"/>
+          <w:sz w:val="24"/>
+          <w:szCs w:val="24"/>
+          <w:u w:val="single"/>
+        </w:rPr>
+      </w:pPr>
+      <w:r>
+        <w:rPr>
+          <w:rFonts w:ascii="Times New Roman" w:hAnsi="Times New Roman" w:cs="Times New Roman"/>
+          <w:sz w:val="24"/>
+          <w:szCs w:val="24"/>
+          <w:u w:val="single"/>
+        </w:rPr>
+        <w:t>UI</w:t>
+      </w:r>
+    </w:p>
+    <w:p>
+      <w:pPr>
+        <w:spacing w:line="240" w:lineRule="auto"/>
+        <w:contextualSpacing/>
+        <w:rPr>
+          <w:rFonts w:ascii="Times New Roman" w:hAnsi="Times New Roman" w:cs="Times New Roman"/>
+          <w:sz w:val="24"/>
+          <w:szCs w:val="24"/>
+        </w:rPr>
+      </w:pPr>
+      <w:r>
+        <w:rPr>
+          <w:rFonts w:ascii="Times New Roman" w:hAnsi="Times New Roman" w:cs="Times New Roman"/>
+          <w:sz w:val="24"/>
+          <w:szCs w:val="24"/>
+        </w:rPr>
+        <w:tab/>
+      </w:r>
+      <w:r>
+        <w:rPr>
+          <w:rFonts w:ascii="Times New Roman" w:hAnsi="Times New Roman" w:cs="Times New Roman"/>
+          <w:sz w:val="24"/>
+          <w:szCs w:val="24"/>
+        </w:rPr>
+        <w:t>The UI is currently very bare bones. It shows the mechanics instructions, health, and time left in the day. Health and Time are updated by the UIUpdater script.</w:t>
+      </w:r>
+    </w:p>
+    <w:p>
+      <w:pPr>
+        <w:spacing w:line="240" w:lineRule="auto"/>
+        <w:contextualSpacing/>
+        <w:rPr>
+          <w:rFonts w:ascii="Times New Roman" w:hAnsi="Times New Roman" w:cs="Times New Roman"/>
+          <w:sz w:val="24"/>
+          <w:szCs w:val="24"/>
+        </w:rPr>
+      </w:pPr>
+    </w:p>
+    <w:p>
+      <w:pPr>
+        <w:spacing w:line="240" w:lineRule="auto"/>
+        <w:contextualSpacing/>
+        <w:rPr>
+          <w:rFonts w:ascii="Times New Roman" w:hAnsi="Times New Roman" w:cs="Times New Roman"/>
+          <w:sz w:val="24"/>
+          <w:szCs w:val="24"/>
+        </w:rPr>
+      </w:pPr>
+    </w:p>
+    <w:p>
+      <w:pPr>
+        <w:spacing w:line="240" w:lineRule="auto"/>
+        <w:contextualSpacing/>
+        <w:rPr>
+          <w:rFonts w:ascii="Times New Roman" w:hAnsi="Times New Roman" w:cs="Times New Roman"/>
+          <w:sz w:val="24"/>
+          <w:szCs w:val="24"/>
+        </w:rPr>
+      </w:pPr>
+    </w:p>
+    <w:p>
+      <w:pPr>
+        <w:spacing w:line="240" w:lineRule="auto"/>
+        <w:ind w:left="1440" w:firstLine="720"/>
+        <w:contextualSpacing/>
+        <w:rPr>
+          <w:rFonts w:ascii="Times New Roman" w:hAnsi="Times New Roman" w:cs="Times New Roman"/>
+          <w:b/>
+          <w:bCs/>
+          <w:sz w:val="24"/>
+          <w:szCs w:val="24"/>
+        </w:rPr>
+      </w:pPr>
+      <w:r>
+        <w:rPr>
+          <w:rFonts w:ascii="Times New Roman" w:hAnsi="Times New Roman" w:cs="Times New Roman"/>
+          <w:b/>
+          <w:bCs/>
+          <w:sz w:val="24"/>
+          <w:szCs w:val="24"/>
+        </w:rPr>
+        <w:t xml:space="preserve">Actual Member </w:t>
+      </w:r>
+      <w:r>
+        <w:rPr>
+          <w:rFonts w:ascii="Times New Roman" w:hAnsi="Times New Roman" w:cs="Times New Roman"/>
+          <w:b/>
+          <w:bCs/>
+          <w:sz w:val="24"/>
+          <w:szCs w:val="24"/>
+        </w:rPr>
+        <w:t>Contributions</w:t>
+      </w:r>
+      <w:r>
+        <w:rPr>
+          <w:rFonts w:ascii="Times New Roman" w:hAnsi="Times New Roman" w:cs="Times New Roman"/>
+          <w:b/>
+          <w:bCs/>
+          <w:sz w:val="24"/>
+          <w:szCs w:val="24"/>
+        </w:rPr>
+        <w:t xml:space="preserve"> (</w:t>
+      </w:r>
+      <w:r>
+        <w:rPr>
+          <w:rFonts w:ascii="Times New Roman" w:hAnsi="Times New Roman" w:cs="Times New Roman"/>
+          <w:b/>
+          <w:bCs/>
+          <w:sz w:val="24"/>
+          <w:szCs w:val="24"/>
+        </w:rPr>
+        <w:t>as of 3/</w:t>
+      </w:r>
+      <w:r>
+        <w:rPr>
+          <w:rFonts w:ascii="Times New Roman" w:hAnsi="Times New Roman" w:cs="Times New Roman"/>
+          <w:b/>
+          <w:bCs/>
+          <w:sz w:val="24"/>
+          <w:szCs w:val="24"/>
+        </w:rPr>
+        <w:t>29</w:t>
+      </w:r>
+      <w:r>
+        <w:rPr>
+          <w:rFonts w:ascii="Times New Roman" w:hAnsi="Times New Roman" w:cs="Times New Roman"/>
+          <w:b/>
+          <w:bCs/>
+          <w:sz w:val="24"/>
+          <w:szCs w:val="24"/>
+        </w:rPr>
         <w:t>/20)</w:t>
+      </w:r>
+    </w:p>
+    <w:p>
+      <w:pPr>
+        <w:spacing w:line="240" w:lineRule="auto"/>
+        <w:contextualSpacing/>
+        <w:jc w:val="center"/>
+        <w:rPr>
+          <w:rFonts w:ascii="Times New Roman" w:hAnsi="Times New Roman" w:cs="Times New Roman"/>
+          <w:sz w:val="24"/>
+          <w:szCs w:val="24"/>
+          <w:u w:val="single"/>
+        </w:rPr>
+      </w:pPr>
+      <w:r>
+        <w:rPr>
+          <w:rFonts w:ascii="Times New Roman" w:hAnsi="Times New Roman" w:cs="Times New Roman"/>
+          <w:sz w:val="24"/>
+          <w:szCs w:val="24"/>
+          <w:u w:val="single"/>
+        </w:rPr>
+        <w:t>Michael Gee</w:t>
       </w:r>
     </w:p>
     <w:p>
@@ -1049,7 +2224,109 @@
           <w:sz w:val="24"/>
           <w:szCs w:val="24"/>
         </w:rPr>
-        <w:t xml:space="preserve">Michael Gee: </w:t>
+        <w:t>Arranged all group meetings</w:t>
+      </w:r>
+    </w:p>
+    <w:p>
+      <w:pPr>
+        <w:pStyle w:val="ListParagraph"/>
+        <w:numPr>
+          <w:ilvl w:val="0"/>
+          <w:numId w:val="2"/>
+        </w:numPr>
+        <w:spacing w:line="240" w:lineRule="auto"/>
+        <w:rPr>
+          <w:rFonts w:ascii="Times New Roman" w:hAnsi="Times New Roman" w:cs="Times New Roman"/>
+          <w:sz w:val="24"/>
+          <w:szCs w:val="24"/>
+        </w:rPr>
+      </w:pPr>
+      <w:r>
+        <w:rPr>
+          <w:rFonts w:ascii="Times New Roman" w:hAnsi="Times New Roman" w:cs="Times New Roman"/>
+          <w:sz w:val="24"/>
+          <w:szCs w:val="24"/>
+        </w:rPr>
+        <w:lastRenderedPageBreak/>
+        <w:t>I</w:t>
+      </w:r>
+      <w:r>
+        <w:rPr>
+          <w:rFonts w:ascii="Times New Roman" w:hAnsi="Times New Roman" w:cs="Times New Roman"/>
+          <w:sz w:val="24"/>
+          <w:szCs w:val="24"/>
+        </w:rPr>
+        <w:t xml:space="preserve">mported </w:t>
+      </w:r>
+      <w:r>
+        <w:rPr>
+          <w:rFonts w:ascii="Times New Roman" w:hAnsi="Times New Roman" w:cs="Times New Roman"/>
+          <w:sz w:val="24"/>
+          <w:szCs w:val="24"/>
+        </w:rPr>
+        <w:t>temporary</w:t>
+      </w:r>
+      <w:r>
+        <w:rPr>
+          <w:rFonts w:ascii="Times New Roman" w:hAnsi="Times New Roman" w:cs="Times New Roman"/>
+          <w:sz w:val="24"/>
+          <w:szCs w:val="24"/>
+        </w:rPr>
+        <w:t xml:space="preserve"> 3D model</w:t>
+      </w:r>
+      <w:r>
+        <w:rPr>
+          <w:rFonts w:ascii="Times New Roman" w:hAnsi="Times New Roman" w:cs="Times New Roman"/>
+          <w:sz w:val="24"/>
+          <w:szCs w:val="24"/>
+        </w:rPr>
+        <w:t xml:space="preserve"> to test movement and animation</w:t>
+      </w:r>
+    </w:p>
+    <w:p>
+      <w:pPr>
+        <w:pStyle w:val="ListParagraph"/>
+        <w:numPr>
+          <w:ilvl w:val="0"/>
+          <w:numId w:val="2"/>
+        </w:numPr>
+        <w:spacing w:line="240" w:lineRule="auto"/>
+        <w:rPr>
+          <w:rFonts w:ascii="Times New Roman" w:hAnsi="Times New Roman" w:cs="Times New Roman"/>
+          <w:sz w:val="24"/>
+          <w:szCs w:val="24"/>
+        </w:rPr>
+      </w:pPr>
+      <w:r>
+        <w:rPr>
+          <w:rFonts w:ascii="Times New Roman" w:hAnsi="Times New Roman" w:cs="Times New Roman"/>
+          <w:sz w:val="24"/>
+          <w:szCs w:val="24"/>
+        </w:rPr>
+        <w:t>Initialized the progress report document</w:t>
+      </w:r>
+    </w:p>
+    <w:p>
+      <w:pPr>
+        <w:pStyle w:val="ListParagraph"/>
+        <w:numPr>
+          <w:ilvl w:val="0"/>
+          <w:numId w:val="2"/>
+        </w:numPr>
+        <w:spacing w:line="240" w:lineRule="auto"/>
+        <w:rPr>
+          <w:rFonts w:ascii="Times New Roman" w:hAnsi="Times New Roman" w:cs="Times New Roman"/>
+          <w:sz w:val="24"/>
+          <w:szCs w:val="24"/>
+        </w:rPr>
+      </w:pPr>
+      <w:r>
+        <w:rPr>
+          <w:rFonts w:ascii="Times New Roman" w:hAnsi="Times New Roman" w:cs="Times New Roman"/>
+          <w:sz w:val="24"/>
+          <w:szCs w:val="24"/>
+        </w:rPr>
+        <w:t xml:space="preserve">Implemented the following scripts: </w:t>
       </w:r>
     </w:p>
     <w:p>
@@ -1072,7 +2349,7 @@
           <w:sz w:val="24"/>
           <w:szCs w:val="24"/>
         </w:rPr>
-        <w:t>Arranged all group meetings</w:t>
+        <w:t>Camera follows the player</w:t>
       </w:r>
     </w:p>
     <w:p>
@@ -1095,39 +2372,7 @@
           <w:sz w:val="24"/>
           <w:szCs w:val="24"/>
         </w:rPr>
-        <w:t>I</w:t>
-      </w:r>
-      <w:r>
-        <w:rPr>
-          <w:rFonts w:ascii="Times New Roman" w:hAnsi="Times New Roman" w:cs="Times New Roman"/>
-          <w:sz w:val="24"/>
-          <w:szCs w:val="24"/>
-        </w:rPr>
-        <w:t xml:space="preserve">mported </w:t>
-      </w:r>
-      <w:r>
-        <w:rPr>
-          <w:rFonts w:ascii="Times New Roman" w:hAnsi="Times New Roman" w:cs="Times New Roman"/>
-          <w:sz w:val="24"/>
-          <w:szCs w:val="24"/>
-        </w:rPr>
-        <w:t>temporary</w:t>
-      </w:r>
-      <w:r>
-        <w:rPr>
-          <w:rFonts w:ascii="Times New Roman" w:hAnsi="Times New Roman" w:cs="Times New Roman"/>
-          <w:sz w:val="24"/>
-          <w:szCs w:val="24"/>
-        </w:rPr>
-        <w:t xml:space="preserve"> 3D model</w:t>
-      </w:r>
-      <w:r>
-        <w:rPr>
-          <w:rFonts w:ascii="Times New Roman" w:hAnsi="Times New Roman" w:cs="Times New Roman"/>
-          <w:sz w:val="24"/>
-          <w:szCs w:val="24"/>
-        </w:rPr>
-        <w:t xml:space="preserve"> to test movement and animation</w:t>
+        <w:t>Camera detects collisions</w:t>
       </w:r>
     </w:p>
     <w:p>
@@ -1150,7 +2395,7 @@
           <w:sz w:val="24"/>
           <w:szCs w:val="24"/>
         </w:rPr>
-        <w:t>Initialized the progress report document</w:t>
+        <w:t>Player movement controller</w:t>
       </w:r>
     </w:p>
     <w:p>
@@ -1173,98 +2418,6 @@
           <w:sz w:val="24"/>
           <w:szCs w:val="24"/>
         </w:rPr>
-        <w:t xml:space="preserve">Implemented the following scripts: </w:t>
-      </w:r>
-    </w:p>
-    <w:p>
-      <w:pPr>
-        <w:pStyle w:val="ListParagraph"/>
-        <w:numPr>
-          <w:ilvl w:val="2"/>
-          <w:numId w:val="2"/>
-        </w:numPr>
-        <w:spacing w:line="240" w:lineRule="auto"/>
-        <w:rPr>
-          <w:rFonts w:ascii="Times New Roman" w:hAnsi="Times New Roman" w:cs="Times New Roman"/>
-          <w:sz w:val="24"/>
-          <w:szCs w:val="24"/>
-        </w:rPr>
-      </w:pPr>
-      <w:r>
-        <w:rPr>
-          <w:rFonts w:ascii="Times New Roman" w:hAnsi="Times New Roman" w:cs="Times New Roman"/>
-          <w:sz w:val="24"/>
-          <w:szCs w:val="24"/>
-        </w:rPr>
-        <w:t>Camera follows the player</w:t>
-      </w:r>
-    </w:p>
-    <w:p>
-      <w:pPr>
-        <w:pStyle w:val="ListParagraph"/>
-        <w:numPr>
-          <w:ilvl w:val="2"/>
-          <w:numId w:val="2"/>
-        </w:numPr>
-        <w:spacing w:line="240" w:lineRule="auto"/>
-        <w:rPr>
-          <w:rFonts w:ascii="Times New Roman" w:hAnsi="Times New Roman" w:cs="Times New Roman"/>
-          <w:sz w:val="24"/>
-          <w:szCs w:val="24"/>
-        </w:rPr>
-      </w:pPr>
-      <w:r>
-        <w:rPr>
-          <w:rFonts w:ascii="Times New Roman" w:hAnsi="Times New Roman" w:cs="Times New Roman"/>
-          <w:sz w:val="24"/>
-          <w:szCs w:val="24"/>
-        </w:rPr>
-        <w:t>Camera detects collisions</w:t>
-      </w:r>
-    </w:p>
-    <w:p>
-      <w:pPr>
-        <w:pStyle w:val="ListParagraph"/>
-        <w:numPr>
-          <w:ilvl w:val="2"/>
-          <w:numId w:val="2"/>
-        </w:numPr>
-        <w:spacing w:line="240" w:lineRule="auto"/>
-        <w:rPr>
-          <w:rFonts w:ascii="Times New Roman" w:hAnsi="Times New Roman" w:cs="Times New Roman"/>
-          <w:sz w:val="24"/>
-          <w:szCs w:val="24"/>
-        </w:rPr>
-      </w:pPr>
-      <w:r>
-        <w:rPr>
-          <w:rFonts w:ascii="Times New Roman" w:hAnsi="Times New Roman" w:cs="Times New Roman"/>
-          <w:sz w:val="24"/>
-          <w:szCs w:val="24"/>
-        </w:rPr>
-        <w:t>Player movement controller</w:t>
-      </w:r>
-    </w:p>
-    <w:p>
-      <w:pPr>
-        <w:pStyle w:val="ListParagraph"/>
-        <w:numPr>
-          <w:ilvl w:val="2"/>
-          <w:numId w:val="2"/>
-        </w:numPr>
-        <w:spacing w:line="240" w:lineRule="auto"/>
-        <w:rPr>
-          <w:rFonts w:ascii="Times New Roman" w:hAnsi="Times New Roman" w:cs="Times New Roman"/>
-          <w:sz w:val="24"/>
-          <w:szCs w:val="24"/>
-        </w:rPr>
-      </w:pPr>
-      <w:r>
-        <w:rPr>
-          <w:rFonts w:ascii="Times New Roman" w:hAnsi="Times New Roman" w:cs="Times New Roman"/>
-          <w:sz w:val="24"/>
-          <w:szCs w:val="24"/>
-        </w:rPr>
         <w:t>Animation manager</w:t>
       </w:r>
     </w:p>
@@ -1288,7 +2441,122 @@
           <w:sz w:val="24"/>
           <w:szCs w:val="24"/>
         </w:rPr>
-        <w:t xml:space="preserve">Leopold Frilot: </w:t>
+        <w:t>Summary:</w:t>
+      </w:r>
+    </w:p>
+    <w:p>
+      <w:pPr>
+        <w:spacing w:line="240" w:lineRule="auto"/>
+        <w:contextualSpacing/>
+        <w:jc w:val="center"/>
+        <w:rPr>
+          <w:rFonts w:ascii="Times New Roman" w:hAnsi="Times New Roman" w:cs="Times New Roman"/>
+          <w:sz w:val="24"/>
+          <w:szCs w:val="24"/>
+          <w:u w:val="single"/>
+        </w:rPr>
+      </w:pPr>
+      <w:r>
+        <w:rPr>
+          <w:rFonts w:ascii="Times New Roman" w:hAnsi="Times New Roman" w:cs="Times New Roman"/>
+          <w:sz w:val="24"/>
+          <w:szCs w:val="24"/>
+          <w:u w:val="single"/>
+        </w:rPr>
+        <w:t>Leopold Frilot</w:t>
+      </w:r>
+    </w:p>
+    <w:p>
+      <w:pPr>
+        <w:pStyle w:val="ListParagraph"/>
+        <w:numPr>
+          <w:ilvl w:val="0"/>
+          <w:numId w:val="2"/>
+        </w:numPr>
+        <w:spacing w:line="240" w:lineRule="auto"/>
+        <w:rPr>
+          <w:rFonts w:ascii="Times New Roman" w:hAnsi="Times New Roman" w:cs="Times New Roman"/>
+          <w:sz w:val="24"/>
+          <w:szCs w:val="24"/>
+        </w:rPr>
+      </w:pPr>
+      <w:r>
+        <w:rPr>
+          <w:rFonts w:ascii="Times New Roman" w:hAnsi="Times New Roman" w:cs="Times New Roman"/>
+          <w:sz w:val="24"/>
+          <w:szCs w:val="24"/>
+        </w:rPr>
+        <w:t>Set up the forest scene, “level one”</w:t>
+      </w:r>
+      <w:r>
+        <w:rPr>
+          <w:rFonts w:ascii="Times New Roman" w:hAnsi="Times New Roman" w:cs="Times New Roman"/>
+          <w:sz w:val="24"/>
+          <w:szCs w:val="24"/>
+        </w:rPr>
+        <w:t xml:space="preserve"> to act as a template scene</w:t>
+      </w:r>
+      <w:r>
+        <w:rPr>
+          <w:rFonts w:ascii="Times New Roman" w:hAnsi="Times New Roman" w:cs="Times New Roman"/>
+          <w:sz w:val="24"/>
+          <w:szCs w:val="24"/>
+        </w:rPr>
+        <w:t xml:space="preserve"> with template UI, Light, Level structure, and other necessary components</w:t>
+      </w:r>
+    </w:p>
+    <w:p>
+      <w:pPr>
+        <w:pStyle w:val="ListParagraph"/>
+        <w:numPr>
+          <w:ilvl w:val="0"/>
+          <w:numId w:val="2"/>
+        </w:numPr>
+        <w:spacing w:line="240" w:lineRule="auto"/>
+        <w:rPr>
+          <w:rFonts w:ascii="Times New Roman" w:hAnsi="Times New Roman" w:cs="Times New Roman"/>
+          <w:sz w:val="24"/>
+          <w:szCs w:val="24"/>
+        </w:rPr>
+      </w:pPr>
+      <w:r>
+        <w:rPr>
+          <w:rFonts w:ascii="Times New Roman" w:hAnsi="Times New Roman" w:cs="Times New Roman"/>
+          <w:sz w:val="24"/>
+          <w:szCs w:val="24"/>
+        </w:rPr>
+        <w:t>Created and managed the company GitHub</w:t>
+      </w:r>
+      <w:r>
+        <w:rPr>
+          <w:rFonts w:ascii="Times New Roman" w:hAnsi="Times New Roman" w:cs="Times New Roman"/>
+          <w:sz w:val="24"/>
+          <w:szCs w:val="24"/>
+        </w:rPr>
+        <w:t xml:space="preserve"> and Discord server</w:t>
+      </w:r>
+    </w:p>
+    <w:p>
+      <w:pPr>
+        <w:pStyle w:val="ListParagraph"/>
+        <w:numPr>
+          <w:ilvl w:val="0"/>
+          <w:numId w:val="2"/>
+        </w:numPr>
+        <w:spacing w:line="240" w:lineRule="auto"/>
+        <w:rPr>
+          <w:rFonts w:ascii="Times New Roman" w:hAnsi="Times New Roman" w:cs="Times New Roman"/>
+          <w:sz w:val="24"/>
+          <w:szCs w:val="24"/>
+        </w:rPr>
+      </w:pPr>
+      <w:r>
+        <w:rPr>
+          <w:rFonts w:ascii="Times New Roman" w:hAnsi="Times New Roman" w:cs="Times New Roman"/>
+          <w:sz w:val="24"/>
+          <w:szCs w:val="24"/>
+        </w:rPr>
+        <w:t>Implemented the following scripts:</w:t>
       </w:r>
     </w:p>
     <w:p>
@@ -1311,23 +2579,7 @@
           <w:sz w:val="24"/>
           <w:szCs w:val="24"/>
         </w:rPr>
-        <w:t>Set up the forest scene, “level one”</w:t>
-      </w:r>
-      <w:r>
-        <w:rPr>
-          <w:rFonts w:ascii="Times New Roman" w:hAnsi="Times New Roman" w:cs="Times New Roman"/>
-          <w:sz w:val="24"/>
-          <w:szCs w:val="24"/>
-        </w:rPr>
-        <w:t xml:space="preserve"> to act as a template scene</w:t>
-      </w:r>
-      <w:r>
-        <w:rPr>
-          <w:rFonts w:ascii="Times New Roman" w:hAnsi="Times New Roman" w:cs="Times New Roman"/>
-          <w:sz w:val="24"/>
-          <w:szCs w:val="24"/>
-        </w:rPr>
-        <w:t xml:space="preserve"> with template UI, Light, Level structure, and other necessary components</w:t>
+        <w:t xml:space="preserve">A core game loop script </w:t>
       </w:r>
     </w:p>
     <w:p>
@@ -1350,15 +2602,7 @@
           <w:sz w:val="24"/>
           <w:szCs w:val="24"/>
         </w:rPr>
-        <w:t>Created and managed the company GitHub</w:t>
-      </w:r>
-      <w:r>
-        <w:rPr>
-          <w:rFonts w:ascii="Times New Roman" w:hAnsi="Times New Roman" w:cs="Times New Roman"/>
-          <w:sz w:val="24"/>
-          <w:szCs w:val="24"/>
-        </w:rPr>
-        <w:t xml:space="preserve"> and Discord server</w:t>
+        <w:t>UI updater</w:t>
       </w:r>
     </w:p>
     <w:p>
@@ -1381,14 +2625,14 @@
           <w:sz w:val="24"/>
           <w:szCs w:val="24"/>
         </w:rPr>
-        <w:t>Implemented the following scripts:</w:t>
+        <w:t>Saving/loading</w:t>
       </w:r>
     </w:p>
     <w:p>
       <w:pPr>
         <w:pStyle w:val="ListParagraph"/>
         <w:numPr>
-          <w:ilvl w:val="2"/>
+          <w:ilvl w:val="1"/>
           <w:numId w:val="2"/>
         </w:numPr>
         <w:spacing w:line="240" w:lineRule="auto"/>
@@ -1404,83 +2648,14 @@
           <w:sz w:val="24"/>
           <w:szCs w:val="24"/>
         </w:rPr>
-        <w:t xml:space="preserve">A core game loop script </w:t>
+        <w:t xml:space="preserve">Sunlight adjuster based on in-game time </w:t>
       </w:r>
     </w:p>
     <w:p>
       <w:pPr>
         <w:pStyle w:val="ListParagraph"/>
         <w:numPr>
-          <w:ilvl w:val="2"/>
-          <w:numId w:val="2"/>
-        </w:numPr>
-        <w:spacing w:line="240" w:lineRule="auto"/>
-        <w:rPr>
-          <w:rFonts w:ascii="Times New Roman" w:hAnsi="Times New Roman" w:cs="Times New Roman"/>
-          <w:sz w:val="24"/>
-          <w:szCs w:val="24"/>
-        </w:rPr>
-      </w:pPr>
-      <w:r>
-        <w:rPr>
-          <w:rFonts w:ascii="Times New Roman" w:hAnsi="Times New Roman" w:cs="Times New Roman"/>
-          <w:sz w:val="24"/>
-          <w:szCs w:val="24"/>
-        </w:rPr>
-        <w:t>UI updater</w:t>
-      </w:r>
-    </w:p>
-    <w:p>
-      <w:pPr>
-        <w:pStyle w:val="ListParagraph"/>
-        <w:numPr>
-          <w:ilvl w:val="2"/>
-          <w:numId w:val="2"/>
-        </w:numPr>
-        <w:spacing w:line="240" w:lineRule="auto"/>
-        <w:rPr>
-          <w:rFonts w:ascii="Times New Roman" w:hAnsi="Times New Roman" w:cs="Times New Roman"/>
-          <w:sz w:val="24"/>
-          <w:szCs w:val="24"/>
-        </w:rPr>
-      </w:pPr>
-      <w:r>
-        <w:rPr>
-          <w:rFonts w:ascii="Times New Roman" w:hAnsi="Times New Roman" w:cs="Times New Roman"/>
-          <w:sz w:val="24"/>
-          <w:szCs w:val="24"/>
-        </w:rPr>
-        <w:t>Saving/loading</w:t>
-      </w:r>
-    </w:p>
-    <w:p>
-      <w:pPr>
-        <w:pStyle w:val="ListParagraph"/>
-        <w:numPr>
-          <w:ilvl w:val="2"/>
-          <w:numId w:val="2"/>
-        </w:numPr>
-        <w:spacing w:line="240" w:lineRule="auto"/>
-        <w:rPr>
-          <w:rFonts w:ascii="Times New Roman" w:hAnsi="Times New Roman" w:cs="Times New Roman"/>
-          <w:sz w:val="24"/>
-          <w:szCs w:val="24"/>
-        </w:rPr>
-      </w:pPr>
-      <w:r>
-        <w:rPr>
-          <w:rFonts w:ascii="Times New Roman" w:hAnsi="Times New Roman" w:cs="Times New Roman"/>
-          <w:sz w:val="24"/>
-          <w:szCs w:val="24"/>
-        </w:rPr>
-        <w:t xml:space="preserve">Sunlight adjuster based on in-game time </w:t>
-      </w:r>
-    </w:p>
-    <w:p>
-      <w:pPr>
-        <w:pStyle w:val="ListParagraph"/>
-        <w:numPr>
-          <w:ilvl w:val="2"/>
+          <w:ilvl w:val="1"/>
           <w:numId w:val="2"/>
         </w:numPr>
         <w:spacing w:line="240" w:lineRule="auto"/>
@@ -1519,7 +2694,266 @@
           <w:sz w:val="24"/>
           <w:szCs w:val="24"/>
         </w:rPr>
+        <w:t>Summary:</w:t>
+      </w:r>
+    </w:p>
+    <w:p>
+      <w:pPr>
+        <w:pStyle w:val="ListParagraph"/>
+        <w:spacing w:line="240" w:lineRule="auto"/>
+        <w:ind w:left="360" w:firstLine="360"/>
+        <w:rPr>
+          <w:rFonts w:ascii="Times New Roman" w:hAnsi="Times New Roman" w:cs="Times New Roman"/>
+          <w:sz w:val="24"/>
+          <w:szCs w:val="24"/>
+        </w:rPr>
+      </w:pPr>
+      <w:r>
+        <w:rPr>
+          <w:rFonts w:ascii="Times New Roman" w:hAnsi="Times New Roman" w:cs="Times New Roman"/>
+          <w:sz w:val="24"/>
+          <w:szCs w:val="24"/>
+        </w:rPr>
+        <w:t>For this project, I mainly</w:t>
+      </w:r>
+      <w:r>
+        <w:rPr>
+          <w:rFonts w:ascii="Times New Roman" w:hAnsi="Times New Roman" w:cs="Times New Roman"/>
+          <w:sz w:val="24"/>
+          <w:szCs w:val="24"/>
+        </w:rPr>
+        <w:t xml:space="preserve"> focused on setting the group up for success. Discord and GitHub have proved invaluable for group projects in the past and they continue to prove themselves</w:t>
+      </w:r>
+      <w:r>
+        <w:rPr>
+          <w:rFonts w:ascii="Times New Roman" w:hAnsi="Times New Roman" w:cs="Times New Roman"/>
+          <w:sz w:val="24"/>
+          <w:szCs w:val="24"/>
+        </w:rPr>
+        <w:t xml:space="preserve"> incredibly useful. After gathering everyone together in the discord, I constructed a comprehensive guide to setting up GitHub for easy collaboration. Unfortunately when using GitHub with Unity, a “.gitignore” file is essential, which led to some stressful nights of testing just to get that to work. </w:t>
+      </w:r>
+    </w:p>
+    <w:p>
+      <w:pPr>
+        <w:pStyle w:val="ListParagraph"/>
+        <w:spacing w:line="240" w:lineRule="auto"/>
+        <w:ind w:left="360" w:firstLine="360"/>
+        <w:rPr>
+          <w:rFonts w:ascii="Times New Roman" w:hAnsi="Times New Roman" w:cs="Times New Roman"/>
+          <w:sz w:val="24"/>
+          <w:szCs w:val="24"/>
+        </w:rPr>
+      </w:pPr>
+      <w:r>
+        <w:rPr>
+          <w:rFonts w:ascii="Times New Roman" w:hAnsi="Times New Roman" w:cs="Times New Roman"/>
+          <w:sz w:val="24"/>
+          <w:szCs w:val="24"/>
+        </w:rPr>
+        <w:t>Once inside Unity, my goal was to use the</w:t>
+      </w:r>
+      <w:r>
+        <w:rPr>
+          <w:rFonts w:ascii="Times New Roman" w:hAnsi="Times New Roman" w:cs="Times New Roman"/>
+          <w:sz w:val="24"/>
+          <w:szCs w:val="24"/>
+        </w:rPr>
+        <w:t xml:space="preserve"> 3 years of</w:t>
+      </w:r>
+      <w:r>
+        <w:rPr>
+          <w:rFonts w:ascii="Times New Roman" w:hAnsi="Times New Roman" w:cs="Times New Roman"/>
+          <w:sz w:val="24"/>
+          <w:szCs w:val="24"/>
+        </w:rPr>
+        <w:t xml:space="preserve"> mistakes and experience with Unity</w:t>
+      </w:r>
+      <w:r>
+        <w:rPr>
+          <w:rFonts w:ascii="Times New Roman" w:hAnsi="Times New Roman" w:cs="Times New Roman"/>
+          <w:sz w:val="24"/>
+          <w:szCs w:val="24"/>
+        </w:rPr>
+        <w:t xml:space="preserve"> </w:t>
+      </w:r>
+      <w:r>
+        <w:rPr>
+          <w:rFonts w:ascii="Times New Roman" w:hAnsi="Times New Roman" w:cs="Times New Roman"/>
+          <w:sz w:val="24"/>
+          <w:szCs w:val="24"/>
+        </w:rPr>
+        <w:t>to set the Unity environment up so that it stays organized and flexible. This included setting up an initial file stru</w:t>
+      </w:r>
+      <w:r>
+        <w:rPr>
+          <w:rFonts w:ascii="Times New Roman" w:hAnsi="Times New Roman" w:cs="Times New Roman"/>
+          <w:sz w:val="24"/>
+          <w:szCs w:val="24"/>
+        </w:rPr>
+        <w:t xml:space="preserve">cture that would house our assets. After initializing a scene to be our first level, I created empty GameObjects of the main elements that we would need in </w:t>
+      </w:r>
+      <w:r>
+        <w:rPr>
+          <w:rFonts w:ascii="Times New Roman" w:hAnsi="Times New Roman" w:cs="Times New Roman"/>
+          <w:sz w:val="24"/>
+          <w:szCs w:val="24"/>
+        </w:rPr>
+        <w:t>each level. All actual GameObjects would be children of these empty GameObjects. This allows for better organization and easier manipulation through scripts. I then made sure almost all assets that we incorporate in the level are prefabbed to allow for flexibility down the road.</w:t>
+      </w:r>
+    </w:p>
+    <w:p>
+      <w:pPr>
+        <w:pStyle w:val="ListParagraph"/>
+        <w:spacing w:line="240" w:lineRule="auto"/>
+        <w:ind w:left="360" w:firstLine="360"/>
+        <w:rPr>
+          <w:rFonts w:ascii="Times New Roman" w:hAnsi="Times New Roman" w:cs="Times New Roman"/>
+          <w:sz w:val="24"/>
+          <w:szCs w:val="24"/>
+        </w:rPr>
+      </w:pPr>
+      <w:r>
+        <w:rPr>
+          <w:rFonts w:ascii="Times New Roman" w:hAnsi="Times New Roman" w:cs="Times New Roman"/>
+          <w:sz w:val="24"/>
+          <w:szCs w:val="24"/>
+        </w:rPr>
+        <w:t>The scripts that I chose to implement were all logistical and background controllers/manipulators. They are outlined above.</w:t>
+      </w:r>
+    </w:p>
+    <w:p>
+      <w:pPr>
+        <w:spacing w:line="240" w:lineRule="auto"/>
+        <w:contextualSpacing/>
+        <w:jc w:val="center"/>
+        <w:rPr>
+          <w:rFonts w:ascii="Times New Roman" w:hAnsi="Times New Roman" w:cs="Times New Roman"/>
+          <w:sz w:val="24"/>
+          <w:szCs w:val="24"/>
+          <w:u w:val="single"/>
+        </w:rPr>
+      </w:pPr>
+      <w:r>
+        <w:rPr>
+          <w:rFonts w:ascii="Times New Roman" w:hAnsi="Times New Roman" w:cs="Times New Roman"/>
+          <w:sz w:val="24"/>
+          <w:szCs w:val="24"/>
+          <w:u w:val="single"/>
+        </w:rPr>
         <w:t>Bram Metz</w:t>
+      </w:r>
+    </w:p>
+    <w:p>
+      <w:pPr>
+        <w:pStyle w:val="ListParagraph"/>
+        <w:numPr>
+          <w:ilvl w:val="0"/>
+          <w:numId w:val="2"/>
+        </w:numPr>
+        <w:spacing w:line="240" w:lineRule="auto"/>
+        <w:rPr>
+          <w:rFonts w:ascii="Times New Roman" w:hAnsi="Times New Roman" w:cs="Times New Roman"/>
+          <w:sz w:val="24"/>
+          <w:szCs w:val="24"/>
+        </w:rPr>
+      </w:pPr>
+    </w:p>
+    <w:p>
+      <w:pPr>
+        <w:pStyle w:val="ListParagraph"/>
+        <w:numPr>
+          <w:ilvl w:val="0"/>
+          <w:numId w:val="2"/>
+        </w:numPr>
+        <w:spacing w:line="240" w:lineRule="auto"/>
+        <w:rPr>
+          <w:rFonts w:ascii="Times New Roman" w:hAnsi="Times New Roman" w:cs="Times New Roman"/>
+          <w:sz w:val="24"/>
+          <w:szCs w:val="24"/>
+        </w:rPr>
+      </w:pPr>
+      <w:r>
+        <w:rPr>
+          <w:rFonts w:ascii="Times New Roman" w:hAnsi="Times New Roman" w:cs="Times New Roman"/>
+          <w:sz w:val="24"/>
+          <w:szCs w:val="24"/>
+        </w:rPr>
+        <w:t>Summary:</w:t>
+      </w:r>
+    </w:p>
+    <w:p>
+      <w:pPr>
+        <w:pStyle w:val="ListParagraph"/>
+        <w:numPr>
+          <w:ilvl w:val="0"/>
+          <w:numId w:val="2"/>
+        </w:numPr>
+        <w:spacing w:line="240" w:lineRule="auto"/>
+        <w:rPr>
+          <w:rFonts w:ascii="Times New Roman" w:hAnsi="Times New Roman" w:cs="Times New Roman"/>
+          <w:sz w:val="24"/>
+          <w:szCs w:val="24"/>
+        </w:rPr>
+      </w:pPr>
+    </w:p>
+    <w:p>
+      <w:pPr>
+        <w:spacing w:line="240" w:lineRule="auto"/>
+        <w:contextualSpacing/>
+        <w:jc w:val="center"/>
+        <w:rPr>
+          <w:rFonts w:ascii="Times New Roman" w:hAnsi="Times New Roman" w:cs="Times New Roman"/>
+          <w:sz w:val="24"/>
+          <w:szCs w:val="24"/>
+          <w:u w:val="single"/>
+        </w:rPr>
+      </w:pPr>
+      <w:r>
+        <w:rPr>
+          <w:rFonts w:ascii="Times New Roman" w:hAnsi="Times New Roman" w:cs="Times New Roman"/>
+          <w:sz w:val="24"/>
+          <w:szCs w:val="24"/>
+          <w:u w:val="single"/>
+        </w:rPr>
+        <w:t>Courtland Crouchet</w:t>
+      </w:r>
+    </w:p>
+    <w:p>
+      <w:pPr>
+        <w:pStyle w:val="ListParagraph"/>
+        <w:numPr>
+          <w:ilvl w:val="0"/>
+          <w:numId w:val="2"/>
+        </w:numPr>
+        <w:spacing w:line="240" w:lineRule="auto"/>
+        <w:rPr>
+          <w:rFonts w:ascii="Times New Roman" w:hAnsi="Times New Roman" w:cs="Times New Roman"/>
+          <w:sz w:val="24"/>
+          <w:szCs w:val="24"/>
+        </w:rPr>
+      </w:pPr>
+    </w:p>
+    <w:p>
+      <w:pPr>
+        <w:pStyle w:val="ListParagraph"/>
+        <w:numPr>
+          <w:ilvl w:val="0"/>
+          <w:numId w:val="2"/>
+        </w:numPr>
+        <w:spacing w:line="240" w:lineRule="auto"/>
+        <w:rPr>
+          <w:rFonts w:ascii="Times New Roman" w:hAnsi="Times New Roman" w:cs="Times New Roman"/>
+          <w:sz w:val="24"/>
+          <w:szCs w:val="24"/>
+        </w:rPr>
+      </w:pPr>
+      <w:r>
+        <w:rPr>
+          <w:rFonts w:ascii="Times New Roman" w:hAnsi="Times New Roman" w:cs="Times New Roman"/>
+          <w:sz w:val="24"/>
+          <w:szCs w:val="24"/>
+        </w:rPr>
+        <w:t>Implemented the following scripts:</w:t>
       </w:r>
     </w:p>
     <w:p>
@@ -1536,6 +2970,14 @@
           <w:szCs w:val="24"/>
         </w:rPr>
       </w:pPr>
+      <w:r>
+        <w:rPr>
+          <w:rFonts w:ascii="Times New Roman" w:hAnsi="Times New Roman" w:cs="Times New Roman"/>
+          <w:sz w:val="24"/>
+          <w:szCs w:val="24"/>
+        </w:rPr>
+        <w:t>Goblin Controller which detects Pablo’s attacks</w:t>
+      </w:r>
     </w:p>
     <w:p>
       <w:pPr>
@@ -1557,71 +2999,31 @@
           <w:sz w:val="24"/>
           <w:szCs w:val="24"/>
         </w:rPr>
-        <w:t xml:space="preserve">Courtland </w:t>
-      </w:r>
-      <w:proofErr w:type="spellStart"/>
-      <w:r>
-        <w:rPr>
-          <w:rFonts w:ascii="Times New Roman" w:hAnsi="Times New Roman" w:cs="Times New Roman"/>
-          <w:sz w:val="24"/>
-          <w:szCs w:val="24"/>
-        </w:rPr>
-        <w:t>Crouchet</w:t>
-      </w:r>
-      <w:proofErr w:type="spellEnd"/>
-    </w:p>
-    <w:p>
-      <w:pPr>
-        <w:pStyle w:val="ListParagraph"/>
-        <w:numPr>
-          <w:ilvl w:val="1"/>
-          <w:numId w:val="2"/>
-        </w:numPr>
-        <w:spacing w:line="240" w:lineRule="auto"/>
-        <w:rPr>
-          <w:rFonts w:ascii="Times New Roman" w:hAnsi="Times New Roman" w:cs="Times New Roman"/>
-          <w:sz w:val="24"/>
-          <w:szCs w:val="24"/>
-        </w:rPr>
-      </w:pPr>
-    </w:p>
-    <w:p>
-      <w:pPr>
-        <w:pStyle w:val="ListParagraph"/>
-        <w:numPr>
-          <w:ilvl w:val="1"/>
-          <w:numId w:val="2"/>
-        </w:numPr>
-        <w:spacing w:line="240" w:lineRule="auto"/>
-        <w:rPr>
-          <w:rFonts w:ascii="Times New Roman" w:hAnsi="Times New Roman" w:cs="Times New Roman"/>
-          <w:sz w:val="24"/>
-          <w:szCs w:val="24"/>
-        </w:rPr>
-      </w:pPr>
-      <w:r>
-        <w:rPr>
-          <w:rFonts w:ascii="Times New Roman" w:hAnsi="Times New Roman" w:cs="Times New Roman"/>
-          <w:sz w:val="24"/>
-          <w:szCs w:val="24"/>
-        </w:rPr>
-        <w:t>Implemented the following scripts:</w:t>
-      </w:r>
-    </w:p>
-    <w:p>
-      <w:pPr>
-        <w:pStyle w:val="ListParagraph"/>
-        <w:numPr>
-          <w:ilvl w:val="2"/>
-          <w:numId w:val="2"/>
-        </w:numPr>
-        <w:spacing w:line="240" w:lineRule="auto"/>
-        <w:rPr>
-          <w:rFonts w:ascii="Times New Roman" w:hAnsi="Times New Roman" w:cs="Times New Roman"/>
-          <w:sz w:val="24"/>
-          <w:szCs w:val="24"/>
-        </w:rPr>
-      </w:pPr>
+        <w:lastRenderedPageBreak/>
+        <w:t>Summary:</w:t>
+      </w:r>
+    </w:p>
+    <w:p>
+      <w:pPr>
+        <w:spacing w:line="240" w:lineRule="auto"/>
+        <w:contextualSpacing/>
+        <w:jc w:val="center"/>
+        <w:rPr>
+          <w:rFonts w:ascii="Times New Roman" w:hAnsi="Times New Roman" w:cs="Times New Roman"/>
+          <w:sz w:val="24"/>
+          <w:szCs w:val="24"/>
+          <w:u w:val="single"/>
+        </w:rPr>
+      </w:pPr>
+      <w:r>
+        <w:rPr>
+          <w:rFonts w:ascii="Times New Roman" w:hAnsi="Times New Roman" w:cs="Times New Roman"/>
+          <w:sz w:val="24"/>
+          <w:szCs w:val="24"/>
+          <w:u w:val="single"/>
+        </w:rPr>
+        <w:t>Angel Martinez</w:t>
+      </w:r>
     </w:p>
     <w:p>
       <w:pPr>
@@ -1643,25 +3045,8 @@
           <w:sz w:val="24"/>
           <w:szCs w:val="24"/>
         </w:rPr>
-        <w:t>Angel Martinez</w:t>
-      </w:r>
-    </w:p>
-    <w:p>
-      <w:pPr>
-        <w:pStyle w:val="ListParagraph"/>
-        <w:numPr>
-          <w:ilvl w:val="1"/>
-          <w:numId w:val="2"/>
-        </w:numPr>
-        <w:spacing w:line="240" w:lineRule="auto"/>
-        <w:rPr>
-          <w:rFonts w:ascii="Times New Roman" w:hAnsi="Times New Roman" w:cs="Times New Roman"/>
-          <w:sz w:val="24"/>
-          <w:szCs w:val="24"/>
-        </w:rPr>
-      </w:pPr>
-      <w:bookmarkStart w:id="0" w:name="_GoBack"/>
-      <w:bookmarkEnd w:id="0"/>
+        <w:t>Nothing yet</w:t>
+      </w:r>
     </w:p>
     <w:p>
       <w:pPr>
@@ -2064,25 +3449,39 @@
           <w:sz w:val="24"/>
           <w:szCs w:val="24"/>
         </w:rPr>
-        <w:t xml:space="preserve">his imagination he was facing, but actually possess a </w:t>
-      </w:r>
-      <w:proofErr w:type="gramStart"/>
-      <w:r>
-        <w:rPr>
-          <w:rFonts w:ascii="Times New Roman" w:hAnsi="Times New Roman" w:cs="Times New Roman"/>
-          <w:sz w:val="24"/>
-          <w:szCs w:val="24"/>
-        </w:rPr>
-        <w:t>unique power other ordinary humans</w:t>
-      </w:r>
-      <w:proofErr w:type="gramEnd"/>
-      <w:r>
-        <w:rPr>
-          <w:rFonts w:ascii="Times New Roman" w:hAnsi="Times New Roman" w:cs="Times New Roman"/>
-          <w:sz w:val="24"/>
-          <w:szCs w:val="24"/>
-        </w:rPr>
-        <w:t xml:space="preserve"> do not have. He then </w:t>
+        <w:t xml:space="preserve">his imagination he was facing, but </w:t>
+      </w:r>
+      <w:r>
+        <w:rPr>
+          <w:rFonts w:ascii="Times New Roman" w:hAnsi="Times New Roman" w:cs="Times New Roman"/>
+          <w:sz w:val="24"/>
+          <w:szCs w:val="24"/>
+        </w:rPr>
+        <w:t>possess</w:t>
+      </w:r>
+      <w:r>
+        <w:rPr>
+          <w:rFonts w:ascii="Times New Roman" w:hAnsi="Times New Roman" w:cs="Times New Roman"/>
+          <w:sz w:val="24"/>
+          <w:szCs w:val="24"/>
+        </w:rPr>
+        <w:t xml:space="preserve"> a unique power </w:t>
+      </w:r>
+      <w:r>
+        <w:rPr>
+          <w:rFonts w:ascii="Times New Roman" w:hAnsi="Times New Roman" w:cs="Times New Roman"/>
+          <w:sz w:val="24"/>
+          <w:szCs w:val="24"/>
+        </w:rPr>
+        <w:t>that</w:t>
+      </w:r>
+      <w:r>
+        <w:rPr>
+          <w:rFonts w:ascii="Times New Roman" w:hAnsi="Times New Roman" w:cs="Times New Roman"/>
+          <w:sz w:val="24"/>
+          <w:szCs w:val="24"/>
+        </w:rPr>
+        <w:t xml:space="preserve"> ordinary humans do not have. He then </w:t>
       </w:r>
       <w:r>
         <w:rPr>
@@ -2290,9 +3689,122 @@
     </w:lvl>
   </w:abstractNum>
   <w:abstractNum w:abstractNumId="1" w15:restartNumberingAfterBreak="0">
+    <w:nsid w:val="79FF0B12"/>
+    <w:multiLevelType w:val="hybridMultilevel"/>
+    <w:tmpl w:val="10AACE96"/>
+    <w:lvl w:ilvl="0" w:tplc="04090001">
+      <w:start w:val="1"/>
+      <w:numFmt w:val="bullet"/>
+      <w:lvlText w:val=""/>
+      <w:lvlJc w:val="left"/>
+      <w:pPr>
+        <w:ind w:left="360" w:hanging="360"/>
+      </w:pPr>
+      <w:rPr>
+        <w:rFonts w:ascii="Symbol" w:hAnsi="Symbol" w:hint="default"/>
+      </w:rPr>
+    </w:lvl>
+    <w:lvl w:ilvl="1" w:tplc="04090003" w:tentative="1">
+      <w:start w:val="1"/>
+      <w:numFmt w:val="bullet"/>
+      <w:lvlText w:val="o"/>
+      <w:lvlJc w:val="left"/>
+      <w:pPr>
+        <w:ind w:left="1080" w:hanging="360"/>
+      </w:pPr>
+      <w:rPr>
+        <w:rFonts w:ascii="Courier New" w:hAnsi="Courier New" w:cs="Courier New" w:hint="default"/>
+      </w:rPr>
+    </w:lvl>
+    <w:lvl w:ilvl="2" w:tplc="04090005" w:tentative="1">
+      <w:start w:val="1"/>
+      <w:numFmt w:val="bullet"/>
+      <w:lvlText w:val=""/>
+      <w:lvlJc w:val="left"/>
+      <w:pPr>
+        <w:ind w:left="1800" w:hanging="360"/>
+      </w:pPr>
+      <w:rPr>
+        <w:rFonts w:ascii="Wingdings" w:hAnsi="Wingdings" w:hint="default"/>
+      </w:rPr>
+    </w:lvl>
+    <w:lvl w:ilvl="3" w:tplc="04090001" w:tentative="1">
+      <w:start w:val="1"/>
+      <w:numFmt w:val="bullet"/>
+      <w:lvlText w:val=""/>
+      <w:lvlJc w:val="left"/>
+      <w:pPr>
+        <w:ind w:left="2520" w:hanging="360"/>
+      </w:pPr>
+      <w:rPr>
+        <w:rFonts w:ascii="Symbol" w:hAnsi="Symbol" w:hint="default"/>
+      </w:rPr>
+    </w:lvl>
+    <w:lvl w:ilvl="4" w:tplc="04090003" w:tentative="1">
+      <w:start w:val="1"/>
+      <w:numFmt w:val="bullet"/>
+      <w:lvlText w:val="o"/>
+      <w:lvlJc w:val="left"/>
+      <w:pPr>
+        <w:ind w:left="3240" w:hanging="360"/>
+      </w:pPr>
+      <w:rPr>
+        <w:rFonts w:ascii="Courier New" w:hAnsi="Courier New" w:cs="Courier New" w:hint="default"/>
+      </w:rPr>
+    </w:lvl>
+    <w:lvl w:ilvl="5" w:tplc="04090005" w:tentative="1">
+      <w:start w:val="1"/>
+      <w:numFmt w:val="bullet"/>
+      <w:lvlText w:val=""/>
+      <w:lvlJc w:val="left"/>
+      <w:pPr>
+        <w:ind w:left="3960" w:hanging="360"/>
+      </w:pPr>
+      <w:rPr>
+        <w:rFonts w:ascii="Wingdings" w:hAnsi="Wingdings" w:hint="default"/>
+      </w:rPr>
+    </w:lvl>
+    <w:lvl w:ilvl="6" w:tplc="04090001" w:tentative="1">
+      <w:start w:val="1"/>
+      <w:numFmt w:val="bullet"/>
+      <w:lvlText w:val=""/>
+      <w:lvlJc w:val="left"/>
+      <w:pPr>
+        <w:ind w:left="4680" w:hanging="360"/>
+      </w:pPr>
+      <w:rPr>
+        <w:rFonts w:ascii="Symbol" w:hAnsi="Symbol" w:hint="default"/>
+      </w:rPr>
+    </w:lvl>
+    <w:lvl w:ilvl="7" w:tplc="04090003" w:tentative="1">
+      <w:start w:val="1"/>
+      <w:numFmt w:val="bullet"/>
+      <w:lvlText w:val="o"/>
+      <w:lvlJc w:val="left"/>
+      <w:pPr>
+        <w:ind w:left="5400" w:hanging="360"/>
+      </w:pPr>
+      <w:rPr>
+        <w:rFonts w:ascii="Courier New" w:hAnsi="Courier New" w:cs="Courier New" w:hint="default"/>
+      </w:rPr>
+    </w:lvl>
+    <w:lvl w:ilvl="8" w:tplc="04090005" w:tentative="1">
+      <w:start w:val="1"/>
+      <w:numFmt w:val="bullet"/>
+      <w:lvlText w:val=""/>
+      <w:lvlJc w:val="left"/>
+      <w:pPr>
+        <w:ind w:left="6120" w:hanging="360"/>
+      </w:pPr>
+      <w:rPr>
+        <w:rFonts w:ascii="Wingdings" w:hAnsi="Wingdings" w:hint="default"/>
+      </w:rPr>
+    </w:lvl>
+  </w:abstractNum>
+  <w:abstractNum w:abstractNumId="2" w15:restartNumberingAfterBreak="0">
     <w:nsid w:val="7D782C81"/>
     <w:multiLevelType w:val="hybridMultilevel"/>
-    <w:tmpl w:val="41884BE8"/>
+    <w:tmpl w:val="B7F47A74"/>
     <w:lvl w:ilvl="0" w:tplc="04090001">
       <w:start w:val="1"/>
       <w:numFmt w:val="bullet"/>
@@ -2402,11 +3914,130 @@
       </w:rPr>
     </w:lvl>
   </w:abstractNum>
+  <w:abstractNum w:abstractNumId="3" w15:restartNumberingAfterBreak="0">
+    <w:nsid w:val="7FB354B1"/>
+    <w:multiLevelType w:val="hybridMultilevel"/>
+    <w:tmpl w:val="6AAA9460"/>
+    <w:lvl w:ilvl="0" w:tplc="04090001">
+      <w:start w:val="1"/>
+      <w:numFmt w:val="bullet"/>
+      <w:lvlText w:val=""/>
+      <w:lvlJc w:val="left"/>
+      <w:pPr>
+        <w:ind w:left="360" w:hanging="360"/>
+      </w:pPr>
+      <w:rPr>
+        <w:rFonts w:ascii="Symbol" w:hAnsi="Symbol" w:hint="default"/>
+      </w:rPr>
+    </w:lvl>
+    <w:lvl w:ilvl="1" w:tplc="04090003" w:tentative="1">
+      <w:start w:val="1"/>
+      <w:numFmt w:val="bullet"/>
+      <w:lvlText w:val="o"/>
+      <w:lvlJc w:val="left"/>
+      <w:pPr>
+        <w:ind w:left="1080" w:hanging="360"/>
+      </w:pPr>
+      <w:rPr>
+        <w:rFonts w:ascii="Courier New" w:hAnsi="Courier New" w:cs="Courier New" w:hint="default"/>
+      </w:rPr>
+    </w:lvl>
+    <w:lvl w:ilvl="2" w:tplc="04090005" w:tentative="1">
+      <w:start w:val="1"/>
+      <w:numFmt w:val="bullet"/>
+      <w:lvlText w:val=""/>
+      <w:lvlJc w:val="left"/>
+      <w:pPr>
+        <w:ind w:left="1800" w:hanging="360"/>
+      </w:pPr>
+      <w:rPr>
+        <w:rFonts w:ascii="Wingdings" w:hAnsi="Wingdings" w:hint="default"/>
+      </w:rPr>
+    </w:lvl>
+    <w:lvl w:ilvl="3" w:tplc="04090001" w:tentative="1">
+      <w:start w:val="1"/>
+      <w:numFmt w:val="bullet"/>
+      <w:lvlText w:val=""/>
+      <w:lvlJc w:val="left"/>
+      <w:pPr>
+        <w:ind w:left="2520" w:hanging="360"/>
+      </w:pPr>
+      <w:rPr>
+        <w:rFonts w:ascii="Symbol" w:hAnsi="Symbol" w:hint="default"/>
+      </w:rPr>
+    </w:lvl>
+    <w:lvl w:ilvl="4" w:tplc="04090003" w:tentative="1">
+      <w:start w:val="1"/>
+      <w:numFmt w:val="bullet"/>
+      <w:lvlText w:val="o"/>
+      <w:lvlJc w:val="left"/>
+      <w:pPr>
+        <w:ind w:left="3240" w:hanging="360"/>
+      </w:pPr>
+      <w:rPr>
+        <w:rFonts w:ascii="Courier New" w:hAnsi="Courier New" w:cs="Courier New" w:hint="default"/>
+      </w:rPr>
+    </w:lvl>
+    <w:lvl w:ilvl="5" w:tplc="04090005" w:tentative="1">
+      <w:start w:val="1"/>
+      <w:numFmt w:val="bullet"/>
+      <w:lvlText w:val=""/>
+      <w:lvlJc w:val="left"/>
+      <w:pPr>
+        <w:ind w:left="3960" w:hanging="360"/>
+      </w:pPr>
+      <w:rPr>
+        <w:rFonts w:ascii="Wingdings" w:hAnsi="Wingdings" w:hint="default"/>
+      </w:rPr>
+    </w:lvl>
+    <w:lvl w:ilvl="6" w:tplc="04090001" w:tentative="1">
+      <w:start w:val="1"/>
+      <w:numFmt w:val="bullet"/>
+      <w:lvlText w:val=""/>
+      <w:lvlJc w:val="left"/>
+      <w:pPr>
+        <w:ind w:left="4680" w:hanging="360"/>
+      </w:pPr>
+      <w:rPr>
+        <w:rFonts w:ascii="Symbol" w:hAnsi="Symbol" w:hint="default"/>
+      </w:rPr>
+    </w:lvl>
+    <w:lvl w:ilvl="7" w:tplc="04090003" w:tentative="1">
+      <w:start w:val="1"/>
+      <w:numFmt w:val="bullet"/>
+      <w:lvlText w:val="o"/>
+      <w:lvlJc w:val="left"/>
+      <w:pPr>
+        <w:ind w:left="5400" w:hanging="360"/>
+      </w:pPr>
+      <w:rPr>
+        <w:rFonts w:ascii="Courier New" w:hAnsi="Courier New" w:cs="Courier New" w:hint="default"/>
+      </w:rPr>
+    </w:lvl>
+    <w:lvl w:ilvl="8" w:tplc="04090005" w:tentative="1">
+      <w:start w:val="1"/>
+      <w:numFmt w:val="bullet"/>
+      <w:lvlText w:val=""/>
+      <w:lvlJc w:val="left"/>
+      <w:pPr>
+        <w:ind w:left="6120" w:hanging="360"/>
+      </w:pPr>
+      <w:rPr>
+        <w:rFonts w:ascii="Wingdings" w:hAnsi="Wingdings" w:hint="default"/>
+      </w:rPr>
+    </w:lvl>
+  </w:abstractNum>
   <w:num w:numId="1">
     <w:abstractNumId w:val="0"/>
   </w:num>
   <w:num w:numId="2">
+    <w:abstractNumId w:val="2"/>
+  </w:num>
+  <w:num w:numId="3">
     <w:abstractNumId w:val="1"/>
+  </w:num>
+  <w:num w:numId="4">
+    <w:abstractNumId w:val="3"/>
   </w:num>
 </w:numbering>
 </file>

</xml_diff>

<commit_message>
Added Bram's section to the doc
</commit_message>
<xml_diff>
--- a/Game Design/Progress Report.docx
+++ b/Game Design/Progress Report.docx
@@ -573,7 +573,25 @@
           <w:sz w:val="24"/>
           <w:szCs w:val="24"/>
         </w:rPr>
-        <w:t xml:space="preserve">” with a player movement script which allows the player to move the character via the keyboard’s WASD keys. This was implemented with the help of online videos based on 3D movement. It begins with a simple capsule object which the programmer can use either the rigid body or character controller for movement, in this case the character controller was used for more realistic movement. The script was then set up to move based on basic WASD inputs. A jump movement event with the press of space bar was also added to the script. Public variables in this script include movement speed, jump force, gravity scale, a controller for the 3D capsule to bind to the object, vector3 movement direction, rotation, an animator variable, and a transform pivot. Each of these public variables plays very important role in the movement of the player. For starters the moveSpeed variable controls the movement speed from the inspector allowing the programmer to control how fast they wish the model to move. The jump force is how high the player can jump into the air while the gravity scale controls how fast they come back to the ground. The controller is attached to the 3D model which is how the object accesses the script. The vector3 movement direction enables to player to move in different directions since this is a 3D game there must be movement in the x, y, and z directions. The animator is later used when the 3D model is imported into the game. This allows the programmer to place the model at the same location as the capsule and use it as a collider hiding it from the player and animating the model on top of it. The pivot object is utilized by a camera controller </w:t>
+        <w:t xml:space="preserve">” with a player movement script which allows the player to move the character via the keyboard’s WASD keys. This was implemented with the help of online videos based on 3D movement. It begins with a simple capsule object which the programmer can use either the rigid body or character controller for movement, in this case the character controller was used for more realistic movement. The script was then set up to move based on basic WASD inputs. A jump movement event with the press of space bar was also added to the script. Public variables in this script include movement speed, jump force, gravity scale, a controller for the 3D capsule to bind to the object, vector3 movement direction, rotation, an animator variable, and a transform pivot. Each of these public variables plays very important role in the movement of the player. For starters the </w:t>
+      </w:r>
+      <w:proofErr w:type="spellStart"/>
+      <w:r>
+        <w:rPr>
+          <w:rFonts w:ascii="Times New Roman" w:hAnsi="Times New Roman" w:cs="Times New Roman"/>
+          <w:sz w:val="24"/>
+          <w:szCs w:val="24"/>
+        </w:rPr>
+        <w:t>moveSpeed</w:t>
+      </w:r>
+      <w:proofErr w:type="spellEnd"/>
+      <w:r>
+        <w:rPr>
+          <w:rFonts w:ascii="Times New Roman" w:hAnsi="Times New Roman" w:cs="Times New Roman"/>
+          <w:sz w:val="24"/>
+          <w:szCs w:val="24"/>
+        </w:rPr>
+        <w:t xml:space="preserve"> variable controls the movement speed from the inspector allowing the programmer to control how fast they wish the model to move. The jump force is how high the player can jump into the air while the gravity scale controls how fast they come back to the ground. The controller is attached to the 3D model which is how the object accesses the script. The vector3 movement direction enables to player to move in different directions since this is a 3D game there must be movement in the x, y, and z directions. The animator is later used when the 3D model is imported into the game. This allows the programmer to place the model at the same location as the capsule and use it as a collider hiding it from the player and animating the model on top of it. The pivot object is utilized by a camera controller </w:t>
       </w:r>
       <w:r>
         <w:rPr>
@@ -1188,7 +1206,115 @@
           <w:szCs w:val="24"/>
         </w:rPr>
         <w:tab/>
-        <w:t>SceneSwitch is a crucial script that allows the game to move from level to level. It is completely dormant until another script calls one of its methods. These methods include LoadParticularScene, LoadNextLevel, GetCurrSceneIndex, LoadIntro, LoadSettingsScreen, LoadLoseScreen, and Quit. All of these are self-explanatory and simple but helps that they are all located in the same script.</w:t>
+        <w:t xml:space="preserve">SceneSwitch is a crucial script that allows the game to move from level to level. It is completely dormant until another script calls one of its methods. These methods include </w:t>
+      </w:r>
+      <w:proofErr w:type="spellStart"/>
+      <w:r>
+        <w:rPr>
+          <w:rFonts w:ascii="Times New Roman" w:eastAsia="Times New Roman" w:hAnsi="Times New Roman" w:cs="Times New Roman"/>
+          <w:sz w:val="24"/>
+          <w:szCs w:val="24"/>
+        </w:rPr>
+        <w:t>LoadParticularScene</w:t>
+      </w:r>
+      <w:proofErr w:type="spellEnd"/>
+      <w:r>
+        <w:rPr>
+          <w:rFonts w:ascii="Times New Roman" w:eastAsia="Times New Roman" w:hAnsi="Times New Roman" w:cs="Times New Roman"/>
+          <w:sz w:val="24"/>
+          <w:szCs w:val="24"/>
+        </w:rPr>
+        <w:t xml:space="preserve">, </w:t>
+      </w:r>
+      <w:proofErr w:type="spellStart"/>
+      <w:r>
+        <w:rPr>
+          <w:rFonts w:ascii="Times New Roman" w:eastAsia="Times New Roman" w:hAnsi="Times New Roman" w:cs="Times New Roman"/>
+          <w:sz w:val="24"/>
+          <w:szCs w:val="24"/>
+        </w:rPr>
+        <w:t>LoadNextLevel</w:t>
+      </w:r>
+      <w:proofErr w:type="spellEnd"/>
+      <w:r>
+        <w:rPr>
+          <w:rFonts w:ascii="Times New Roman" w:eastAsia="Times New Roman" w:hAnsi="Times New Roman" w:cs="Times New Roman"/>
+          <w:sz w:val="24"/>
+          <w:szCs w:val="24"/>
+        </w:rPr>
+        <w:t xml:space="preserve">, </w:t>
+      </w:r>
+      <w:proofErr w:type="spellStart"/>
+      <w:r>
+        <w:rPr>
+          <w:rFonts w:ascii="Times New Roman" w:eastAsia="Times New Roman" w:hAnsi="Times New Roman" w:cs="Times New Roman"/>
+          <w:sz w:val="24"/>
+          <w:szCs w:val="24"/>
+        </w:rPr>
+        <w:t>GetCurrSceneIndex</w:t>
+      </w:r>
+      <w:proofErr w:type="spellEnd"/>
+      <w:r>
+        <w:rPr>
+          <w:rFonts w:ascii="Times New Roman" w:eastAsia="Times New Roman" w:hAnsi="Times New Roman" w:cs="Times New Roman"/>
+          <w:sz w:val="24"/>
+          <w:szCs w:val="24"/>
+        </w:rPr>
+        <w:t xml:space="preserve">, </w:t>
+      </w:r>
+      <w:proofErr w:type="spellStart"/>
+      <w:r>
+        <w:rPr>
+          <w:rFonts w:ascii="Times New Roman" w:eastAsia="Times New Roman" w:hAnsi="Times New Roman" w:cs="Times New Roman"/>
+          <w:sz w:val="24"/>
+          <w:szCs w:val="24"/>
+        </w:rPr>
+        <w:t>LoadIntro</w:t>
+      </w:r>
+      <w:proofErr w:type="spellEnd"/>
+      <w:r>
+        <w:rPr>
+          <w:rFonts w:ascii="Times New Roman" w:eastAsia="Times New Roman" w:hAnsi="Times New Roman" w:cs="Times New Roman"/>
+          <w:sz w:val="24"/>
+          <w:szCs w:val="24"/>
+        </w:rPr>
+        <w:t xml:space="preserve">, </w:t>
+      </w:r>
+      <w:proofErr w:type="spellStart"/>
+      <w:r>
+        <w:rPr>
+          <w:rFonts w:ascii="Times New Roman" w:eastAsia="Times New Roman" w:hAnsi="Times New Roman" w:cs="Times New Roman"/>
+          <w:sz w:val="24"/>
+          <w:szCs w:val="24"/>
+        </w:rPr>
+        <w:t>LoadSettingsScreen</w:t>
+      </w:r>
+      <w:proofErr w:type="spellEnd"/>
+      <w:r>
+        <w:rPr>
+          <w:rFonts w:ascii="Times New Roman" w:eastAsia="Times New Roman" w:hAnsi="Times New Roman" w:cs="Times New Roman"/>
+          <w:sz w:val="24"/>
+          <w:szCs w:val="24"/>
+        </w:rPr>
+        <w:t xml:space="preserve">, </w:t>
+      </w:r>
+      <w:proofErr w:type="spellStart"/>
+      <w:r>
+        <w:rPr>
+          <w:rFonts w:ascii="Times New Roman" w:eastAsia="Times New Roman" w:hAnsi="Times New Roman" w:cs="Times New Roman"/>
+          <w:sz w:val="24"/>
+          <w:szCs w:val="24"/>
+        </w:rPr>
+        <w:t>LoadLoseScreen</w:t>
+      </w:r>
+      <w:proofErr w:type="spellEnd"/>
+      <w:r>
+        <w:rPr>
+          <w:rFonts w:ascii="Times New Roman" w:eastAsia="Times New Roman" w:hAnsi="Times New Roman" w:cs="Times New Roman"/>
+          <w:sz w:val="24"/>
+          <w:szCs w:val="24"/>
+        </w:rPr>
+        <w:t>, and Quit. All of these are self-explanatory and simple but helps that they are all located in the same script.</w:t>
       </w:r>
     </w:p>
     <w:p>
@@ -1383,15 +1509,7 @@
           <w:sz w:val="24"/>
           <w:szCs w:val="24"/>
         </w:rPr>
-        <w:t xml:space="preserve"> </w:t>
-      </w:r>
-      <w:r>
-        <w:rPr>
-          <w:rFonts w:ascii="Times New Roman" w:hAnsi="Times New Roman" w:cs="Times New Roman"/>
-          <w:sz w:val="24"/>
-          <w:szCs w:val="24"/>
-        </w:rPr>
-        <w:t>Angel works on the actual Pablo asset.</w:t>
+        <w:t xml:space="preserve"> Angel works on the actual Pablo asset.</w:t>
       </w:r>
     </w:p>
     <w:p>
@@ -1479,15 +1597,7 @@
           <w:sz w:val="24"/>
           <w:szCs w:val="24"/>
         </w:rPr>
-        <w:t xml:space="preserve"> capsule until Angel creates the actual asse</w:t>
-      </w:r>
-      <w:r>
-        <w:rPr>
-          <w:rFonts w:ascii="Times New Roman" w:hAnsi="Times New Roman" w:cs="Times New Roman"/>
-          <w:sz w:val="24"/>
-          <w:szCs w:val="24"/>
-        </w:rPr>
-        <w:t>t</w:t>
+        <w:t xml:space="preserve"> capsule until Angel creates the actual asset</w:t>
       </w:r>
       <w:r>
         <w:rPr>
@@ -1723,23 +1833,139 @@
           <w:sz w:val="24"/>
           <w:szCs w:val="24"/>
         </w:rPr>
-        <w:t>eavy birdy forest ambiance</w:t>
-      </w:r>
-      <w:r>
-        <w:rPr>
-          <w:rFonts w:ascii="Times New Roman" w:hAnsi="Times New Roman" w:cs="Times New Roman"/>
-          <w:sz w:val="24"/>
-          <w:szCs w:val="24"/>
-        </w:rPr>
-        <w:t xml:space="preserve"> in </w:t>
-      </w:r>
-      <w:r>
-        <w:rPr>
-          <w:rFonts w:ascii="Times New Roman" w:hAnsi="Times New Roman" w:cs="Times New Roman"/>
-          <w:sz w:val="24"/>
-          <w:szCs w:val="24"/>
-        </w:rPr>
-        <w:t>Koliba, Slovakia</w:t>
+        <w:t xml:space="preserve">eavy birdy forest ambiance in </w:t>
+      </w:r>
+      <w:proofErr w:type="spellStart"/>
+      <w:r>
+        <w:rPr>
+          <w:rFonts w:ascii="Times New Roman" w:hAnsi="Times New Roman" w:cs="Times New Roman"/>
+          <w:sz w:val="24"/>
+          <w:szCs w:val="24"/>
+        </w:rPr>
+        <w:t>Koliba</w:t>
+      </w:r>
+      <w:proofErr w:type="spellEnd"/>
+      <w:r>
+        <w:rPr>
+          <w:rFonts w:ascii="Times New Roman" w:hAnsi="Times New Roman" w:cs="Times New Roman"/>
+          <w:sz w:val="24"/>
+          <w:szCs w:val="24"/>
+        </w:rPr>
+        <w:t xml:space="preserve">, Slovakia </w:t>
+      </w:r>
+      <w:r>
+        <w:rPr>
+          <w:rFonts w:ascii="Times New Roman" w:hAnsi="Times New Roman" w:cs="Times New Roman"/>
+          <w:sz w:val="24"/>
+          <w:szCs w:val="24"/>
+        </w:rPr>
+        <w:t xml:space="preserve">in </w:t>
+      </w:r>
+      <w:r>
+        <w:rPr>
+          <w:rFonts w:ascii="Times New Roman" w:hAnsi="Times New Roman" w:cs="Times New Roman"/>
+          <w:sz w:val="24"/>
+          <w:szCs w:val="24"/>
+        </w:rPr>
+        <w:t xml:space="preserve">the Spring. </w:t>
+      </w:r>
+      <w:r>
+        <w:rPr>
+          <w:rFonts w:ascii="Times New Roman" w:hAnsi="Times New Roman" w:cs="Times New Roman"/>
+          <w:sz w:val="24"/>
+          <w:szCs w:val="24"/>
+        </w:rPr>
+        <w:t xml:space="preserve">The other is </w:t>
+      </w:r>
+      <w:r>
+        <w:rPr>
+          <w:rFonts w:ascii="Times New Roman" w:hAnsi="Times New Roman" w:cs="Times New Roman"/>
+          <w:sz w:val="24"/>
+          <w:szCs w:val="24"/>
+        </w:rPr>
+        <w:lastRenderedPageBreak/>
+        <w:t xml:space="preserve">background music created by </w:t>
+      </w:r>
+      <w:proofErr w:type="spellStart"/>
+      <w:r>
+        <w:rPr>
+          <w:rFonts w:ascii="Times New Roman" w:hAnsi="Times New Roman" w:cs="Times New Roman"/>
+          <w:sz w:val="24"/>
+          <w:szCs w:val="24"/>
+        </w:rPr>
+        <w:t>PandaTooth</w:t>
+      </w:r>
+      <w:proofErr w:type="spellEnd"/>
+      <w:r>
+        <w:rPr>
+          <w:rFonts w:ascii="Times New Roman" w:hAnsi="Times New Roman" w:cs="Times New Roman"/>
+          <w:sz w:val="24"/>
+          <w:szCs w:val="24"/>
+        </w:rPr>
+        <w:t xml:space="preserve"> on YouTube. It is a medley of piano covers of “Zelda: Breath of the Wild” music. Both soundtracks are royalty-free.</w:t>
+      </w:r>
+    </w:p>
+    <w:p>
+      <w:pPr>
+        <w:pStyle w:val="Body"/>
+        <w:spacing w:after="0" w:line="240" w:lineRule="auto"/>
+        <w:contextualSpacing/>
+        <w:rPr>
+          <w:rFonts w:ascii="Times New Roman" w:eastAsia="Times New Roman" w:hAnsi="Times New Roman" w:cs="Times New Roman"/>
+          <w:sz w:val="24"/>
+          <w:szCs w:val="24"/>
+        </w:rPr>
+      </w:pPr>
+    </w:p>
+    <w:p>
+      <w:pPr>
+        <w:pStyle w:val="Body"/>
+        <w:spacing w:after="0" w:line="240" w:lineRule="auto"/>
+        <w:contextualSpacing/>
+        <w:jc w:val="center"/>
+        <w:rPr>
+          <w:rFonts w:ascii="Times New Roman" w:eastAsia="Times New Roman" w:hAnsi="Times New Roman" w:cs="Times New Roman"/>
+          <w:sz w:val="24"/>
+          <w:szCs w:val="24"/>
+          <w:u w:val="single"/>
+        </w:rPr>
+      </w:pPr>
+      <w:r>
+        <w:rPr>
+          <w:rFonts w:ascii="Times New Roman" w:eastAsia="Times New Roman" w:hAnsi="Times New Roman" w:cs="Times New Roman"/>
+          <w:sz w:val="24"/>
+          <w:szCs w:val="24"/>
+          <w:u w:val="single"/>
+        </w:rPr>
+        <w:t>Level Design</w:t>
+      </w:r>
+    </w:p>
+    <w:p>
+      <w:pPr>
+        <w:pStyle w:val="Body"/>
+        <w:spacing w:after="0" w:line="240" w:lineRule="auto"/>
+        <w:contextualSpacing/>
+        <w:rPr>
+          <w:rFonts w:ascii="Times New Roman" w:eastAsia="Times New Roman" w:hAnsi="Times New Roman" w:cs="Times New Roman"/>
+          <w:sz w:val="24"/>
+          <w:szCs w:val="24"/>
+        </w:rPr>
+      </w:pPr>
+      <w:r>
+        <w:rPr>
+          <w:rFonts w:ascii="Times New Roman" w:hAnsi="Times New Roman" w:cs="Times New Roman"/>
+          <w:sz w:val="24"/>
+          <w:szCs w:val="24"/>
+        </w:rPr>
+        <w:tab/>
+      </w:r>
+      <w:r>
+        <w:rPr>
+          <w:rFonts w:ascii="Times New Roman" w:hAnsi="Times New Roman" w:cs="Times New Roman"/>
+          <w:sz w:val="24"/>
+          <w:szCs w:val="24"/>
+        </w:rPr>
+        <w:t>For Before Dark, we decided that we wanted to have somewhat of an open world format</w:t>
       </w:r>
       <w:r>
         <w:rPr>
@@ -1755,53 +1981,136 @@
           <w:sz w:val="24"/>
           <w:szCs w:val="24"/>
         </w:rPr>
-        <w:t xml:space="preserve">in </w:t>
-      </w:r>
-      <w:r>
-        <w:rPr>
-          <w:rFonts w:ascii="Times New Roman" w:hAnsi="Times New Roman" w:cs="Times New Roman"/>
-          <w:sz w:val="24"/>
-          <w:szCs w:val="24"/>
-        </w:rPr>
-        <w:t xml:space="preserve">the </w:t>
-      </w:r>
-      <w:r>
-        <w:rPr>
-          <w:rFonts w:ascii="Times New Roman" w:hAnsi="Times New Roman" w:cs="Times New Roman"/>
-          <w:sz w:val="24"/>
-          <w:szCs w:val="24"/>
-        </w:rPr>
-        <w:t xml:space="preserve">Spring. </w:t>
-      </w:r>
-      <w:r>
-        <w:rPr>
-          <w:rFonts w:ascii="Times New Roman" w:hAnsi="Times New Roman" w:cs="Times New Roman"/>
-          <w:sz w:val="24"/>
-          <w:szCs w:val="24"/>
-        </w:rPr>
-        <w:t xml:space="preserve">The other is </w:t>
-      </w:r>
-      <w:r>
-        <w:rPr>
-          <w:rFonts w:ascii="Times New Roman" w:hAnsi="Times New Roman" w:cs="Times New Roman"/>
-          <w:sz w:val="24"/>
-          <w:szCs w:val="24"/>
-        </w:rPr>
-        <w:lastRenderedPageBreak/>
-        <w:t>background music created by PandaTooth on YouTube. It is a medley of piano covers of “Zelda: Breath of the Wild” music. Both soundtracks are royalty-free.</w:t>
-      </w:r>
-    </w:p>
-    <w:p>
-      <w:pPr>
-        <w:pStyle w:val="Body"/>
-        <w:spacing w:after="0" w:line="240" w:lineRule="auto"/>
-        <w:contextualSpacing/>
-        <w:rPr>
-          <w:rFonts w:ascii="Times New Roman" w:eastAsia="Times New Roman" w:hAnsi="Times New Roman" w:cs="Times New Roman"/>
-          <w:sz w:val="24"/>
-          <w:szCs w:val="24"/>
-        </w:rPr>
-      </w:pPr>
+        <w:t>for each level. So, I thought plenty about what games could inspire that. What I came up with</w:t>
+      </w:r>
+      <w:r>
+        <w:rPr>
+          <w:rFonts w:ascii="Times New Roman" w:hAnsi="Times New Roman" w:cs="Times New Roman"/>
+          <w:sz w:val="24"/>
+          <w:szCs w:val="24"/>
+        </w:rPr>
+        <w:t xml:space="preserve"> </w:t>
+      </w:r>
+      <w:r>
+        <w:rPr>
+          <w:rFonts w:ascii="Times New Roman" w:hAnsi="Times New Roman" w:cs="Times New Roman"/>
+          <w:sz w:val="24"/>
+          <w:szCs w:val="24"/>
+        </w:rPr>
+        <w:t>was trying to base it somewhat off of Breath of the Wild. We wanted each level to be open to</w:t>
+      </w:r>
+      <w:r>
+        <w:rPr>
+          <w:rFonts w:ascii="Times New Roman" w:hAnsi="Times New Roman" w:cs="Times New Roman"/>
+          <w:sz w:val="24"/>
+          <w:szCs w:val="24"/>
+        </w:rPr>
+        <w:t xml:space="preserve"> </w:t>
+      </w:r>
+      <w:r>
+        <w:rPr>
+          <w:rFonts w:ascii="Times New Roman" w:hAnsi="Times New Roman" w:cs="Times New Roman"/>
+          <w:sz w:val="24"/>
+          <w:szCs w:val="24"/>
+        </w:rPr>
+        <w:t xml:space="preserve">explore. This is because our character must search for certain objects in order to progress to </w:t>
+      </w:r>
+      <w:r>
+        <w:rPr>
+          <w:rFonts w:ascii="Times New Roman" w:hAnsi="Times New Roman" w:cs="Times New Roman"/>
+          <w:sz w:val="24"/>
+          <w:szCs w:val="24"/>
+        </w:rPr>
+        <w:t xml:space="preserve"> </w:t>
+      </w:r>
+      <w:r>
+        <w:rPr>
+          <w:rFonts w:ascii="Times New Roman" w:hAnsi="Times New Roman" w:cs="Times New Roman"/>
+          <w:sz w:val="24"/>
+          <w:szCs w:val="24"/>
+        </w:rPr>
+        <w:t xml:space="preserve"> level. I found assets to use in an asset pack, and began building. I built an enclosed</w:t>
+      </w:r>
+      <w:r>
+        <w:rPr>
+          <w:rFonts w:ascii="Times New Roman" w:hAnsi="Times New Roman" w:cs="Times New Roman"/>
+          <w:sz w:val="24"/>
+          <w:szCs w:val="24"/>
+        </w:rPr>
+        <w:t xml:space="preserve"> </w:t>
+      </w:r>
+      <w:r>
+        <w:rPr>
+          <w:rFonts w:ascii="Times New Roman" w:hAnsi="Times New Roman" w:cs="Times New Roman"/>
+          <w:sz w:val="24"/>
+          <w:szCs w:val="24"/>
+        </w:rPr>
+        <w:t>environment using mountains to create the illusion of the forest. I then built hills and lakes for</w:t>
+      </w:r>
+      <w:r>
+        <w:rPr>
+          <w:rFonts w:ascii="Times New Roman" w:hAnsi="Times New Roman" w:cs="Times New Roman"/>
+          <w:sz w:val="24"/>
+          <w:szCs w:val="24"/>
+        </w:rPr>
+        <w:t xml:space="preserve"> </w:t>
+      </w:r>
+      <w:r>
+        <w:rPr>
+          <w:rFonts w:ascii="Times New Roman" w:hAnsi="Times New Roman" w:cs="Times New Roman"/>
+          <w:sz w:val="24"/>
+          <w:szCs w:val="24"/>
+        </w:rPr>
+        <w:t>the character to traverse through. I also implemented plenty of trees, given that it is a forest. The</w:t>
+      </w:r>
+      <w:r>
+        <w:rPr>
+          <w:rFonts w:ascii="Times New Roman" w:hAnsi="Times New Roman" w:cs="Times New Roman"/>
+          <w:sz w:val="24"/>
+          <w:szCs w:val="24"/>
+        </w:rPr>
+        <w:t xml:space="preserve"> </w:t>
+      </w:r>
+      <w:r>
+        <w:rPr>
+          <w:rFonts w:ascii="Times New Roman" w:hAnsi="Times New Roman" w:cs="Times New Roman"/>
+          <w:sz w:val="24"/>
+          <w:szCs w:val="24"/>
+        </w:rPr>
+        <w:t>goal of this level was to make it appropriately big enough for the character to have to explore for</w:t>
+      </w:r>
+      <w:r>
+        <w:rPr>
+          <w:rFonts w:ascii="Times New Roman" w:hAnsi="Times New Roman" w:cs="Times New Roman"/>
+          <w:sz w:val="24"/>
+          <w:szCs w:val="24"/>
+        </w:rPr>
+        <w:t xml:space="preserve"> </w:t>
+      </w:r>
+      <w:r>
+        <w:rPr>
+          <w:rFonts w:ascii="Times New Roman" w:hAnsi="Times New Roman" w:cs="Times New Roman"/>
+          <w:sz w:val="24"/>
+          <w:szCs w:val="24"/>
+        </w:rPr>
+        <w:t>items, but not so big that the user would get bored, or not be able to finish in the time restraint.</w:t>
+      </w:r>
+      <w:r>
+        <w:rPr>
+          <w:rFonts w:ascii="Times New Roman" w:hAnsi="Times New Roman" w:cs="Times New Roman"/>
+          <w:sz w:val="24"/>
+          <w:szCs w:val="24"/>
+        </w:rPr>
+        <w:tab/>
+      </w:r>
+      <w:r>
+        <w:rPr>
+          <w:rFonts w:ascii="Times New Roman" w:hAnsi="Times New Roman" w:cs="Times New Roman"/>
+          <w:sz w:val="24"/>
+          <w:szCs w:val="24"/>
+        </w:rPr>
+        <w:tab/>
+      </w:r>
     </w:p>
     <w:p>
       <w:pPr>
@@ -1823,73 +2132,6 @@
           <w:szCs w:val="24"/>
           <w:u w:val="single"/>
         </w:rPr>
-        <w:t>Level Design</w:t>
-      </w:r>
-    </w:p>
-    <w:p>
-      <w:pPr>
-        <w:pStyle w:val="Body"/>
-        <w:numPr>
-          <w:ilvl w:val="0"/>
-          <w:numId w:val="7"/>
-        </w:numPr>
-        <w:spacing w:after="0" w:line="240" w:lineRule="auto"/>
-        <w:contextualSpacing/>
-        <w:rPr>
-          <w:rFonts w:ascii="Times New Roman" w:eastAsia="Times New Roman" w:hAnsi="Times New Roman" w:cs="Times New Roman"/>
-          <w:sz w:val="24"/>
-          <w:szCs w:val="24"/>
-        </w:rPr>
-      </w:pPr>
-      <w:r>
-        <w:rPr>
-          <w:rFonts w:ascii="Times New Roman" w:eastAsia="Times New Roman" w:hAnsi="Times New Roman" w:cs="Times New Roman"/>
-          <w:sz w:val="24"/>
-          <w:szCs w:val="24"/>
-        </w:rPr>
-        <w:t>Level 1:</w:t>
-      </w:r>
-      <w:r>
-        <w:rPr>
-          <w:rFonts w:ascii="Times New Roman" w:eastAsia="Times New Roman" w:hAnsi="Times New Roman" w:cs="Times New Roman"/>
-          <w:sz w:val="24"/>
-          <w:szCs w:val="24"/>
-        </w:rPr>
-        <w:t xml:space="preserve"> Bram’s input here</w:t>
-      </w:r>
-    </w:p>
-    <w:p>
-      <w:pPr>
-        <w:pStyle w:val="Body"/>
-        <w:spacing w:after="0" w:line="240" w:lineRule="auto"/>
-        <w:contextualSpacing/>
-        <w:rPr>
-          <w:rFonts w:ascii="Times New Roman" w:eastAsia="Times New Roman" w:hAnsi="Times New Roman" w:cs="Times New Roman"/>
-          <w:sz w:val="24"/>
-          <w:szCs w:val="24"/>
-        </w:rPr>
-      </w:pPr>
-    </w:p>
-    <w:p>
-      <w:pPr>
-        <w:pStyle w:val="Body"/>
-        <w:spacing w:after="0" w:line="240" w:lineRule="auto"/>
-        <w:contextualSpacing/>
-        <w:jc w:val="center"/>
-        <w:rPr>
-          <w:rFonts w:ascii="Times New Roman" w:eastAsia="Times New Roman" w:hAnsi="Times New Roman" w:cs="Times New Roman"/>
-          <w:sz w:val="24"/>
-          <w:szCs w:val="24"/>
-          <w:u w:val="single"/>
-        </w:rPr>
-      </w:pPr>
-      <w:r>
-        <w:rPr>
-          <w:rFonts w:ascii="Times New Roman" w:eastAsia="Times New Roman" w:hAnsi="Times New Roman" w:cs="Times New Roman"/>
-          <w:sz w:val="24"/>
-          <w:szCs w:val="24"/>
-          <w:u w:val="single"/>
-        </w:rPr>
         <w:t>Website</w:t>
       </w:r>
     </w:p>
@@ -1911,10 +2153,15 @@
           <w:szCs w:val="24"/>
         </w:rPr>
         <w:tab/>
-        <w:t>Courtland’s input here</w:t>
-      </w:r>
-      <w:bookmarkStart w:id="0" w:name="_GoBack"/>
-      <w:bookmarkEnd w:id="0"/>
+      </w:r>
+      <w:r>
+        <w:rPr>
+          <w:rFonts w:ascii="Times New Roman" w:eastAsia="Times New Roman" w:hAnsi="Times New Roman" w:cs="Times New Roman"/>
+          <w:sz w:val="24"/>
+          <w:szCs w:val="24"/>
+        </w:rPr>
+        <w:t>https://before-dark.web.app/</w:t>
+      </w:r>
     </w:p>
     <w:p>
       <w:pPr>
@@ -2446,6 +2693,7 @@
           <w:sz w:val="24"/>
           <w:szCs w:val="24"/>
         </w:rPr>
+        <w:lastRenderedPageBreak/>
         <w:t>UI updater</w:t>
       </w:r>
     </w:p>
@@ -2563,16 +2811,7 @@
           <w:sz w:val="24"/>
           <w:szCs w:val="24"/>
         </w:rPr>
-        <w:t xml:space="preserve">For this project, I mainly focused on setting the group up for success. Discord and GitHub have proved invaluable for group projects in the past and they continue to prove </w:t>
-      </w:r>
-      <w:r>
-        <w:rPr>
-          <w:rFonts w:ascii="Times New Roman" w:hAnsi="Times New Roman" w:cs="Times New Roman"/>
-          <w:sz w:val="24"/>
-          <w:szCs w:val="24"/>
-        </w:rPr>
-        <w:lastRenderedPageBreak/>
-        <w:t xml:space="preserve">themselves incredibly useful. After gathering everyone together in the discord, I constructed a comprehensive guide to setting up GitHub for easy collaboration. Unfortunately when using GitHub with Unity, a “.gitignore” file is essential, which led to some stressful nights of testing just to get that to work. </w:t>
+        <w:t xml:space="preserve">For this project, I mainly focused on setting the group up for success. Discord and GitHub have proved invaluable for group projects in the past and they continue to prove themselves incredibly useful. After gathering everyone together in the discord, I constructed a comprehensive guide to setting up GitHub for easy collaboration. Unfortunately when using GitHub with Unity, a “.gitignore” file is essential, which led to some stressful nights of testing just to get that to work. </w:t>
       </w:r>
     </w:p>
     <w:p>
@@ -2651,6 +2890,14 @@
           <w:szCs w:val="24"/>
         </w:rPr>
       </w:pPr>
+      <w:r>
+        <w:rPr>
+          <w:rFonts w:ascii="Times New Roman" w:hAnsi="Times New Roman" w:cs="Times New Roman"/>
+          <w:sz w:val="24"/>
+          <w:szCs w:val="24"/>
+        </w:rPr>
+        <w:t>Level Design Sketches</w:t>
+      </w:r>
     </w:p>
     <w:p>
       <w:pPr>
@@ -2662,18 +2909,18 @@
         <w:spacing w:after="0" w:line="240" w:lineRule="auto"/>
         <w:contextualSpacing/>
         <w:rPr>
-          <w:rFonts w:ascii="Times New Roman" w:hAnsi="Times New Roman" w:cs="Times New Roman"/>
-          <w:sz w:val="24"/>
-          <w:szCs w:val="24"/>
-        </w:rPr>
-      </w:pPr>
-      <w:r>
-        <w:rPr>
-          <w:rFonts w:ascii="Times New Roman" w:hAnsi="Times New Roman" w:cs="Times New Roman"/>
-          <w:sz w:val="24"/>
-          <w:szCs w:val="24"/>
-        </w:rPr>
-        <w:t>Summary:</w:t>
+          <w:rFonts w:ascii="Times New Roman" w:eastAsia="Times New Roman" w:hAnsi="Times New Roman" w:cs="Times New Roman"/>
+          <w:sz w:val="24"/>
+          <w:szCs w:val="24"/>
+        </w:rPr>
+      </w:pPr>
+      <w:r>
+        <w:rPr>
+          <w:rFonts w:ascii="Times New Roman" w:hAnsi="Times New Roman" w:cs="Times New Roman"/>
+          <w:sz w:val="24"/>
+          <w:szCs w:val="24"/>
+        </w:rPr>
+        <w:t>Before Dark Level Design</w:t>
       </w:r>
     </w:p>
     <w:p>
@@ -2691,28 +2938,13 @@
           <w:szCs w:val="24"/>
         </w:rPr>
       </w:pPr>
-    </w:p>
-    <w:p>
-      <w:pPr>
-        <w:pStyle w:val="Body"/>
-        <w:spacing w:after="0" w:line="240" w:lineRule="auto"/>
-        <w:contextualSpacing/>
-        <w:jc w:val="center"/>
-        <w:rPr>
-          <w:rFonts w:ascii="Times New Roman" w:eastAsia="Times New Roman" w:hAnsi="Times New Roman" w:cs="Times New Roman"/>
-          <w:sz w:val="24"/>
-          <w:szCs w:val="24"/>
-          <w:u w:val="single"/>
-        </w:rPr>
-      </w:pPr>
-      <w:r>
-        <w:rPr>
-          <w:rFonts w:ascii="Times New Roman" w:hAnsi="Times New Roman" w:cs="Times New Roman"/>
-          <w:sz w:val="24"/>
-          <w:szCs w:val="24"/>
-          <w:u w:val="single"/>
-        </w:rPr>
-        <w:t>Courtland Crouchet</w:t>
+      <w:r>
+        <w:rPr>
+          <w:rFonts w:ascii="Times New Roman" w:hAnsi="Times New Roman" w:cs="Times New Roman"/>
+          <w:sz w:val="24"/>
+          <w:szCs w:val="24"/>
+        </w:rPr>
+        <w:t>Level Building in Unity</w:t>
       </w:r>
     </w:p>
     <w:p>
@@ -2736,7 +2968,105 @@
           <w:sz w:val="24"/>
           <w:szCs w:val="24"/>
         </w:rPr>
-        <w:t>Website design and combat mechanics</w:t>
+        <w:t>Summary:</w:t>
+      </w:r>
+    </w:p>
+    <w:p>
+      <w:pPr>
+        <w:pStyle w:val="ListParagraph"/>
+        <w:spacing w:after="0" w:line="240" w:lineRule="auto"/>
+        <w:ind w:left="360"/>
+        <w:contextualSpacing/>
+        <w:rPr>
+          <w:rFonts w:ascii="Times New Roman" w:hAnsi="Times New Roman" w:cs="Times New Roman"/>
+          <w:sz w:val="24"/>
+          <w:szCs w:val="24"/>
+        </w:rPr>
+      </w:pPr>
+      <w:r>
+        <w:rPr>
+          <w:rFonts w:ascii="Times New Roman" w:hAnsi="Times New Roman" w:cs="Times New Roman"/>
+          <w:sz w:val="24"/>
+          <w:szCs w:val="24"/>
+        </w:rPr>
+        <w:tab/>
+        <w:t xml:space="preserve">      </w:t>
+      </w:r>
+      <w:r>
+        <w:rPr>
+          <w:rFonts w:ascii="Times New Roman" w:hAnsi="Times New Roman" w:cs="Times New Roman"/>
+          <w:sz w:val="24"/>
+          <w:szCs w:val="24"/>
+        </w:rPr>
+        <w:t>I found assets to use in an asset pack, and began building. I built an enclosed</w:t>
+      </w:r>
+      <w:r>
+        <w:rPr>
+          <w:rFonts w:ascii="Times New Roman" w:hAnsi="Times New Roman" w:cs="Times New Roman"/>
+          <w:sz w:val="24"/>
+          <w:szCs w:val="24"/>
+        </w:rPr>
+        <w:t xml:space="preserve"> </w:t>
+      </w:r>
+      <w:r>
+        <w:rPr>
+          <w:rFonts w:ascii="Times New Roman" w:hAnsi="Times New Roman" w:cs="Times New Roman"/>
+          <w:sz w:val="24"/>
+          <w:szCs w:val="24"/>
+        </w:rPr>
+        <w:t>environment using mountains to create the illusion of the forest. I then built hills and lakes for</w:t>
+      </w:r>
+      <w:r>
+        <w:rPr>
+          <w:rFonts w:ascii="Times New Roman" w:hAnsi="Times New Roman" w:cs="Times New Roman"/>
+          <w:sz w:val="24"/>
+          <w:szCs w:val="24"/>
+        </w:rPr>
+        <w:t xml:space="preserve"> </w:t>
+      </w:r>
+      <w:r>
+        <w:rPr>
+          <w:rFonts w:ascii="Times New Roman" w:hAnsi="Times New Roman" w:cs="Times New Roman"/>
+          <w:sz w:val="24"/>
+          <w:szCs w:val="24"/>
+        </w:rPr>
+        <w:t>the character to traverse through. I also implemented plenty of trees, given that it is a forest.</w:t>
+      </w:r>
+    </w:p>
+    <w:p>
+      <w:pPr>
+        <w:pStyle w:val="ListParagraph"/>
+        <w:spacing w:after="0" w:line="240" w:lineRule="auto"/>
+        <w:ind w:left="360"/>
+        <w:contextualSpacing/>
+        <w:rPr>
+          <w:rFonts w:ascii="Times New Roman" w:eastAsia="Times New Roman" w:hAnsi="Times New Roman" w:cs="Times New Roman"/>
+          <w:sz w:val="24"/>
+          <w:szCs w:val="24"/>
+        </w:rPr>
+      </w:pPr>
+    </w:p>
+    <w:p>
+      <w:pPr>
+        <w:pStyle w:val="Body"/>
+        <w:spacing w:after="0" w:line="240" w:lineRule="auto"/>
+        <w:contextualSpacing/>
+        <w:jc w:val="center"/>
+        <w:rPr>
+          <w:rFonts w:ascii="Times New Roman" w:eastAsia="Times New Roman" w:hAnsi="Times New Roman" w:cs="Times New Roman"/>
+          <w:sz w:val="24"/>
+          <w:szCs w:val="24"/>
+          <w:u w:val="single"/>
+        </w:rPr>
+      </w:pPr>
+      <w:r>
+        <w:rPr>
+          <w:rFonts w:ascii="Times New Roman" w:hAnsi="Times New Roman" w:cs="Times New Roman"/>
+          <w:sz w:val="24"/>
+          <w:szCs w:val="24"/>
+          <w:u w:val="single"/>
+        </w:rPr>
+        <w:t>Courtland Crouchet</w:t>
       </w:r>
     </w:p>
     <w:p>
@@ -2760,6 +3090,30 @@
           <w:sz w:val="24"/>
           <w:szCs w:val="24"/>
         </w:rPr>
+        <w:t>Website design and combat mechanics</w:t>
+      </w:r>
+    </w:p>
+    <w:p>
+      <w:pPr>
+        <w:pStyle w:val="ListParagraph"/>
+        <w:numPr>
+          <w:ilvl w:val="0"/>
+          <w:numId w:val="2"/>
+        </w:numPr>
+        <w:spacing w:after="0" w:line="240" w:lineRule="auto"/>
+        <w:contextualSpacing/>
+        <w:rPr>
+          <w:rFonts w:ascii="Times New Roman" w:hAnsi="Times New Roman" w:cs="Times New Roman"/>
+          <w:sz w:val="24"/>
+          <w:szCs w:val="24"/>
+        </w:rPr>
+      </w:pPr>
+      <w:r>
+        <w:rPr>
+          <w:rFonts w:ascii="Times New Roman" w:hAnsi="Times New Roman" w:cs="Times New Roman"/>
+          <w:sz w:val="24"/>
+          <w:szCs w:val="24"/>
+        </w:rPr>
         <w:t>Implemented the following scripts:</w:t>
       </w:r>
     </w:p>
@@ -3023,6 +3377,7 @@
           <w:sz w:val="24"/>
           <w:szCs w:val="24"/>
         </w:rPr>
+        <w:lastRenderedPageBreak/>
         <w:tab/>
         <w:t>Future-plans include expanding the game into more than three levels, adding new bosses, items, and quest that Pablo can go on. Some examples of more levels include a cave like dungeon, Pablo encounters in the woods, which he can enter with the appropriate item such as a flashlight. Another level could include a city / grocery store, which Pablo travels too after making it back home and his mother realizes a grocery was forgotten. Pablo then becomes lost in the store and must find his way out before his mom leaves him there and travels back home for dinner. The neighborhood, level 3, can also be expanded in size and Pablo can encounter his neighborhood friends where new side quest are located and he must help his friends complete their quest before finishing the final quest, making it back home before the streetlights turn on. His friend</w:t>
       </w:r>
@@ -3032,16 +3387,7 @@
           <w:sz w:val="24"/>
           <w:szCs w:val="24"/>
         </w:rPr>
-        <w:t xml:space="preserve">’s quest can include sub-side-quest which each reward the player with and item, Pablo can then combine these items into a powerful weapon of his imagination, allowing him to enter new areas of the game, and defeat bosses and enemies previously unbeatable. Some new bosses include a vampire in the cave level, Pablo’s teacher from school at the grocery market, and </w:t>
-      </w:r>
-      <w:r>
-        <w:rPr>
-          <w:rFonts w:ascii="Times New Roman" w:hAnsi="Times New Roman" w:cs="Times New Roman"/>
-          <w:sz w:val="24"/>
-          <w:szCs w:val="24"/>
-        </w:rPr>
-        <w:lastRenderedPageBreak/>
-        <w:t xml:space="preserve">another secrete identity boss that Pablo must face once completing his friends side quest to reclaim their hang out. </w:t>
+        <w:t xml:space="preserve">’s quest can include sub-side-quest which each reward the player with and item, Pablo can then combine these items into a powerful weapon of his imagination, allowing him to enter new areas of the game, and defeat bosses and enemies previously unbeatable. Some new bosses include a vampire in the cave level, Pablo’s teacher from school at the grocery market, and another secrete identity boss that Pablo must face once completing his friends side quest to reclaim their hang out. </w:t>
       </w:r>
     </w:p>
     <w:p>
@@ -3064,62 +3410,8 @@
         </w:rPr>
         <w:t>Discussions of a h</w:t>
       </w:r>
-      <w:r>
-        <w:rPr>
-          <w:rFonts w:ascii="Times New Roman" w:hAnsi="Times New Roman" w:cs="Times New Roman"/>
-          <w:noProof/>
-          <w:sz w:val="24"/>
-          <w:szCs w:val="24"/>
-        </w:rPr>
-        <w:drawing>
-          <wp:inline distT="0" distB="0" distL="0" distR="0" wp14:anchorId="541F6FED" wp14:editId="2E83F6A3">
-            <wp:extent cx="5924550" cy="3209925"/>
-            <wp:effectExtent l="0" t="0" r="0" b="9525"/>
-            <wp:docPr id="1" name="Picture 1"/>
-            <wp:cNvGraphicFramePr>
-              <a:graphicFrameLocks xmlns:a="http://schemas.openxmlformats.org/drawingml/2006/main" noChangeAspect="1"/>
-            </wp:cNvGraphicFramePr>
-            <a:graphic xmlns:a="http://schemas.openxmlformats.org/drawingml/2006/main">
-              <a:graphicData uri="http://schemas.openxmlformats.org/drawingml/2006/picture">
-                <pic:pic xmlns:pic="http://schemas.openxmlformats.org/drawingml/2006/picture">
-                  <pic:nvPicPr>
-                    <pic:cNvPr id="0" name="Picture 1"/>
-                    <pic:cNvPicPr>
-                      <a:picLocks noChangeAspect="1" noChangeArrowheads="1"/>
-                    </pic:cNvPicPr>
-                  </pic:nvPicPr>
-                  <pic:blipFill>
-                    <a:blip r:embed="rId8" cstate="print">
-                      <a:extLst>
-                        <a:ext uri="{28A0092B-C50C-407E-A947-70E740481C1C}">
-                          <a14:useLocalDpi xmlns:a14="http://schemas.microsoft.com/office/drawing/2010/main" val="0"/>
-                        </a:ext>
-                      </a:extLst>
-                    </a:blip>
-                    <a:srcRect/>
-                    <a:stretch>
-                      <a:fillRect/>
-                    </a:stretch>
-                  </pic:blipFill>
-                  <pic:spPr bwMode="auto">
-                    <a:xfrm>
-                      <a:off x="0" y="0"/>
-                      <a:ext cx="5924550" cy="3209925"/>
-                    </a:xfrm>
-                    <a:prstGeom prst="rect">
-                      <a:avLst/>
-                    </a:prstGeom>
-                    <a:noFill/>
-                    <a:ln>
-                      <a:noFill/>
-                    </a:ln>
-                  </pic:spPr>
-                </pic:pic>
-              </a:graphicData>
-            </a:graphic>
-          </wp:inline>
-        </w:drawing>
-      </w:r>
+      <w:bookmarkStart w:id="0" w:name="_GoBack"/>
+      <w:bookmarkEnd w:id="0"/>
       <w:r>
         <w:rPr>
           <w:rFonts w:ascii="Times New Roman" w:hAnsi="Times New Roman" w:cs="Times New Roman"/>
@@ -3146,8 +3438,8 @@
       </w:r>
     </w:p>
     <w:sectPr>
-      <w:headerReference w:type="default" r:id="rId9"/>
-      <w:footerReference w:type="default" r:id="rId10"/>
+      <w:headerReference w:type="default" r:id="rId8"/>
+      <w:footerReference w:type="default" r:id="rId9"/>
       <w:pgSz w:w="12240" w:h="15840"/>
       <w:pgMar w:top="1440" w:right="1440" w:bottom="1440" w:left="1440" w:header="720" w:footer="720" w:gutter="0"/>
       <w:cols w:space="720"/>

</xml_diff>